<commit_message>
Added section 3 in the proposal.
</commit_message>
<xml_diff>
--- a/PUBLICS_TEMPLATE.docx
+++ b/PUBLICS_TEMPLATE.docx
@@ -1756,6 +1756,120 @@
           </w:p>
         </w:tc>
       </w:tr>
+      <w:tr>
+        <w:trPr>
+          <w:trHeight w:val="308" w:hRule="atLeast"/>
+          <w:cantSplit w:val="false"/>
+        </w:trPr>
+        <w:tc>
+          <w:tcPr>
+            <w:tcW w:w="1808" w:type="dxa"/>
+            <w:tcBorders>
+              <w:top w:val="nil"/>
+              <w:left w:val="single" w:sz="4" w:space="0" w:color="000001"/>
+              <w:bottom w:val="single" w:sz="4" w:space="0" w:color="000001"/>
+              <w:insideH w:val="single" w:sz="4" w:space="0" w:color="000001"/>
+              <w:right w:val="nil"/>
+              <w:insideV w:val="nil"/>
+            </w:tcBorders>
+            <w:shd w:fill="FFFFFF" w:val="clear"/>
+            <w:tcMar>
+              <w:left w:w="93" w:type="dxa"/>
+            </w:tcMar>
+          </w:tcPr>
+          <w:p>
+            <w:pPr>
+              <w:pStyle w:val="Normal"/>
+              <w:rPr/>
+            </w:pPr>
+            <w:r>
+              <w:rPr/>
+              <w:t>9</w:t>
+            </w:r>
+          </w:p>
+        </w:tc>
+        <w:tc>
+          <w:tcPr>
+            <w:tcW w:w="3685" w:type="dxa"/>
+            <w:tcBorders>
+              <w:top w:val="nil"/>
+              <w:left w:val="single" w:sz="4" w:space="0" w:color="000001"/>
+              <w:bottom w:val="single" w:sz="4" w:space="0" w:color="000001"/>
+              <w:insideH w:val="single" w:sz="4" w:space="0" w:color="000001"/>
+              <w:right w:val="nil"/>
+              <w:insideV w:val="nil"/>
+            </w:tcBorders>
+            <w:shd w:fill="FFFFFF" w:val="clear"/>
+            <w:tcMar>
+              <w:left w:w="93" w:type="dxa"/>
+            </w:tcMar>
+          </w:tcPr>
+          <w:p>
+            <w:pPr>
+              <w:pStyle w:val="Normal"/>
+              <w:rPr/>
+            </w:pPr>
+            <w:r>
+              <w:rPr/>
+              <w:t>ETH Zurich</w:t>
+            </w:r>
+          </w:p>
+        </w:tc>
+        <w:tc>
+          <w:tcPr>
+            <w:tcW w:w="1479" w:type="dxa"/>
+            <w:tcBorders>
+              <w:top w:val="nil"/>
+              <w:left w:val="single" w:sz="4" w:space="0" w:color="000001"/>
+              <w:bottom w:val="single" w:sz="4" w:space="0" w:color="000001"/>
+              <w:insideH w:val="single" w:sz="4" w:space="0" w:color="000001"/>
+              <w:right w:val="nil"/>
+              <w:insideV w:val="nil"/>
+            </w:tcBorders>
+            <w:shd w:fill="FFFFFF" w:val="clear"/>
+            <w:tcMar>
+              <w:left w:w="93" w:type="dxa"/>
+            </w:tcMar>
+          </w:tcPr>
+          <w:p>
+            <w:pPr>
+              <w:pStyle w:val="Normal"/>
+              <w:rPr/>
+            </w:pPr>
+            <w:r>
+              <w:rPr/>
+              <w:t>ETH</w:t>
+            </w:r>
+          </w:p>
+        </w:tc>
+        <w:tc>
+          <w:tcPr>
+            <w:tcW w:w="2117" w:type="dxa"/>
+            <w:tcBorders>
+              <w:top w:val="nil"/>
+              <w:left w:val="single" w:sz="4" w:space="0" w:color="000001"/>
+              <w:bottom w:val="single" w:sz="4" w:space="0" w:color="000001"/>
+              <w:insideH w:val="single" w:sz="4" w:space="0" w:color="000001"/>
+              <w:right w:val="single" w:sz="4" w:space="0" w:color="000001"/>
+              <w:insideV w:val="single" w:sz="4" w:space="0" w:color="000001"/>
+            </w:tcBorders>
+            <w:shd w:fill="FFFFFF" w:val="clear"/>
+            <w:tcMar>
+              <w:left w:w="93" w:type="dxa"/>
+            </w:tcMar>
+          </w:tcPr>
+          <w:p>
+            <w:pPr>
+              <w:pStyle w:val="Normal"/>
+              <w:rPr/>
+            </w:pPr>
+            <w:r>
+              <w:rPr/>
+              <w:t>Switzerland</w:t>
+            </w:r>
+          </w:p>
+        </w:tc>
+      </w:tr>
     </w:tbl>
     <w:p>
       <w:pPr>
@@ -2335,7 +2449,7 @@
           <w:sz w:val="22"/>
           <w:szCs w:val="22"/>
         </w:rPr>
-        <w:t xml:space="preserve">Although, we are focused on people born before 1980., we musn't forget young people and children who are living in difficulties and are not able to access the technology in a propper manner. </w:t>
+        <w:t xml:space="preserve">Although, we are focused on </w:t>
       </w:r>
       <w:r>
         <w:rPr>
@@ -2349,7 +2463,63 @@
           <w:sz w:val="22"/>
           <w:szCs w:val="22"/>
         </w:rPr>
-        <w:t>For those sensitive groups, we would provide small laptops and portable internet (with support of Telenor Group from Norway).</w:t>
+        <w:t>the eldery</w:t>
+      </w:r>
+      <w:r>
+        <w:rPr>
+          <w:rFonts w:ascii="Nimbus Roman No9 L" w:hAnsi="Nimbus Roman No9 L"/>
+          <w:b w:val="false"/>
+          <w:i w:val="false"/>
+          <w:caps w:val="false"/>
+          <w:smallCaps w:val="false"/>
+          <w:color w:val="444444"/>
+          <w:spacing w:val="0"/>
+          <w:sz w:val="22"/>
+          <w:szCs w:val="22"/>
+        </w:rPr>
+        <w:t xml:space="preserve">, we musn't forget young people and children who are living in difficulties and are not able to access the technology in a propper manner. </w:t>
+      </w:r>
+      <w:r>
+        <w:rPr>
+          <w:rFonts w:ascii="Nimbus Roman No9 L" w:hAnsi="Nimbus Roman No9 L"/>
+          <w:b w:val="false"/>
+          <w:i w:val="false"/>
+          <w:caps w:val="false"/>
+          <w:smallCaps w:val="false"/>
+          <w:color w:val="444444"/>
+          <w:spacing w:val="0"/>
+          <w:sz w:val="22"/>
+          <w:szCs w:val="22"/>
+        </w:rPr>
+        <w:t xml:space="preserve">For those sensitive </w:t>
+      </w:r>
+      <w:r>
+        <w:rPr>
+          <w:rFonts w:ascii="Nimbus Roman No9 L" w:hAnsi="Nimbus Roman No9 L"/>
+          <w:b w:val="false"/>
+          <w:i w:val="false"/>
+          <w:caps w:val="false"/>
+          <w:smallCaps w:val="false"/>
+          <w:color w:val="444444"/>
+          <w:spacing w:val="0"/>
+          <w:sz w:val="22"/>
+          <w:szCs w:val="22"/>
+        </w:rPr>
+        <w:t>population</w:t>
+      </w:r>
+      <w:r>
+        <w:rPr>
+          <w:rFonts w:ascii="Nimbus Roman No9 L" w:hAnsi="Nimbus Roman No9 L"/>
+          <w:b w:val="false"/>
+          <w:i w:val="false"/>
+          <w:caps w:val="false"/>
+          <w:smallCaps w:val="false"/>
+          <w:color w:val="444444"/>
+          <w:spacing w:val="0"/>
+          <w:sz w:val="22"/>
+          <w:szCs w:val="22"/>
+        </w:rPr>
+        <w:t xml:space="preserve"> groups, we would provide small laptops and portable internet (with support of Telenor Group from Norway).</w:t>
       </w:r>
     </w:p>
     <w:p>
@@ -2968,6 +3138,32 @@
         <w:pStyle w:val="Normal"/>
         <w:rPr>
           <w:rFonts w:ascii="Nimbus Roman No9 L" w:hAnsi="Nimbus Roman No9 L"/>
+        </w:rPr>
+      </w:pPr>
+      <w:r>
+        <w:rPr>
+          <w:rFonts w:ascii="Nimbus Roman No9 L" w:hAnsi="Nimbus Roman No9 L"/>
+        </w:rPr>
+      </w:r>
+    </w:p>
+    <w:p>
+      <w:pPr>
+        <w:pStyle w:val="Normal"/>
+        <w:rPr>
+          <w:rFonts w:ascii="Nimbus Roman No9 L" w:hAnsi="Nimbus Roman No9 L"/>
+        </w:rPr>
+      </w:pPr>
+      <w:r>
+        <w:rPr>
+          <w:rFonts w:ascii="Nimbus Roman No9 L" w:hAnsi="Nimbus Roman No9 L"/>
+        </w:rPr>
+      </w:r>
+    </w:p>
+    <w:p>
+      <w:pPr>
+        <w:pStyle w:val="Normal"/>
+        <w:rPr>
+          <w:rFonts w:ascii="Nimbus Roman No9 L" w:hAnsi="Nimbus Roman No9 L"/>
           <w:sz w:val="22"/>
           <w:szCs w:val="22"/>
         </w:rPr>
@@ -3198,6 +3394,7 @@
           <w:szCs w:val="22"/>
         </w:rPr>
       </w:pPr>
+      <w:bookmarkStart w:id="0" w:name="__DdeLink__12343_1096697815"/>
       <w:r>
         <w:rPr>
           <w:rFonts w:ascii="Nimbus Roman No9 L" w:hAnsi="Nimbus Roman No9 L"/>
@@ -3329,6 +3526,7 @@
         </w:rPr>
         <w:t xml:space="preserve">active </w:t>
       </w:r>
+      <w:bookmarkEnd w:id="0"/>
       <w:r>
         <w:rPr>
           <w:rFonts w:ascii="Nimbus Roman No9 L" w:hAnsi="Nimbus Roman No9 L"/>
@@ -3370,24 +3568,40 @@
           <w:sz w:val="22"/>
           <w:szCs w:val="22"/>
         </w:rPr>
-        <w:t>Every candidate selected for the training/learning process at the end of the programme will have to pass uniformed test which will be provided by our organisation in collaboration with Ministry of Education, Science and Technology of Serbia.</w:t>
-      </w:r>
-    </w:p>
-    <w:p>
-      <w:pPr>
-        <w:pStyle w:val="Normal"/>
+        <w:t>E</w:t>
+      </w:r>
+      <w:r>
         <w:rPr>
           <w:rFonts w:ascii="Nimbus Roman No9 L" w:hAnsi="Nimbus Roman No9 L"/>
           <w:sz w:val="22"/>
           <w:szCs w:val="22"/>
         </w:rPr>
-      </w:pPr>
+        <w:t>ach</w:t>
+      </w:r>
       <w:r>
         <w:rPr>
           <w:rFonts w:ascii="Nimbus Roman No9 L" w:hAnsi="Nimbus Roman No9 L"/>
           <w:sz w:val="22"/>
           <w:szCs w:val="22"/>
         </w:rPr>
+        <w:t xml:space="preserve"> candidate selected for the training/learning process at the end of the programme will have to pass uniformed test which will be provided by our organisation in collaboration with Ministry of Education, Science and Technology of Serbia.</w:t>
+      </w:r>
+    </w:p>
+    <w:p>
+      <w:pPr>
+        <w:pStyle w:val="Normal"/>
+        <w:rPr>
+          <w:rFonts w:ascii="Nimbus Roman No9 L" w:hAnsi="Nimbus Roman No9 L"/>
+          <w:sz w:val="22"/>
+          <w:szCs w:val="22"/>
+        </w:rPr>
+      </w:pPr>
+      <w:r>
+        <w:rPr>
+          <w:rFonts w:ascii="Nimbus Roman No9 L" w:hAnsi="Nimbus Roman No9 L"/>
+          <w:sz w:val="22"/>
+          <w:szCs w:val="22"/>
+        </w:rPr>
         <w:t xml:space="preserve"> </w:t>
       </w:r>
     </w:p>
@@ -3601,7 +3815,23 @@
           <w:sz w:val="22"/>
           <w:szCs w:val="22"/>
         </w:rPr>
-        <w:t xml:space="preserve"> months, because in the last month there should be an extensive selection process by different criteria.By finishing any of those test a person is provided with official certification by Ministry of Education, Science and Technology of Serbia, and that certificate is recognized also by other EU countries.</w:t>
+        <w:t xml:space="preserve"> months, because in the last month there should be an extensive selection process by different criteria.By finishing any of those test</w:t>
+      </w:r>
+      <w:r>
+        <w:rPr>
+          <w:rFonts w:ascii="Nimbus Roman No9 L" w:hAnsi="Nimbus Roman No9 L"/>
+          <w:sz w:val="22"/>
+          <w:szCs w:val="22"/>
+        </w:rPr>
+        <w:t>s</w:t>
+      </w:r>
+      <w:r>
+        <w:rPr>
+          <w:rFonts w:ascii="Nimbus Roman No9 L" w:hAnsi="Nimbus Roman No9 L"/>
+          <w:sz w:val="22"/>
+          <w:szCs w:val="22"/>
+        </w:rPr>
+        <w:t xml:space="preserve"> a person is provided with official certification by Ministry of Education, Science and Technology of Serbia, and that certificate is recognized also by other EU countries.</w:t>
       </w:r>
     </w:p>
     <w:p>
@@ -4169,15 +4399,488 @@
       <w:pPr>
         <w:pStyle w:val="Normal"/>
         <w:ind w:left="720" w:right="0" w:hanging="720"/>
-        <w:rPr>
+        <w:jc w:val="left"/>
+        <w:rPr>
+          <w:rFonts w:ascii="Nimbus Roman No9 L" w:hAnsi="Nimbus Roman No9 L"/>
           <w:b w:val="false"/>
           <w:bCs w:val="false"/>
-        </w:rPr>
-      </w:pPr>
-      <w:r>
-        <w:rPr>
+          <w:sz w:val="22"/>
+          <w:szCs w:val="22"/>
+        </w:rPr>
+      </w:pPr>
+      <w:r>
+        <w:rPr>
+          <w:rFonts w:ascii="Nimbus Roman No9 L" w:hAnsi="Nimbus Roman No9 L"/>
           <w:b w:val="false"/>
           <w:bCs w:val="false"/>
+          <w:sz w:val="22"/>
+          <w:szCs w:val="22"/>
+        </w:rPr>
+      </w:r>
+    </w:p>
+    <w:p>
+      <w:pPr>
+        <w:pStyle w:val="Normal"/>
+        <w:ind w:left="0" w:right="0" w:hanging="0"/>
+        <w:jc w:val="left"/>
+        <w:rPr>
+          <w:rFonts w:ascii="Nimbus Roman No9 L" w:hAnsi="Nimbus Roman No9 L"/>
+          <w:b w:val="false"/>
+          <w:bCs w:val="false"/>
+          <w:sz w:val="22"/>
+          <w:szCs w:val="22"/>
+        </w:rPr>
+      </w:pPr>
+      <w:r>
+        <w:rPr>
+          <w:rFonts w:ascii="Nimbus Roman No9 L" w:hAnsi="Nimbus Roman No9 L"/>
+          <w:b w:val="false"/>
+          <w:bCs w:val="false"/>
+          <w:sz w:val="22"/>
+          <w:szCs w:val="22"/>
+        </w:rPr>
+      </w:r>
+    </w:p>
+    <w:p>
+      <w:pPr>
+        <w:pStyle w:val="Normal"/>
+        <w:ind w:left="720" w:right="0" w:hanging="720"/>
+        <w:jc w:val="left"/>
+        <w:rPr>
+          <w:rFonts w:ascii="Nimbus Roman No9 L" w:hAnsi="Nimbus Roman No9 L"/>
+          <w:b w:val="false"/>
+          <w:bCs w:val="false"/>
+          <w:sz w:val="22"/>
+          <w:szCs w:val="22"/>
+        </w:rPr>
+      </w:pPr>
+      <w:r>
+        <w:rPr>
+          <w:rFonts w:ascii="Nimbus Roman No9 L" w:hAnsi="Nimbus Roman No9 L"/>
+          <w:b w:val="false"/>
+          <w:bCs w:val="false"/>
+          <w:sz w:val="22"/>
+          <w:szCs w:val="22"/>
+        </w:rPr>
+        <w:t xml:space="preserve">The overall concept of the project is to provide education to sensitive population groups. We would like for </w:t>
+      </w:r>
+    </w:p>
+    <w:p>
+      <w:pPr>
+        <w:pStyle w:val="Normal"/>
+        <w:ind w:left="720" w:right="0" w:hanging="720"/>
+        <w:jc w:val="left"/>
+        <w:rPr>
+          <w:rFonts w:ascii="Nimbus Roman No9 L" w:hAnsi="Nimbus Roman No9 L"/>
+          <w:b w:val="false"/>
+          <w:bCs w:val="false"/>
+          <w:sz w:val="22"/>
+          <w:szCs w:val="22"/>
+        </w:rPr>
+      </w:pPr>
+      <w:r>
+        <w:rPr>
+          <w:rFonts w:ascii="Nimbus Roman No9 L" w:hAnsi="Nimbus Roman No9 L"/>
+          <w:b w:val="false"/>
+          <w:bCs w:val="false"/>
+          <w:sz w:val="22"/>
+          <w:szCs w:val="22"/>
+        </w:rPr>
+        <w:t xml:space="preserve">this project to help the other developing countries to implement similar ideas in order to provide </w:t>
+      </w:r>
+    </w:p>
+    <w:p>
+      <w:pPr>
+        <w:pStyle w:val="Normal"/>
+        <w:ind w:left="720" w:right="0" w:hanging="720"/>
+        <w:jc w:val="left"/>
+        <w:rPr>
+          <w:rFonts w:ascii="Nimbus Roman No9 L" w:hAnsi="Nimbus Roman No9 L"/>
+          <w:b w:val="false"/>
+          <w:bCs w:val="false"/>
+          <w:sz w:val="22"/>
+          <w:szCs w:val="22"/>
+        </w:rPr>
+      </w:pPr>
+      <w:r>
+        <w:rPr>
+          <w:rFonts w:ascii="Nimbus Roman No9 L" w:hAnsi="Nimbus Roman No9 L"/>
+          <w:b w:val="false"/>
+          <w:bCs w:val="false"/>
+          <w:sz w:val="22"/>
+          <w:szCs w:val="22"/>
+        </w:rPr>
+        <w:t xml:space="preserve">better lives for their people as well. </w:t>
+      </w:r>
+    </w:p>
+    <w:p>
+      <w:pPr>
+        <w:pStyle w:val="Normal"/>
+        <w:ind w:left="720" w:right="0" w:hanging="720"/>
+        <w:jc w:val="left"/>
+        <w:rPr>
+          <w:rFonts w:ascii="Nimbus Roman No9 L" w:hAnsi="Nimbus Roman No9 L"/>
+          <w:b w:val="false"/>
+          <w:bCs w:val="false"/>
+          <w:sz w:val="22"/>
+          <w:szCs w:val="22"/>
+        </w:rPr>
+      </w:pPr>
+      <w:r>
+        <w:rPr>
+          <w:rFonts w:ascii="Nimbus Roman No9 L" w:hAnsi="Nimbus Roman No9 L"/>
+          <w:b w:val="false"/>
+          <w:bCs w:val="false"/>
+          <w:sz w:val="22"/>
+          <w:szCs w:val="22"/>
+        </w:rPr>
+      </w:r>
+    </w:p>
+    <w:p>
+      <w:pPr>
+        <w:pStyle w:val="Normal"/>
+        <w:ind w:left="720" w:right="0" w:hanging="720"/>
+        <w:jc w:val="left"/>
+        <w:rPr>
+          <w:rFonts w:ascii="Nimbus Roman No9 L" w:hAnsi="Nimbus Roman No9 L"/>
+          <w:b w:val="false"/>
+          <w:bCs w:val="false"/>
+          <w:sz w:val="22"/>
+          <w:szCs w:val="22"/>
+        </w:rPr>
+      </w:pPr>
+      <w:r>
+        <w:rPr>
+          <w:rFonts w:ascii="Nimbus Roman No9 L" w:hAnsi="Nimbus Roman No9 L"/>
+          <w:b w:val="false"/>
+          <w:bCs w:val="false"/>
+          <w:sz w:val="22"/>
+          <w:szCs w:val="22"/>
+        </w:rPr>
+        <w:t xml:space="preserve">The main research that will take place during our project is research of the demands of the market, which </w:t>
+      </w:r>
+    </w:p>
+    <w:p>
+      <w:pPr>
+        <w:pStyle w:val="Normal"/>
+        <w:ind w:left="720" w:right="0" w:hanging="720"/>
+        <w:jc w:val="left"/>
+        <w:rPr>
+          <w:rFonts w:ascii="Nimbus Roman No9 L" w:hAnsi="Nimbus Roman No9 L"/>
+          <w:b w:val="false"/>
+          <w:bCs w:val="false"/>
+          <w:sz w:val="22"/>
+          <w:szCs w:val="22"/>
+        </w:rPr>
+      </w:pPr>
+      <w:r>
+        <w:rPr>
+          <w:rFonts w:ascii="Nimbus Roman No9 L" w:hAnsi="Nimbus Roman No9 L"/>
+          <w:b w:val="false"/>
+          <w:bCs w:val="false"/>
+          <w:sz w:val="22"/>
+          <w:szCs w:val="22"/>
+        </w:rPr>
+        <w:t xml:space="preserve">will help us understand better how to organize courses and how to provide people with all the necessary </w:t>
+      </w:r>
+    </w:p>
+    <w:p>
+      <w:pPr>
+        <w:pStyle w:val="Normal"/>
+        <w:ind w:left="720" w:right="0" w:hanging="720"/>
+        <w:jc w:val="left"/>
+        <w:rPr>
+          <w:rFonts w:ascii="Nimbus Roman No9 L" w:hAnsi="Nimbus Roman No9 L"/>
+          <w:b w:val="false"/>
+          <w:bCs w:val="false"/>
+          <w:sz w:val="22"/>
+          <w:szCs w:val="22"/>
+        </w:rPr>
+      </w:pPr>
+      <w:r>
+        <w:rPr>
+          <w:rFonts w:ascii="Nimbus Roman No9 L" w:hAnsi="Nimbus Roman No9 L"/>
+          <w:b w:val="false"/>
+          <w:bCs w:val="false"/>
+          <w:sz w:val="22"/>
+          <w:szCs w:val="22"/>
+        </w:rPr>
+        <w:t>skills.</w:t>
+      </w:r>
+    </w:p>
+    <w:p>
+      <w:pPr>
+        <w:pStyle w:val="Normal"/>
+        <w:ind w:left="720" w:right="0" w:hanging="720"/>
+        <w:jc w:val="left"/>
+        <w:rPr>
+          <w:rFonts w:ascii="Nimbus Roman No9 L" w:hAnsi="Nimbus Roman No9 L"/>
+          <w:b w:val="false"/>
+          <w:bCs w:val="false"/>
+          <w:sz w:val="22"/>
+          <w:szCs w:val="22"/>
+        </w:rPr>
+      </w:pPr>
+      <w:r>
+        <w:rPr>
+          <w:rFonts w:ascii="Nimbus Roman No9 L" w:hAnsi="Nimbus Roman No9 L"/>
+          <w:b w:val="false"/>
+          <w:bCs w:val="false"/>
+          <w:sz w:val="22"/>
+          <w:szCs w:val="22"/>
+        </w:rPr>
+      </w:r>
+    </w:p>
+    <w:p>
+      <w:pPr>
+        <w:pStyle w:val="Normal"/>
+        <w:ind w:left="720" w:right="0" w:hanging="720"/>
+        <w:jc w:val="left"/>
+        <w:rPr>
+          <w:rFonts w:ascii="Nimbus Roman No9 L" w:hAnsi="Nimbus Roman No9 L"/>
+          <w:b w:val="false"/>
+          <w:bCs w:val="false"/>
+          <w:sz w:val="22"/>
+          <w:szCs w:val="22"/>
+        </w:rPr>
+      </w:pPr>
+      <w:r>
+        <w:rPr>
+          <w:rFonts w:ascii="Nimbus Roman No9 L" w:hAnsi="Nimbus Roman No9 L"/>
+          <w:b w:val="false"/>
+          <w:bCs w:val="false"/>
+          <w:sz w:val="22"/>
+          <w:szCs w:val="22"/>
+        </w:rPr>
+        <w:t xml:space="preserve">The other researches, </w:t>
+      </w:r>
+      <w:r>
+        <w:rPr>
+          <w:rFonts w:ascii="Nimbus Roman No9 L" w:hAnsi="Nimbus Roman No9 L"/>
+          <w:b w:val="false"/>
+          <w:bCs w:val="false"/>
+          <w:sz w:val="22"/>
+          <w:szCs w:val="22"/>
+        </w:rPr>
+        <w:t>where the outputs of these will help us carry out the project,</w:t>
+      </w:r>
+      <w:r>
+        <w:rPr>
+          <w:rFonts w:ascii="Nimbus Roman No9 L" w:hAnsi="Nimbus Roman No9 L"/>
+          <w:b w:val="false"/>
+          <w:bCs w:val="false"/>
+          <w:sz w:val="22"/>
+          <w:szCs w:val="22"/>
+        </w:rPr>
+        <w:t xml:space="preserve"> are </w:t>
+      </w:r>
+      <w:r>
+        <w:rPr>
+          <w:rFonts w:ascii="Nimbus Roman No9 L" w:hAnsi="Nimbus Roman No9 L"/>
+          <w:b w:val="false"/>
+          <w:bCs w:val="false"/>
+          <w:sz w:val="22"/>
+          <w:szCs w:val="22"/>
+        </w:rPr>
+        <w:t>the following</w:t>
+      </w:r>
+      <w:r>
+        <w:rPr>
+          <w:rFonts w:ascii="Nimbus Roman No9 L" w:hAnsi="Nimbus Roman No9 L"/>
+          <w:b w:val="false"/>
+          <w:bCs w:val="false"/>
+          <w:sz w:val="22"/>
+          <w:szCs w:val="22"/>
+        </w:rPr>
+        <w:t>:</w:t>
+      </w:r>
+    </w:p>
+    <w:p>
+      <w:pPr>
+        <w:pStyle w:val="Normal"/>
+        <w:numPr>
+          <w:ilvl w:val="0"/>
+          <w:numId w:val="8"/>
+        </w:numPr>
+        <w:jc w:val="left"/>
+        <w:rPr>
+          <w:rFonts w:ascii="Nimbus Roman No9 L" w:hAnsi="Nimbus Roman No9 L"/>
+          <w:b w:val="false"/>
+          <w:bCs w:val="false"/>
+          <w:sz w:val="22"/>
+          <w:szCs w:val="22"/>
+        </w:rPr>
+      </w:pPr>
+      <w:r>
+        <w:rPr>
+          <w:rFonts w:ascii="Nimbus Roman No9 L" w:hAnsi="Nimbus Roman No9 L"/>
+          <w:b w:val="false"/>
+          <w:bCs w:val="false"/>
+          <w:sz w:val="22"/>
+          <w:szCs w:val="22"/>
+        </w:rPr>
+        <w:t xml:space="preserve">research of </w:t>
+      </w:r>
+      <w:r>
+        <w:rPr>
+          <w:rFonts w:ascii="Nimbus Roman No9 L" w:hAnsi="Nimbus Roman No9 L"/>
+          <w:b w:val="false"/>
+          <w:bCs w:val="false"/>
+          <w:sz w:val="22"/>
+          <w:szCs w:val="22"/>
+        </w:rPr>
+        <w:t>the population – national, the output will help us understand better population groups and recognize the sensitive categories,</w:t>
+      </w:r>
+    </w:p>
+    <w:p>
+      <w:pPr>
+        <w:pStyle w:val="Normal"/>
+        <w:numPr>
+          <w:ilvl w:val="0"/>
+          <w:numId w:val="8"/>
+        </w:numPr>
+        <w:jc w:val="left"/>
+        <w:rPr>
+          <w:rFonts w:ascii="Nimbus Roman No9 L" w:hAnsi="Nimbus Roman No9 L"/>
+          <w:b w:val="false"/>
+          <w:bCs w:val="false"/>
+          <w:sz w:val="22"/>
+          <w:szCs w:val="22"/>
+        </w:rPr>
+      </w:pPr>
+      <w:r>
+        <w:rPr>
+          <w:rFonts w:ascii="Nimbus Roman No9 L" w:hAnsi="Nimbus Roman No9 L"/>
+          <w:b w:val="false"/>
+          <w:bCs w:val="false"/>
+          <w:sz w:val="22"/>
+          <w:szCs w:val="22"/>
+        </w:rPr>
+        <w:t>research of the market – national, part of this research will be provided by the government of the Republic of Serbia, another part will take place during the project, provided by volunteering companies filling the survey forms.</w:t>
+      </w:r>
+    </w:p>
+    <w:p>
+      <w:pPr>
+        <w:pStyle w:val="Normal"/>
+        <w:ind w:left="720" w:right="0" w:hanging="720"/>
+        <w:jc w:val="left"/>
+        <w:rPr>
+          <w:rFonts w:ascii="Nimbus Roman No9 L" w:hAnsi="Nimbus Roman No9 L"/>
+          <w:b w:val="false"/>
+          <w:bCs w:val="false"/>
+          <w:sz w:val="22"/>
+          <w:szCs w:val="22"/>
+        </w:rPr>
+      </w:pPr>
+      <w:r>
+        <w:rPr>
+          <w:rFonts w:ascii="Nimbus Roman No9 L" w:hAnsi="Nimbus Roman No9 L"/>
+          <w:b w:val="false"/>
+          <w:bCs w:val="false"/>
+          <w:sz w:val="22"/>
+          <w:szCs w:val="22"/>
+        </w:rPr>
+      </w:r>
+    </w:p>
+    <w:p>
+      <w:pPr>
+        <w:pStyle w:val="Normal"/>
+        <w:ind w:left="720" w:right="0" w:hanging="720"/>
+        <w:jc w:val="left"/>
+        <w:rPr>
+          <w:rFonts w:ascii="Nimbus Roman No9 L" w:hAnsi="Nimbus Roman No9 L"/>
+          <w:b w:val="false"/>
+          <w:bCs w:val="false"/>
+          <w:sz w:val="22"/>
+          <w:szCs w:val="22"/>
+        </w:rPr>
+      </w:pPr>
+      <w:r>
+        <w:rPr>
+          <w:rFonts w:ascii="Nimbus Roman No9 L" w:hAnsi="Nimbus Roman No9 L"/>
+          <w:b w:val="false"/>
+          <w:bCs w:val="false"/>
+          <w:sz w:val="22"/>
+          <w:szCs w:val="22"/>
+        </w:rPr>
+        <w:t xml:space="preserve">Our organisation will not take into account gender of the candidates or trainees </w:t>
+      </w:r>
+      <w:r>
+        <w:rPr>
+          <w:rFonts w:ascii="Nimbus Roman No9 L" w:hAnsi="Nimbus Roman No9 L"/>
+          <w:b w:val="false"/>
+          <w:bCs w:val="false"/>
+          <w:sz w:val="22"/>
+          <w:szCs w:val="22"/>
+        </w:rPr>
+        <w:t>and it will have no effect on</w:t>
+      </w:r>
+    </w:p>
+    <w:p>
+      <w:pPr>
+        <w:pStyle w:val="Normal"/>
+        <w:ind w:left="720" w:right="0" w:hanging="720"/>
+        <w:jc w:val="left"/>
+        <w:rPr>
+          <w:rFonts w:ascii="Nimbus Roman No9 L" w:hAnsi="Nimbus Roman No9 L"/>
+          <w:b w:val="false"/>
+          <w:bCs w:val="false"/>
+          <w:sz w:val="22"/>
+          <w:szCs w:val="22"/>
+        </w:rPr>
+      </w:pPr>
+      <w:r>
+        <w:rPr>
+          <w:rFonts w:ascii="Nimbus Roman No9 L" w:hAnsi="Nimbus Roman No9 L"/>
+          <w:b w:val="false"/>
+          <w:bCs w:val="false"/>
+          <w:sz w:val="22"/>
+          <w:szCs w:val="22"/>
+        </w:rPr>
+        <w:t>their final results nor will be used in any kind of research.</w:t>
+      </w:r>
+    </w:p>
+    <w:p>
+      <w:pPr>
+        <w:pStyle w:val="Normal"/>
+        <w:ind w:left="720" w:right="0" w:hanging="720"/>
+        <w:jc w:val="left"/>
+        <w:rPr>
+          <w:rFonts w:ascii="Nimbus Roman No9 L" w:hAnsi="Nimbus Roman No9 L"/>
+          <w:b w:val="false"/>
+          <w:bCs w:val="false"/>
+          <w:sz w:val="22"/>
+          <w:szCs w:val="22"/>
+        </w:rPr>
+      </w:pPr>
+      <w:r>
+        <w:rPr>
+          <w:rFonts w:ascii="Nimbus Roman No9 L" w:hAnsi="Nimbus Roman No9 L"/>
+          <w:b w:val="false"/>
+          <w:bCs w:val="false"/>
+          <w:sz w:val="22"/>
+          <w:szCs w:val="22"/>
+        </w:rPr>
+      </w:r>
+    </w:p>
+    <w:p>
+      <w:pPr>
+        <w:pStyle w:val="Normal"/>
+        <w:rPr>
+          <w:b w:val="false"/>
+          <w:bCs w:val="false"/>
+          <w:sz w:val="22"/>
+          <w:szCs w:val="22"/>
+          <w:u w:val="single"/>
+        </w:rPr>
+      </w:pPr>
+      <w:r>
+        <w:rPr>
+          <w:b w:val="false"/>
+          <w:bCs w:val="false"/>
+          <w:sz w:val="22"/>
+          <w:szCs w:val="22"/>
+          <w:u w:val="single"/>
         </w:rPr>
       </w:r>
     </w:p>
@@ -4640,8 +5343,8 @@
               <w:br/>
               <w:t>month</w:t>
             </w:r>
-            <w:bookmarkStart w:id="0" w:name="_Ref151243660"/>
-            <w:bookmarkEnd w:id="0"/>
+            <w:bookmarkStart w:id="1" w:name="_Ref151243660"/>
+            <w:bookmarkEnd w:id="1"/>
             <w:r>
               <w:rPr>
                 <w:rStyle w:val="FootnoteAnchor"/>
@@ -16065,17 +16768,333 @@
     <w:p>
       <w:pPr>
         <w:pStyle w:val="Normal"/>
-        <w:ind w:left="720" w:right="0" w:hanging="0"/>
-        <w:rPr>
-          <w:sz w:val="22"/>
-          <w:szCs w:val="22"/>
-        </w:rPr>
-      </w:pPr>
-      <w:r>
-        <w:rPr>
-          <w:sz w:val="22"/>
-          <w:szCs w:val="22"/>
-        </w:rPr>
+        <w:rPr>
+          <w:rFonts w:ascii="Nimbus Roman No9 L" w:hAnsi="Nimbus Roman No9 L"/>
+          <w:sz w:val="22"/>
+          <w:szCs w:val="22"/>
+        </w:rPr>
+      </w:pPr>
+      <w:r>
+        <w:rPr>
+          <w:rFonts w:ascii="Nimbus Roman No9 L" w:hAnsi="Nimbus Roman No9 L"/>
+          <w:sz w:val="22"/>
+          <w:szCs w:val="22"/>
+        </w:rPr>
+        <w:t>The expected impact of the project is</w:t>
+      </w:r>
+      <w:r>
+        <w:rPr>
+          <w:rFonts w:ascii="Nimbus Roman No9 L" w:hAnsi="Nimbus Roman No9 L"/>
+          <w:sz w:val="22"/>
+          <w:szCs w:val="22"/>
+        </w:rPr>
+        <w:t xml:space="preserve"> to have approximately 10% of population </w:t>
+      </w:r>
+      <w:r>
+        <w:rPr>
+          <w:rFonts w:ascii="Nimbus Roman No9 L" w:hAnsi="Nimbus Roman No9 L"/>
+          <w:sz w:val="22"/>
+          <w:szCs w:val="22"/>
+        </w:rPr>
+        <w:t xml:space="preserve">of certain groups to undergo </w:t>
+      </w:r>
+      <w:r>
+        <w:rPr>
+          <w:rFonts w:ascii="Nimbus Roman No9 L" w:hAnsi="Nimbus Roman No9 L"/>
+          <w:sz w:val="22"/>
+          <w:szCs w:val="22"/>
+        </w:rPr>
+        <w:t xml:space="preserve">the programme. </w:t>
+      </w:r>
+      <w:r>
+        <w:rPr>
+          <w:rFonts w:ascii="Nimbus Roman No9 L" w:hAnsi="Nimbus Roman No9 L"/>
+          <w:sz w:val="22"/>
+          <w:szCs w:val="22"/>
+        </w:rPr>
+        <w:t>Now, we will present some expected numbers of people, divided in several age groups:</w:t>
+      </w:r>
+    </w:p>
+    <w:p>
+      <w:pPr>
+        <w:pStyle w:val="Normal"/>
+        <w:numPr>
+          <w:ilvl w:val="0"/>
+          <w:numId w:val="6"/>
+        </w:numPr>
+        <w:rPr>
+          <w:rFonts w:ascii="Nimbus Roman No9 L" w:hAnsi="Nimbus Roman No9 L"/>
+          <w:sz w:val="22"/>
+          <w:szCs w:val="22"/>
+        </w:rPr>
+      </w:pPr>
+      <w:r>
+        <w:rPr>
+          <w:rFonts w:ascii="Nimbus Roman No9 L" w:hAnsi="Nimbus Roman No9 L"/>
+          <w:sz w:val="22"/>
+          <w:szCs w:val="22"/>
+        </w:rPr>
+        <w:t>1</w:t>
+      </w:r>
+      <w:r>
+        <w:rPr>
+          <w:rFonts w:ascii="Nimbus Roman No9 L" w:hAnsi="Nimbus Roman No9 L"/>
+          <w:sz w:val="22"/>
+          <w:szCs w:val="22"/>
+        </w:rPr>
+        <w:t>1</w:t>
+      </w:r>
+      <w:r>
+        <w:rPr>
+          <w:rFonts w:ascii="Nimbus Roman No9 L" w:hAnsi="Nimbus Roman No9 L"/>
+          <w:sz w:val="22"/>
+          <w:szCs w:val="22"/>
+        </w:rPr>
+        <w:t xml:space="preserve">0.000 of </w:t>
+      </w:r>
+      <w:r>
+        <w:rPr>
+          <w:rFonts w:ascii="Nimbus Roman No9 L" w:hAnsi="Nimbus Roman No9 L"/>
+          <w:sz w:val="22"/>
+          <w:szCs w:val="22"/>
+        </w:rPr>
+        <w:t>people between 10-24 years old</w:t>
+      </w:r>
+    </w:p>
+    <w:p>
+      <w:pPr>
+        <w:pStyle w:val="Normal"/>
+        <w:numPr>
+          <w:ilvl w:val="0"/>
+          <w:numId w:val="6"/>
+        </w:numPr>
+        <w:rPr>
+          <w:rFonts w:ascii="Nimbus Roman No9 L" w:hAnsi="Nimbus Roman No9 L"/>
+          <w:sz w:val="22"/>
+          <w:szCs w:val="22"/>
+        </w:rPr>
+      </w:pPr>
+      <w:r>
+        <w:rPr>
+          <w:rFonts w:ascii="Nimbus Roman No9 L" w:hAnsi="Nimbus Roman No9 L"/>
+          <w:sz w:val="22"/>
+          <w:szCs w:val="22"/>
+        </w:rPr>
+        <w:t xml:space="preserve">150.000 of people older than 65 </w:t>
+      </w:r>
+    </w:p>
+    <w:p>
+      <w:pPr>
+        <w:pStyle w:val="Normal"/>
+        <w:numPr>
+          <w:ilvl w:val="0"/>
+          <w:numId w:val="6"/>
+        </w:numPr>
+        <w:rPr>
+          <w:rFonts w:ascii="Nimbus Roman No9 L" w:hAnsi="Nimbus Roman No9 L"/>
+          <w:sz w:val="22"/>
+          <w:szCs w:val="22"/>
+        </w:rPr>
+      </w:pPr>
+      <w:r>
+        <w:rPr>
+          <w:rFonts w:ascii="Nimbus Roman No9 L" w:hAnsi="Nimbus Roman No9 L"/>
+          <w:sz w:val="22"/>
+          <w:szCs w:val="22"/>
+        </w:rPr>
+        <w:t xml:space="preserve">50.000 people in </w:t>
+      </w:r>
+      <w:r>
+        <w:rPr>
+          <w:rFonts w:ascii="Nimbus Roman No9 L" w:hAnsi="Nimbus Roman No9 L"/>
+          <w:sz w:val="22"/>
+          <w:szCs w:val="22"/>
+        </w:rPr>
+        <w:t xml:space="preserve">active </w:t>
+      </w:r>
+      <w:r>
+        <w:rPr>
+          <w:rFonts w:ascii="Nimbus Roman No9 L" w:hAnsi="Nimbus Roman No9 L"/>
+          <w:sz w:val="22"/>
+          <w:szCs w:val="22"/>
+        </w:rPr>
+        <w:t>search of jobs that want to be trained in IT</w:t>
+      </w:r>
+    </w:p>
+    <w:p>
+      <w:pPr>
+        <w:pStyle w:val="Normal"/>
+        <w:rPr>
+          <w:rFonts w:ascii="Nimbus Roman No9 L" w:hAnsi="Nimbus Roman No9 L"/>
+          <w:sz w:val="22"/>
+          <w:szCs w:val="22"/>
+        </w:rPr>
+      </w:pPr>
+      <w:r>
+        <w:rPr>
+          <w:rFonts w:ascii="Nimbus Roman No9 L" w:hAnsi="Nimbus Roman No9 L"/>
+          <w:sz w:val="22"/>
+          <w:szCs w:val="22"/>
+        </w:rPr>
+      </w:r>
+    </w:p>
+    <w:p>
+      <w:pPr>
+        <w:pStyle w:val="Normal"/>
+        <w:rPr>
+          <w:rFonts w:ascii="Nimbus Roman No9 L" w:hAnsi="Nimbus Roman No9 L"/>
+          <w:sz w:val="22"/>
+          <w:szCs w:val="22"/>
+        </w:rPr>
+      </w:pPr>
+      <w:r>
+        <w:rPr>
+          <w:rFonts w:ascii="Nimbus Roman No9 L" w:hAnsi="Nimbus Roman No9 L"/>
+          <w:sz w:val="22"/>
+          <w:szCs w:val="22"/>
+        </w:rPr>
+        <w:t>In order to achieve this impact each trainee will have to pass through the whole project and do the final test. What is necessary is for us and each and every one of our trainees to sign a contract where they are stating that they are going to go through whole programme and do the final test. That contract is what provides us and the trainee with certainty: that we are going to respect their time and provide them with quality education, and that they are going to respect our efforts and pass through whole project and final tests.</w:t>
+      </w:r>
+    </w:p>
+    <w:p>
+      <w:pPr>
+        <w:pStyle w:val="Normal"/>
+        <w:rPr>
+          <w:rFonts w:ascii="Nimbus Roman No9 L" w:hAnsi="Nimbus Roman No9 L"/>
+          <w:sz w:val="22"/>
+          <w:szCs w:val="22"/>
+        </w:rPr>
+      </w:pPr>
+      <w:r>
+        <w:rPr>
+          <w:rFonts w:ascii="Nimbus Roman No9 L" w:hAnsi="Nimbus Roman No9 L"/>
+          <w:sz w:val="22"/>
+          <w:szCs w:val="22"/>
+        </w:rPr>
+      </w:r>
+    </w:p>
+    <w:p>
+      <w:pPr>
+        <w:pStyle w:val="Normal"/>
+        <w:rPr>
+          <w:rFonts w:ascii="Nimbus Roman No9 L" w:hAnsi="Nimbus Roman No9 L"/>
+          <w:sz w:val="22"/>
+          <w:szCs w:val="22"/>
+        </w:rPr>
+      </w:pPr>
+      <w:r>
+        <w:rPr>
+          <w:rFonts w:ascii="Nimbus Roman No9 L" w:hAnsi="Nimbus Roman No9 L"/>
+          <w:sz w:val="22"/>
+          <w:szCs w:val="22"/>
+        </w:rPr>
+        <w:t>Our main impact is on the lives of those people who pass though our programme, as well as the industry which is in high demand of IT savvys. This programme will help young people get interested into technology, and, hopefully, choose IT for their future careers. It will help the eldery understand technology and use it better. Furthermore, it will help people in demand of jobs get to know with some technologies and help them find out if they could fit into the industry by further learning. At last, it will help the academia and researchers get into interesting project and collaborate with other colleagues.</w:t>
+      </w:r>
+    </w:p>
+    <w:p>
+      <w:pPr>
+        <w:pStyle w:val="Normal"/>
+        <w:rPr>
+          <w:rFonts w:ascii="Nimbus Roman No9 L" w:hAnsi="Nimbus Roman No9 L"/>
+          <w:sz w:val="22"/>
+          <w:szCs w:val="22"/>
+        </w:rPr>
+      </w:pPr>
+      <w:r>
+        <w:rPr>
+          <w:rFonts w:ascii="Nimbus Roman No9 L" w:hAnsi="Nimbus Roman No9 L"/>
+          <w:sz w:val="22"/>
+          <w:szCs w:val="22"/>
+        </w:rPr>
+      </w:r>
+    </w:p>
+    <w:p>
+      <w:pPr>
+        <w:pStyle w:val="Normal"/>
+        <w:rPr>
+          <w:rFonts w:ascii="Nimbus Roman No9 L" w:hAnsi="Nimbus Roman No9 L"/>
+          <w:sz w:val="22"/>
+          <w:szCs w:val="22"/>
+        </w:rPr>
+      </w:pPr>
+      <w:r>
+        <w:rPr>
+          <w:rFonts w:ascii="Nimbus Roman No9 L" w:hAnsi="Nimbus Roman No9 L"/>
+          <w:sz w:val="22"/>
+          <w:szCs w:val="22"/>
+        </w:rPr>
+        <w:t>This project requires European approach since we are one still very young developing country with few experts in the field. Even more, some of our European colleagues helped implement similar projects in their countries and we could use their experience in course creation.</w:t>
+      </w:r>
+    </w:p>
+    <w:p>
+      <w:pPr>
+        <w:pStyle w:val="Normal"/>
+        <w:rPr>
+          <w:rFonts w:ascii="Nimbus Roman No9 L" w:hAnsi="Nimbus Roman No9 L"/>
+          <w:sz w:val="22"/>
+          <w:szCs w:val="22"/>
+        </w:rPr>
+      </w:pPr>
+      <w:r>
+        <w:rPr>
+          <w:rFonts w:ascii="Nimbus Roman No9 L" w:hAnsi="Nimbus Roman No9 L"/>
+          <w:sz w:val="22"/>
+          <w:szCs w:val="22"/>
+        </w:rPr>
+      </w:r>
+    </w:p>
+    <w:p>
+      <w:pPr>
+        <w:pStyle w:val="Normal"/>
+        <w:rPr>
+          <w:rFonts w:ascii="Nimbus Roman No9 L" w:hAnsi="Nimbus Roman No9 L"/>
+          <w:sz w:val="22"/>
+          <w:szCs w:val="22"/>
+        </w:rPr>
+      </w:pPr>
+      <w:r>
+        <w:rPr>
+          <w:rFonts w:ascii="Nimbus Roman No9 L" w:hAnsi="Nimbus Roman No9 L"/>
+          <w:sz w:val="22"/>
+          <w:szCs w:val="22"/>
+        </w:rPr>
+        <w:t>We also want our project to help other countries to implement similar solutions for their problems using our research and ideas. It will be achieved by providing our project plan, research and all the relevant/requested information to anyone who would want to implement such programme in their country. This project is a part of Pilot on Open Research Data in Horizon 2020.</w:t>
+      </w:r>
+    </w:p>
+    <w:p>
+      <w:pPr>
+        <w:pStyle w:val="Normal"/>
+        <w:rPr>
+          <w:rFonts w:ascii="Nimbus Roman No9 L" w:hAnsi="Nimbus Roman No9 L"/>
+          <w:sz w:val="22"/>
+          <w:szCs w:val="22"/>
+        </w:rPr>
+      </w:pPr>
+      <w:r>
+        <w:rPr>
+          <w:rFonts w:ascii="Nimbus Roman No9 L" w:hAnsi="Nimbus Roman No9 L"/>
+          <w:sz w:val="22"/>
+          <w:szCs w:val="22"/>
+        </w:rPr>
+        <w:t xml:space="preserve"> </w:t>
+      </w:r>
+    </w:p>
+    <w:p>
+      <w:pPr>
+        <w:pStyle w:val="Normal"/>
+        <w:rPr>
+          <w:rFonts w:ascii="Nimbus Roman No9 L" w:hAnsi="Nimbus Roman No9 L"/>
+          <w:sz w:val="22"/>
+          <w:szCs w:val="22"/>
+        </w:rPr>
+      </w:pPr>
+      <w:r>
+        <w:rPr>
+          <w:rFonts w:ascii="Nimbus Roman No9 L" w:hAnsi="Nimbus Roman No9 L"/>
+          <w:sz w:val="22"/>
+          <w:szCs w:val="22"/>
+        </w:rPr>
+        <w:t>There should be no obstacles/barriers concerning the potential legal issues, standards or regulations.</w:t>
       </w:r>
     </w:p>
     <w:p>
@@ -16181,6 +17200,71 @@
           <w:sz w:val="22"/>
           <w:szCs w:val="22"/>
         </w:rPr>
+      </w:r>
+    </w:p>
+    <w:p>
+      <w:pPr>
+        <w:pStyle w:val="Normal"/>
+        <w:rPr>
+          <w:rFonts w:ascii="Nimbus Roman No9 L" w:hAnsi="Nimbus Roman No9 L"/>
+          <w:b w:val="false"/>
+          <w:bCs w:val="false"/>
+          <w:sz w:val="22"/>
+          <w:szCs w:val="22"/>
+        </w:rPr>
+      </w:pPr>
+      <w:r>
+        <w:rPr>
+          <w:rFonts w:ascii="Nimbus Roman No9 L" w:hAnsi="Nimbus Roman No9 L"/>
+          <w:b w:val="false"/>
+          <w:bCs w:val="false"/>
+          <w:sz w:val="22"/>
+          <w:szCs w:val="22"/>
+        </w:rPr>
+        <w:t xml:space="preserve">This project is a part of Pilot on Open Research Data in Horizon 2020. In order to make our data findable, accessible, interoperable and reusable (FAIR) this project and all it's content will be publicaly available through our web site. The free registration will be required for access to key knowledge (such as research data). We will provide 'gold' open access (open access publishing) which means that an article in immediately provided in open access mode by the scientific publisher. The costs of this type of access are fully eligible as part of the grant. </w:t>
+      </w:r>
+    </w:p>
+    <w:p>
+      <w:pPr>
+        <w:pStyle w:val="Normal"/>
+        <w:rPr>
+          <w:rFonts w:ascii="Nimbus Roman No9 L" w:hAnsi="Nimbus Roman No9 L"/>
+          <w:b w:val="false"/>
+          <w:bCs w:val="false"/>
+          <w:sz w:val="22"/>
+          <w:szCs w:val="22"/>
+        </w:rPr>
+      </w:pPr>
+      <w:r>
+        <w:rPr>
+          <w:rFonts w:ascii="Nimbus Roman No9 L" w:hAnsi="Nimbus Roman No9 L"/>
+          <w:b w:val="false"/>
+          <w:bCs w:val="false"/>
+          <w:sz w:val="22"/>
+          <w:szCs w:val="22"/>
+        </w:rPr>
+      </w:r>
+    </w:p>
+    <w:p>
+      <w:pPr>
+        <w:pStyle w:val="Normal"/>
+        <w:rPr>
+          <w:rFonts w:ascii="Nimbus Roman No9 L" w:hAnsi="Nimbus Roman No9 L"/>
+          <w:b w:val="false"/>
+          <w:bCs w:val="false"/>
+          <w:sz w:val="22"/>
+          <w:szCs w:val="22"/>
+        </w:rPr>
+      </w:pPr>
+      <w:r>
+        <w:rPr>
+          <w:rFonts w:ascii="Nimbus Roman No9 L" w:hAnsi="Nimbus Roman No9 L"/>
+          <w:b w:val="false"/>
+          <w:bCs w:val="false"/>
+          <w:sz w:val="22"/>
+          <w:szCs w:val="22"/>
+        </w:rPr>
+        <w:t>We will provide with our project various organizations for free education, Ministry of Education of European countries and every developing and strugling country.</w:t>
       </w:r>
     </w:p>
     <w:p>
@@ -21617,6 +22701,143 @@
   <w:abstractNum w:abstractNumId="8">
     <w:lvl w:ilvl="0">
       <w:start w:val="1"/>
+      <w:numFmt w:val="bullet"/>
+      <w:lvlText w:val=""/>
+      <w:lvlJc w:val="left"/>
+      <w:pPr>
+        <w:tabs>
+          <w:tab w:val="num" w:pos="720"/>
+        </w:tabs>
+        <w:ind w:left="720" w:hanging="360"/>
+      </w:pPr>
+      <w:rPr>
+        <w:rFonts w:ascii="Symbol" w:hAnsi="Symbol" w:cs="Symbol" w:hint="default"/>
+      </w:rPr>
+    </w:lvl>
+    <w:lvl w:ilvl="1">
+      <w:start w:val="1"/>
+      <w:numFmt w:val="bullet"/>
+      <w:lvlText w:val="◦"/>
+      <w:lvlJc w:val="left"/>
+      <w:pPr>
+        <w:tabs>
+          <w:tab w:val="num" w:pos="1080"/>
+        </w:tabs>
+        <w:ind w:left="1080" w:hanging="360"/>
+      </w:pPr>
+      <w:rPr>
+        <w:rFonts w:ascii="OpenSymbol" w:hAnsi="OpenSymbol" w:cs="OpenSymbol" w:hint="default"/>
+      </w:rPr>
+    </w:lvl>
+    <w:lvl w:ilvl="2">
+      <w:start w:val="1"/>
+      <w:numFmt w:val="bullet"/>
+      <w:lvlText w:val="▪"/>
+      <w:lvlJc w:val="left"/>
+      <w:pPr>
+        <w:tabs>
+          <w:tab w:val="num" w:pos="1440"/>
+        </w:tabs>
+        <w:ind w:left="1440" w:hanging="360"/>
+      </w:pPr>
+      <w:rPr>
+        <w:rFonts w:ascii="OpenSymbol" w:hAnsi="OpenSymbol" w:cs="OpenSymbol" w:hint="default"/>
+      </w:rPr>
+    </w:lvl>
+    <w:lvl w:ilvl="3">
+      <w:start w:val="1"/>
+      <w:numFmt w:val="bullet"/>
+      <w:lvlText w:val=""/>
+      <w:lvlJc w:val="left"/>
+      <w:pPr>
+        <w:tabs>
+          <w:tab w:val="num" w:pos="1800"/>
+        </w:tabs>
+        <w:ind w:left="1800" w:hanging="360"/>
+      </w:pPr>
+      <w:rPr>
+        <w:rFonts w:ascii="Symbol" w:hAnsi="Symbol" w:cs="Symbol" w:hint="default"/>
+      </w:rPr>
+    </w:lvl>
+    <w:lvl w:ilvl="4">
+      <w:start w:val="1"/>
+      <w:numFmt w:val="bullet"/>
+      <w:lvlText w:val="◦"/>
+      <w:lvlJc w:val="left"/>
+      <w:pPr>
+        <w:tabs>
+          <w:tab w:val="num" w:pos="2160"/>
+        </w:tabs>
+        <w:ind w:left="2160" w:hanging="360"/>
+      </w:pPr>
+      <w:rPr>
+        <w:rFonts w:ascii="OpenSymbol" w:hAnsi="OpenSymbol" w:cs="OpenSymbol" w:hint="default"/>
+      </w:rPr>
+    </w:lvl>
+    <w:lvl w:ilvl="5">
+      <w:start w:val="1"/>
+      <w:numFmt w:val="bullet"/>
+      <w:lvlText w:val="▪"/>
+      <w:lvlJc w:val="left"/>
+      <w:pPr>
+        <w:tabs>
+          <w:tab w:val="num" w:pos="2520"/>
+        </w:tabs>
+        <w:ind w:left="2520" w:hanging="360"/>
+      </w:pPr>
+      <w:rPr>
+        <w:rFonts w:ascii="OpenSymbol" w:hAnsi="OpenSymbol" w:cs="OpenSymbol" w:hint="default"/>
+      </w:rPr>
+    </w:lvl>
+    <w:lvl w:ilvl="6">
+      <w:start w:val="1"/>
+      <w:numFmt w:val="bullet"/>
+      <w:lvlText w:val=""/>
+      <w:lvlJc w:val="left"/>
+      <w:pPr>
+        <w:tabs>
+          <w:tab w:val="num" w:pos="2880"/>
+        </w:tabs>
+        <w:ind w:left="2880" w:hanging="360"/>
+      </w:pPr>
+      <w:rPr>
+        <w:rFonts w:ascii="Symbol" w:hAnsi="Symbol" w:cs="Symbol" w:hint="default"/>
+      </w:rPr>
+    </w:lvl>
+    <w:lvl w:ilvl="7">
+      <w:start w:val="1"/>
+      <w:numFmt w:val="bullet"/>
+      <w:lvlText w:val="◦"/>
+      <w:lvlJc w:val="left"/>
+      <w:pPr>
+        <w:tabs>
+          <w:tab w:val="num" w:pos="3240"/>
+        </w:tabs>
+        <w:ind w:left="3240" w:hanging="360"/>
+      </w:pPr>
+      <w:rPr>
+        <w:rFonts w:ascii="OpenSymbol" w:hAnsi="OpenSymbol" w:cs="OpenSymbol" w:hint="default"/>
+      </w:rPr>
+    </w:lvl>
+    <w:lvl w:ilvl="8">
+      <w:start w:val="1"/>
+      <w:numFmt w:val="bullet"/>
+      <w:lvlText w:val="▪"/>
+      <w:lvlJc w:val="left"/>
+      <w:pPr>
+        <w:tabs>
+          <w:tab w:val="num" w:pos="3600"/>
+        </w:tabs>
+        <w:ind w:left="3600" w:hanging="360"/>
+      </w:pPr>
+      <w:rPr>
+        <w:rFonts w:ascii="OpenSymbol" w:hAnsi="OpenSymbol" w:cs="OpenSymbol" w:hint="default"/>
+      </w:rPr>
+    </w:lvl>
+  </w:abstractNum>
+  <w:abstractNum w:abstractNumId="9">
+    <w:lvl w:ilvl="0">
+      <w:start w:val="1"/>
       <w:numFmt w:val="none"/>
       <w:suff w:val="nothing"/>
       <w:lvlText w:val=""/>
@@ -21756,6 +22977,9 @@
   </w:num>
   <w:num w:numId="8">
     <w:abstractNumId w:val="8"/>
+  </w:num>
+  <w:num w:numId="9">
+    <w:abstractNumId w:val="9"/>
   </w:num>
 </w:numbering>
 </file>

</xml_diff>

<commit_message>
Added efforts table (partialy)
</commit_message>
<xml_diff>
--- a/PUBLICS_TEMPLATE.docx
+++ b/PUBLICS_TEMPLATE.docx
@@ -5429,7 +5429,7 @@
                 <w:sz w:val="22"/>
                 <w:szCs w:val="22"/>
               </w:rPr>
-              <w:t>1</w:t>
+              <w:t>6</w:t>
             </w:r>
           </w:p>
         </w:tc>
@@ -19616,7 +19616,7 @@
     <w:tbl>
       <w:tblPr>
         <w:jc w:val="left"/>
-        <w:tblInd w:w="808" w:type="dxa"/>
+        <w:tblInd w:w="89" w:type="dxa"/>
         <w:tblBorders>
           <w:top w:val="single" w:sz="4" w:space="0" w:color="000001"/>
           <w:left w:val="single" w:sz="4" w:space="0" w:color="000001"/>
@@ -19633,13 +19633,19 @@
         </w:tblCellMar>
       </w:tblPr>
       <w:tblGrid>
-        <w:gridCol w:w="1120"/>
-        <w:gridCol w:w="1759"/>
-        <w:gridCol w:w="1248"/>
-        <w:gridCol w:w="1249"/>
-        <w:gridCol w:w="1249"/>
-        <w:gridCol w:w="1176"/>
-        <w:gridCol w:w="1232"/>
+        <w:gridCol w:w="754"/>
+        <w:gridCol w:w="1257"/>
+        <w:gridCol w:w="671"/>
+        <w:gridCol w:w="670"/>
+        <w:gridCol w:w="671"/>
+        <w:gridCol w:w="670"/>
+        <w:gridCol w:w="671"/>
+        <w:gridCol w:w="670"/>
+        <w:gridCol w:w="671"/>
+        <w:gridCol w:w="670"/>
+        <w:gridCol w:w="671"/>
+        <w:gridCol w:w="864"/>
+        <w:gridCol w:w="839"/>
       </w:tblGrid>
       <w:tr>
         <w:trPr>
@@ -19647,7 +19653,7 @@
         </w:trPr>
         <w:tc>
           <w:tcPr>
-            <w:tcW w:w="1120" w:type="dxa"/>
+            <w:tcW w:w="754" w:type="dxa"/>
             <w:tcBorders>
               <w:top w:val="single" w:sz="4" w:space="0" w:color="000001"/>
               <w:left w:val="single" w:sz="4" w:space="0" w:color="000001"/>
@@ -19683,7 +19689,7 @@
         </w:tc>
         <w:tc>
           <w:tcPr>
-            <w:tcW w:w="1759" w:type="dxa"/>
+            <w:tcW w:w="1257" w:type="dxa"/>
             <w:tcBorders>
               <w:top w:val="single" w:sz="4" w:space="0" w:color="000001"/>
               <w:left w:val="single" w:sz="4" w:space="0" w:color="000001"/>
@@ -19718,7 +19724,7 @@
         </w:tc>
         <w:tc>
           <w:tcPr>
-            <w:tcW w:w="1248" w:type="dxa"/>
+            <w:tcW w:w="671" w:type="dxa"/>
             <w:tcBorders>
               <w:top w:val="single" w:sz="4" w:space="0" w:color="000001"/>
               <w:left w:val="single" w:sz="4" w:space="0" w:color="000001"/>
@@ -19754,7 +19760,7 @@
         </w:tc>
         <w:tc>
           <w:tcPr>
-            <w:tcW w:w="1249" w:type="dxa"/>
+            <w:tcW w:w="670" w:type="dxa"/>
             <w:tcBorders>
               <w:top w:val="single" w:sz="4" w:space="0" w:color="000001"/>
               <w:left w:val="single" w:sz="4" w:space="0" w:color="000001"/>
@@ -19790,7 +19796,7 @@
         </w:tc>
         <w:tc>
           <w:tcPr>
-            <w:tcW w:w="1249" w:type="dxa"/>
+            <w:tcW w:w="671" w:type="dxa"/>
             <w:tcBorders>
               <w:top w:val="single" w:sz="4" w:space="0" w:color="000001"/>
               <w:left w:val="single" w:sz="4" w:space="0" w:color="000001"/>
@@ -19826,7 +19832,7 @@
         </w:tc>
         <w:tc>
           <w:tcPr>
-            <w:tcW w:w="1176" w:type="dxa"/>
+            <w:tcW w:w="670" w:type="dxa"/>
             <w:tcBorders>
               <w:top w:val="single" w:sz="4" w:space="0" w:color="000001"/>
               <w:left w:val="single" w:sz="4" w:space="0" w:color="000001"/>
@@ -19846,6 +19852,7 @@
               <w:jc w:val="center"/>
               <w:rPr>
                 <w:b/>
+                <w:bCs/>
                 <w:sz w:val="22"/>
                 <w:szCs w:val="22"/>
               </w:rPr>
@@ -19853,16 +19860,245 @@
             <w:r>
               <w:rPr>
                 <w:b/>
-                <w:sz w:val="22"/>
-                <w:szCs w:val="22"/>
-              </w:rPr>
-              <w:t>…</w:t>
-            </w:r>
-          </w:p>
-        </w:tc>
-        <w:tc>
-          <w:tcPr>
-            <w:tcW w:w="1232" w:type="dxa"/>
+                <w:bCs/>
+                <w:sz w:val="22"/>
+                <w:szCs w:val="22"/>
+              </w:rPr>
+              <w:t>WP4</w:t>
+            </w:r>
+          </w:p>
+        </w:tc>
+        <w:tc>
+          <w:tcPr>
+            <w:tcW w:w="671" w:type="dxa"/>
+            <w:tcBorders>
+              <w:top w:val="single" w:sz="4" w:space="0" w:color="000001"/>
+              <w:left w:val="single" w:sz="4" w:space="0" w:color="000001"/>
+              <w:bottom w:val="single" w:sz="4" w:space="0" w:color="000001"/>
+              <w:insideH w:val="single" w:sz="4" w:space="0" w:color="000001"/>
+              <w:right w:val="nil"/>
+              <w:insideV w:val="nil"/>
+            </w:tcBorders>
+            <w:shd w:fill="FFFFFF" w:val="clear"/>
+            <w:tcMar>
+              <w:left w:w="88" w:type="dxa"/>
+            </w:tcMar>
+          </w:tcPr>
+          <w:p>
+            <w:pPr>
+              <w:pStyle w:val="Normal"/>
+              <w:jc w:val="center"/>
+              <w:rPr>
+                <w:b/>
+                <w:bCs/>
+                <w:sz w:val="22"/>
+                <w:szCs w:val="22"/>
+              </w:rPr>
+            </w:pPr>
+            <w:r>
+              <w:rPr>
+                <w:b/>
+                <w:bCs/>
+                <w:sz w:val="22"/>
+                <w:szCs w:val="22"/>
+              </w:rPr>
+              <w:t>WP5</w:t>
+            </w:r>
+          </w:p>
+        </w:tc>
+        <w:tc>
+          <w:tcPr>
+            <w:tcW w:w="670" w:type="dxa"/>
+            <w:tcBorders>
+              <w:top w:val="single" w:sz="4" w:space="0" w:color="000001"/>
+              <w:left w:val="single" w:sz="4" w:space="0" w:color="000001"/>
+              <w:bottom w:val="single" w:sz="4" w:space="0" w:color="000001"/>
+              <w:insideH w:val="single" w:sz="4" w:space="0" w:color="000001"/>
+              <w:right w:val="nil"/>
+              <w:insideV w:val="nil"/>
+            </w:tcBorders>
+            <w:shd w:fill="FFFFFF" w:val="clear"/>
+            <w:tcMar>
+              <w:left w:w="88" w:type="dxa"/>
+            </w:tcMar>
+          </w:tcPr>
+          <w:p>
+            <w:pPr>
+              <w:pStyle w:val="Normal"/>
+              <w:jc w:val="center"/>
+              <w:rPr>
+                <w:b/>
+                <w:bCs/>
+                <w:sz w:val="22"/>
+                <w:szCs w:val="22"/>
+              </w:rPr>
+            </w:pPr>
+            <w:r>
+              <w:rPr>
+                <w:b/>
+                <w:bCs/>
+                <w:sz w:val="22"/>
+                <w:szCs w:val="22"/>
+              </w:rPr>
+              <w:t>WP6</w:t>
+            </w:r>
+          </w:p>
+        </w:tc>
+        <w:tc>
+          <w:tcPr>
+            <w:tcW w:w="671" w:type="dxa"/>
+            <w:tcBorders>
+              <w:top w:val="single" w:sz="4" w:space="0" w:color="000001"/>
+              <w:left w:val="single" w:sz="4" w:space="0" w:color="000001"/>
+              <w:bottom w:val="single" w:sz="4" w:space="0" w:color="000001"/>
+              <w:insideH w:val="single" w:sz="4" w:space="0" w:color="000001"/>
+              <w:right w:val="nil"/>
+              <w:insideV w:val="nil"/>
+            </w:tcBorders>
+            <w:shd w:fill="FFFFFF" w:val="clear"/>
+            <w:tcMar>
+              <w:left w:w="88" w:type="dxa"/>
+            </w:tcMar>
+          </w:tcPr>
+          <w:p>
+            <w:pPr>
+              <w:pStyle w:val="Normal"/>
+              <w:jc w:val="center"/>
+              <w:rPr>
+                <w:b/>
+                <w:bCs/>
+                <w:sz w:val="22"/>
+                <w:szCs w:val="22"/>
+              </w:rPr>
+            </w:pPr>
+            <w:r>
+              <w:rPr>
+                <w:b/>
+                <w:bCs/>
+                <w:sz w:val="22"/>
+                <w:szCs w:val="22"/>
+              </w:rPr>
+              <w:t>WP7</w:t>
+            </w:r>
+          </w:p>
+        </w:tc>
+        <w:tc>
+          <w:tcPr>
+            <w:tcW w:w="670" w:type="dxa"/>
+            <w:tcBorders>
+              <w:top w:val="single" w:sz="4" w:space="0" w:color="000001"/>
+              <w:left w:val="single" w:sz="4" w:space="0" w:color="000001"/>
+              <w:bottom w:val="single" w:sz="4" w:space="0" w:color="000001"/>
+              <w:insideH w:val="single" w:sz="4" w:space="0" w:color="000001"/>
+              <w:right w:val="nil"/>
+              <w:insideV w:val="nil"/>
+            </w:tcBorders>
+            <w:shd w:fill="FFFFFF" w:val="clear"/>
+            <w:tcMar>
+              <w:left w:w="88" w:type="dxa"/>
+            </w:tcMar>
+          </w:tcPr>
+          <w:p>
+            <w:pPr>
+              <w:pStyle w:val="Normal"/>
+              <w:jc w:val="center"/>
+              <w:rPr>
+                <w:b/>
+                <w:bCs/>
+                <w:sz w:val="22"/>
+                <w:szCs w:val="22"/>
+              </w:rPr>
+            </w:pPr>
+            <w:r>
+              <w:rPr>
+                <w:b/>
+                <w:bCs/>
+                <w:sz w:val="22"/>
+                <w:szCs w:val="22"/>
+              </w:rPr>
+              <w:t>WP8</w:t>
+            </w:r>
+          </w:p>
+        </w:tc>
+        <w:tc>
+          <w:tcPr>
+            <w:tcW w:w="671" w:type="dxa"/>
+            <w:tcBorders>
+              <w:top w:val="single" w:sz="4" w:space="0" w:color="000001"/>
+              <w:left w:val="single" w:sz="4" w:space="0" w:color="000001"/>
+              <w:bottom w:val="single" w:sz="4" w:space="0" w:color="000001"/>
+              <w:insideH w:val="single" w:sz="4" w:space="0" w:color="000001"/>
+              <w:right w:val="nil"/>
+              <w:insideV w:val="nil"/>
+            </w:tcBorders>
+            <w:shd w:fill="FFFFFF" w:val="clear"/>
+            <w:tcMar>
+              <w:left w:w="88" w:type="dxa"/>
+            </w:tcMar>
+          </w:tcPr>
+          <w:p>
+            <w:pPr>
+              <w:pStyle w:val="Normal"/>
+              <w:jc w:val="center"/>
+              <w:rPr>
+                <w:b/>
+                <w:bCs/>
+                <w:sz w:val="22"/>
+                <w:szCs w:val="22"/>
+              </w:rPr>
+            </w:pPr>
+            <w:r>
+              <w:rPr>
+                <w:b/>
+                <w:bCs/>
+                <w:sz w:val="22"/>
+                <w:szCs w:val="22"/>
+              </w:rPr>
+              <w:t>WP9</w:t>
+            </w:r>
+          </w:p>
+        </w:tc>
+        <w:tc>
+          <w:tcPr>
+            <w:tcW w:w="864" w:type="dxa"/>
+            <w:tcBorders>
+              <w:top w:val="single" w:sz="4" w:space="0" w:color="000001"/>
+              <w:left w:val="single" w:sz="4" w:space="0" w:color="000001"/>
+              <w:bottom w:val="single" w:sz="4" w:space="0" w:color="000001"/>
+              <w:insideH w:val="single" w:sz="4" w:space="0" w:color="000001"/>
+              <w:right w:val="nil"/>
+              <w:insideV w:val="nil"/>
+            </w:tcBorders>
+            <w:shd w:fill="FFFFFF" w:val="clear"/>
+            <w:tcMar>
+              <w:left w:w="88" w:type="dxa"/>
+            </w:tcMar>
+          </w:tcPr>
+          <w:p>
+            <w:pPr>
+              <w:pStyle w:val="Normal"/>
+              <w:jc w:val="center"/>
+              <w:rPr>
+                <w:b/>
+                <w:bCs/>
+                <w:sz w:val="22"/>
+                <w:szCs w:val="22"/>
+              </w:rPr>
+            </w:pPr>
+            <w:r>
+              <w:rPr>
+                <w:b/>
+                <w:bCs/>
+                <w:sz w:val="22"/>
+                <w:szCs w:val="22"/>
+              </w:rPr>
+              <w:t>WP10</w:t>
+            </w:r>
+          </w:p>
+        </w:tc>
+        <w:tc>
+          <w:tcPr>
+            <w:tcW w:w="839" w:type="dxa"/>
             <w:tcBorders>
               <w:top w:val="single" w:sz="4" w:space="0" w:color="000001"/>
               <w:left w:val="single" w:sz="4" w:space="0" w:color="000001"/>
@@ -19903,7 +20139,7 @@
         </w:trPr>
         <w:tc>
           <w:tcPr>
-            <w:tcW w:w="1120" w:type="dxa"/>
+            <w:tcW w:w="754" w:type="dxa"/>
             <w:tcBorders>
               <w:top w:val="single" w:sz="4" w:space="0" w:color="000001"/>
               <w:left w:val="single" w:sz="4" w:space="0" w:color="000001"/>
@@ -19939,7 +20175,7 @@
         </w:tc>
         <w:tc>
           <w:tcPr>
-            <w:tcW w:w="1759" w:type="dxa"/>
+            <w:tcW w:w="1257" w:type="dxa"/>
             <w:tcBorders>
               <w:top w:val="single" w:sz="4" w:space="0" w:color="000001"/>
               <w:left w:val="single" w:sz="4" w:space="0" w:color="000001"/>
@@ -19968,12 +20204,13 @@
                 <w:sz w:val="22"/>
                 <w:szCs w:val="22"/>
               </w:rPr>
-            </w:r>
-          </w:p>
-        </w:tc>
-        <w:tc>
-          <w:tcPr>
-            <w:tcW w:w="1248" w:type="dxa"/>
+              <w:t>UNA</w:t>
+            </w:r>
+          </w:p>
+        </w:tc>
+        <w:tc>
+          <w:tcPr>
+            <w:tcW w:w="671" w:type="dxa"/>
             <w:tcBorders>
               <w:top w:val="single" w:sz="4" w:space="0" w:color="000001"/>
               <w:left w:val="single" w:sz="4" w:space="0" w:color="000001"/>
@@ -19992,6 +20229,8 @@
               <w:pStyle w:val="Normal"/>
               <w:jc w:val="center"/>
               <w:rPr>
+                <w:b/>
+                <w:bCs/>
                 <w:sz w:val="22"/>
                 <w:szCs w:val="22"/>
                 <w:shd w:fill="FFFF00" w:val="clear"/>
@@ -19999,16 +20238,19 @@
             </w:pPr>
             <w:r>
               <w:rPr>
+                <w:b/>
+                <w:bCs/>
                 <w:sz w:val="22"/>
                 <w:szCs w:val="22"/>
                 <w:shd w:fill="FFFF00" w:val="clear"/>
               </w:rPr>
-            </w:r>
-          </w:p>
-        </w:tc>
-        <w:tc>
-          <w:tcPr>
-            <w:tcW w:w="1249" w:type="dxa"/>
+              <w:t>10</w:t>
+            </w:r>
+          </w:p>
+        </w:tc>
+        <w:tc>
+          <w:tcPr>
+            <w:tcW w:w="670" w:type="dxa"/>
             <w:tcBorders>
               <w:top w:val="single" w:sz="4" w:space="0" w:color="000001"/>
               <w:left w:val="single" w:sz="4" w:space="0" w:color="000001"/>
@@ -20043,7 +20285,7 @@
         </w:tc>
         <w:tc>
           <w:tcPr>
-            <w:tcW w:w="1249" w:type="dxa"/>
+            <w:tcW w:w="671" w:type="dxa"/>
             <w:tcBorders>
               <w:top w:val="single" w:sz="4" w:space="0" w:color="000001"/>
               <w:left w:val="single" w:sz="4" w:space="0" w:color="000001"/>
@@ -20073,12 +20315,13 @@
                 <w:szCs w:val="22"/>
                 <w:shd w:fill="FFFF00" w:val="clear"/>
               </w:rPr>
-            </w:r>
-          </w:p>
-        </w:tc>
-        <w:tc>
-          <w:tcPr>
-            <w:tcW w:w="1176" w:type="dxa"/>
+              <w:t>0</w:t>
+            </w:r>
+          </w:p>
+        </w:tc>
+        <w:tc>
+          <w:tcPr>
+            <w:tcW w:w="670" w:type="dxa"/>
             <w:tcBorders>
               <w:top w:val="single" w:sz="4" w:space="0" w:color="000001"/>
               <w:left w:val="single" w:sz="4" w:space="0" w:color="000001"/>
@@ -20097,6 +20340,8 @@
               <w:pStyle w:val="Normal"/>
               <w:jc w:val="center"/>
               <w:rPr>
+                <w:b/>
+                <w:bCs/>
                 <w:sz w:val="22"/>
                 <w:szCs w:val="22"/>
                 <w:shd w:fill="FFFF00" w:val="clear"/>
@@ -20104,16 +20349,239 @@
             </w:pPr>
             <w:r>
               <w:rPr>
+                <w:b/>
+                <w:bCs/>
                 <w:sz w:val="22"/>
                 <w:szCs w:val="22"/>
                 <w:shd w:fill="FFFF00" w:val="clear"/>
               </w:rPr>
-            </w:r>
-          </w:p>
-        </w:tc>
-        <w:tc>
-          <w:tcPr>
-            <w:tcW w:w="1232" w:type="dxa"/>
+              <w:t>10</w:t>
+            </w:r>
+          </w:p>
+        </w:tc>
+        <w:tc>
+          <w:tcPr>
+            <w:tcW w:w="671" w:type="dxa"/>
+            <w:tcBorders>
+              <w:top w:val="single" w:sz="4" w:space="0" w:color="000001"/>
+              <w:left w:val="single" w:sz="4" w:space="0" w:color="000001"/>
+              <w:bottom w:val="single" w:sz="4" w:space="0" w:color="000001"/>
+              <w:insideH w:val="single" w:sz="4" w:space="0" w:color="000001"/>
+              <w:right w:val="nil"/>
+              <w:insideV w:val="nil"/>
+            </w:tcBorders>
+            <w:shd w:fill="FFFFFF" w:val="clear"/>
+            <w:tcMar>
+              <w:left w:w="88" w:type="dxa"/>
+            </w:tcMar>
+          </w:tcPr>
+          <w:p>
+            <w:pPr>
+              <w:pStyle w:val="Normal"/>
+              <w:jc w:val="center"/>
+              <w:rPr>
+                <w:sz w:val="22"/>
+                <w:szCs w:val="22"/>
+                <w:shd w:fill="FFFF00" w:val="clear"/>
+              </w:rPr>
+            </w:pPr>
+            <w:r>
+              <w:rPr>
+                <w:sz w:val="22"/>
+                <w:szCs w:val="22"/>
+                <w:shd w:fill="FFFF00" w:val="clear"/>
+              </w:rPr>
+            </w:r>
+          </w:p>
+        </w:tc>
+        <w:tc>
+          <w:tcPr>
+            <w:tcW w:w="670" w:type="dxa"/>
+            <w:tcBorders>
+              <w:top w:val="single" w:sz="4" w:space="0" w:color="000001"/>
+              <w:left w:val="single" w:sz="4" w:space="0" w:color="000001"/>
+              <w:bottom w:val="single" w:sz="4" w:space="0" w:color="000001"/>
+              <w:insideH w:val="single" w:sz="4" w:space="0" w:color="000001"/>
+              <w:right w:val="nil"/>
+              <w:insideV w:val="nil"/>
+            </w:tcBorders>
+            <w:shd w:fill="FFFFFF" w:val="clear"/>
+            <w:tcMar>
+              <w:left w:w="88" w:type="dxa"/>
+            </w:tcMar>
+          </w:tcPr>
+          <w:p>
+            <w:pPr>
+              <w:pStyle w:val="Normal"/>
+              <w:jc w:val="center"/>
+              <w:rPr>
+                <w:b/>
+                <w:bCs/>
+                <w:sz w:val="22"/>
+                <w:szCs w:val="22"/>
+                <w:shd w:fill="FFFF00" w:val="clear"/>
+              </w:rPr>
+            </w:pPr>
+            <w:r>
+              <w:rPr>
+                <w:b/>
+                <w:bCs/>
+                <w:sz w:val="22"/>
+                <w:szCs w:val="22"/>
+                <w:shd w:fill="FFFF00" w:val="clear"/>
+              </w:rPr>
+              <w:t>100</w:t>
+            </w:r>
+          </w:p>
+        </w:tc>
+        <w:tc>
+          <w:tcPr>
+            <w:tcW w:w="671" w:type="dxa"/>
+            <w:tcBorders>
+              <w:top w:val="single" w:sz="4" w:space="0" w:color="000001"/>
+              <w:left w:val="single" w:sz="4" w:space="0" w:color="000001"/>
+              <w:bottom w:val="single" w:sz="4" w:space="0" w:color="000001"/>
+              <w:insideH w:val="single" w:sz="4" w:space="0" w:color="000001"/>
+              <w:right w:val="nil"/>
+              <w:insideV w:val="nil"/>
+            </w:tcBorders>
+            <w:shd w:fill="FFFFFF" w:val="clear"/>
+            <w:tcMar>
+              <w:left w:w="88" w:type="dxa"/>
+            </w:tcMar>
+          </w:tcPr>
+          <w:p>
+            <w:pPr>
+              <w:pStyle w:val="Normal"/>
+              <w:jc w:val="center"/>
+              <w:rPr>
+                <w:sz w:val="22"/>
+                <w:szCs w:val="22"/>
+                <w:shd w:fill="FFFF00" w:val="clear"/>
+              </w:rPr>
+            </w:pPr>
+            <w:r>
+              <w:rPr>
+                <w:sz w:val="22"/>
+                <w:szCs w:val="22"/>
+                <w:shd w:fill="FFFF00" w:val="clear"/>
+              </w:rPr>
+            </w:r>
+          </w:p>
+        </w:tc>
+        <w:tc>
+          <w:tcPr>
+            <w:tcW w:w="670" w:type="dxa"/>
+            <w:tcBorders>
+              <w:top w:val="single" w:sz="4" w:space="0" w:color="000001"/>
+              <w:left w:val="single" w:sz="4" w:space="0" w:color="000001"/>
+              <w:bottom w:val="single" w:sz="4" w:space="0" w:color="000001"/>
+              <w:insideH w:val="single" w:sz="4" w:space="0" w:color="000001"/>
+              <w:right w:val="nil"/>
+              <w:insideV w:val="nil"/>
+            </w:tcBorders>
+            <w:shd w:fill="FFFFFF" w:val="clear"/>
+            <w:tcMar>
+              <w:left w:w="88" w:type="dxa"/>
+            </w:tcMar>
+          </w:tcPr>
+          <w:p>
+            <w:pPr>
+              <w:pStyle w:val="Normal"/>
+              <w:jc w:val="center"/>
+              <w:rPr>
+                <w:sz w:val="22"/>
+                <w:szCs w:val="22"/>
+                <w:shd w:fill="FFFF00" w:val="clear"/>
+              </w:rPr>
+            </w:pPr>
+            <w:r>
+              <w:rPr>
+                <w:sz w:val="22"/>
+                <w:szCs w:val="22"/>
+                <w:shd w:fill="FFFF00" w:val="clear"/>
+              </w:rPr>
+            </w:r>
+          </w:p>
+        </w:tc>
+        <w:tc>
+          <w:tcPr>
+            <w:tcW w:w="671" w:type="dxa"/>
+            <w:tcBorders>
+              <w:top w:val="single" w:sz="4" w:space="0" w:color="000001"/>
+              <w:left w:val="single" w:sz="4" w:space="0" w:color="000001"/>
+              <w:bottom w:val="single" w:sz="4" w:space="0" w:color="000001"/>
+              <w:insideH w:val="single" w:sz="4" w:space="0" w:color="000001"/>
+              <w:right w:val="nil"/>
+              <w:insideV w:val="nil"/>
+            </w:tcBorders>
+            <w:shd w:fill="FFFFFF" w:val="clear"/>
+            <w:tcMar>
+              <w:left w:w="88" w:type="dxa"/>
+            </w:tcMar>
+          </w:tcPr>
+          <w:p>
+            <w:pPr>
+              <w:pStyle w:val="Normal"/>
+              <w:jc w:val="center"/>
+              <w:rPr>
+                <w:b/>
+                <w:bCs/>
+                <w:sz w:val="22"/>
+                <w:szCs w:val="22"/>
+                <w:shd w:fill="FFFF00" w:val="clear"/>
+              </w:rPr>
+            </w:pPr>
+            <w:r>
+              <w:rPr>
+                <w:b/>
+                <w:bCs/>
+                <w:sz w:val="22"/>
+                <w:szCs w:val="22"/>
+                <w:shd w:fill="FFFF00" w:val="clear"/>
+              </w:rPr>
+              <w:t>5</w:t>
+            </w:r>
+          </w:p>
+        </w:tc>
+        <w:tc>
+          <w:tcPr>
+            <w:tcW w:w="864" w:type="dxa"/>
+            <w:tcBorders>
+              <w:top w:val="single" w:sz="4" w:space="0" w:color="000001"/>
+              <w:left w:val="single" w:sz="4" w:space="0" w:color="000001"/>
+              <w:bottom w:val="single" w:sz="4" w:space="0" w:color="000001"/>
+              <w:insideH w:val="single" w:sz="4" w:space="0" w:color="000001"/>
+              <w:right w:val="nil"/>
+              <w:insideV w:val="nil"/>
+            </w:tcBorders>
+            <w:shd w:fill="FFFFFF" w:val="clear"/>
+            <w:tcMar>
+              <w:left w:w="88" w:type="dxa"/>
+            </w:tcMar>
+          </w:tcPr>
+          <w:p>
+            <w:pPr>
+              <w:pStyle w:val="Normal"/>
+              <w:jc w:val="center"/>
+              <w:rPr>
+                <w:sz w:val="22"/>
+                <w:szCs w:val="22"/>
+                <w:shd w:fill="FFFF00" w:val="clear"/>
+              </w:rPr>
+            </w:pPr>
+            <w:r>
+              <w:rPr>
+                <w:sz w:val="22"/>
+                <w:szCs w:val="22"/>
+                <w:shd w:fill="FFFF00" w:val="clear"/>
+              </w:rPr>
+            </w:r>
+          </w:p>
+        </w:tc>
+        <w:tc>
+          <w:tcPr>
+            <w:tcW w:w="839" w:type="dxa"/>
             <w:tcBorders>
               <w:top w:val="single" w:sz="4" w:space="0" w:color="000001"/>
               <w:left w:val="single" w:sz="4" w:space="0" w:color="000001"/>
@@ -20153,7 +20621,7 @@
         </w:trPr>
         <w:tc>
           <w:tcPr>
-            <w:tcW w:w="1120" w:type="dxa"/>
+            <w:tcW w:w="754" w:type="dxa"/>
             <w:tcBorders>
               <w:top w:val="single" w:sz="4" w:space="0" w:color="000001"/>
               <w:left w:val="single" w:sz="4" w:space="0" w:color="000001"/>
@@ -20189,7 +20657,7 @@
         </w:tc>
         <w:tc>
           <w:tcPr>
-            <w:tcW w:w="1759" w:type="dxa"/>
+            <w:tcW w:w="1257" w:type="dxa"/>
             <w:tcBorders>
               <w:top w:val="single" w:sz="4" w:space="0" w:color="000001"/>
               <w:left w:val="single" w:sz="4" w:space="0" w:color="000001"/>
@@ -20218,12 +20686,13 @@
                 <w:sz w:val="22"/>
                 <w:szCs w:val="22"/>
               </w:rPr>
-            </w:r>
-          </w:p>
-        </w:tc>
-        <w:tc>
-          <w:tcPr>
-            <w:tcW w:w="1248" w:type="dxa"/>
+              <w:t>MATF</w:t>
+            </w:r>
+          </w:p>
+        </w:tc>
+        <w:tc>
+          <w:tcPr>
+            <w:tcW w:w="671" w:type="dxa"/>
             <w:tcBorders>
               <w:top w:val="single" w:sz="4" w:space="0" w:color="000001"/>
               <w:left w:val="single" w:sz="4" w:space="0" w:color="000001"/>
@@ -20253,12 +20722,13 @@
                 <w:szCs w:val="22"/>
                 <w:shd w:fill="FFFF00" w:val="clear"/>
               </w:rPr>
-            </w:r>
-          </w:p>
-        </w:tc>
-        <w:tc>
-          <w:tcPr>
-            <w:tcW w:w="1249" w:type="dxa"/>
+              <w:t>0</w:t>
+            </w:r>
+          </w:p>
+        </w:tc>
+        <w:tc>
+          <w:tcPr>
+            <w:tcW w:w="670" w:type="dxa"/>
             <w:tcBorders>
               <w:top w:val="single" w:sz="4" w:space="0" w:color="000001"/>
               <w:left w:val="single" w:sz="4" w:space="0" w:color="000001"/>
@@ -20293,7 +20763,7 @@
         </w:tc>
         <w:tc>
           <w:tcPr>
-            <w:tcW w:w="1249" w:type="dxa"/>
+            <w:tcW w:w="671" w:type="dxa"/>
             <w:tcBorders>
               <w:top w:val="single" w:sz="4" w:space="0" w:color="000001"/>
               <w:left w:val="single" w:sz="4" w:space="0" w:color="000001"/>
@@ -20312,6 +20782,8 @@
               <w:pStyle w:val="Normal"/>
               <w:jc w:val="center"/>
               <w:rPr>
+                <w:b/>
+                <w:bCs/>
                 <w:sz w:val="22"/>
                 <w:szCs w:val="22"/>
                 <w:shd w:fill="FFFF00" w:val="clear"/>
@@ -20319,16 +20791,19 @@
             </w:pPr>
             <w:r>
               <w:rPr>
+                <w:b/>
+                <w:bCs/>
                 <w:sz w:val="22"/>
                 <w:szCs w:val="22"/>
                 <w:shd w:fill="FFFF00" w:val="clear"/>
               </w:rPr>
-            </w:r>
-          </w:p>
-        </w:tc>
-        <w:tc>
-          <w:tcPr>
-            <w:tcW w:w="1176" w:type="dxa"/>
+              <w:t>4</w:t>
+            </w:r>
+          </w:p>
+        </w:tc>
+        <w:tc>
+          <w:tcPr>
+            <w:tcW w:w="670" w:type="dxa"/>
             <w:tcBorders>
               <w:top w:val="single" w:sz="4" w:space="0" w:color="000001"/>
               <w:left w:val="single" w:sz="4" w:space="0" w:color="000001"/>
@@ -20358,12 +20833,225 @@
                 <w:szCs w:val="22"/>
                 <w:shd w:fill="FFFF00" w:val="clear"/>
               </w:rPr>
-            </w:r>
-          </w:p>
-        </w:tc>
-        <w:tc>
-          <w:tcPr>
-            <w:tcW w:w="1232" w:type="dxa"/>
+              <w:t>0</w:t>
+            </w:r>
+          </w:p>
+        </w:tc>
+        <w:tc>
+          <w:tcPr>
+            <w:tcW w:w="671" w:type="dxa"/>
+            <w:tcBorders>
+              <w:top w:val="single" w:sz="4" w:space="0" w:color="000001"/>
+              <w:left w:val="single" w:sz="4" w:space="0" w:color="000001"/>
+              <w:bottom w:val="single" w:sz="4" w:space="0" w:color="000001"/>
+              <w:insideH w:val="single" w:sz="4" w:space="0" w:color="000001"/>
+              <w:right w:val="nil"/>
+              <w:insideV w:val="nil"/>
+            </w:tcBorders>
+            <w:shd w:fill="FFFFFF" w:val="clear"/>
+            <w:tcMar>
+              <w:left w:w="88" w:type="dxa"/>
+            </w:tcMar>
+          </w:tcPr>
+          <w:p>
+            <w:pPr>
+              <w:pStyle w:val="Normal"/>
+              <w:jc w:val="center"/>
+              <w:rPr>
+                <w:sz w:val="22"/>
+                <w:szCs w:val="22"/>
+                <w:shd w:fill="FFFF00" w:val="clear"/>
+              </w:rPr>
+            </w:pPr>
+            <w:r>
+              <w:rPr>
+                <w:sz w:val="22"/>
+                <w:szCs w:val="22"/>
+                <w:shd w:fill="FFFF00" w:val="clear"/>
+              </w:rPr>
+            </w:r>
+          </w:p>
+        </w:tc>
+        <w:tc>
+          <w:tcPr>
+            <w:tcW w:w="670" w:type="dxa"/>
+            <w:tcBorders>
+              <w:top w:val="single" w:sz="4" w:space="0" w:color="000001"/>
+              <w:left w:val="single" w:sz="4" w:space="0" w:color="000001"/>
+              <w:bottom w:val="single" w:sz="4" w:space="0" w:color="000001"/>
+              <w:insideH w:val="single" w:sz="4" w:space="0" w:color="000001"/>
+              <w:right w:val="nil"/>
+              <w:insideV w:val="nil"/>
+            </w:tcBorders>
+            <w:shd w:fill="FFFFFF" w:val="clear"/>
+            <w:tcMar>
+              <w:left w:w="88" w:type="dxa"/>
+            </w:tcMar>
+          </w:tcPr>
+          <w:p>
+            <w:pPr>
+              <w:pStyle w:val="Normal"/>
+              <w:jc w:val="center"/>
+              <w:rPr>
+                <w:sz w:val="22"/>
+                <w:szCs w:val="22"/>
+                <w:shd w:fill="FFFF00" w:val="clear"/>
+              </w:rPr>
+            </w:pPr>
+            <w:r>
+              <w:rPr>
+                <w:sz w:val="22"/>
+                <w:szCs w:val="22"/>
+                <w:shd w:fill="FFFF00" w:val="clear"/>
+              </w:rPr>
+              <w:t>0</w:t>
+            </w:r>
+          </w:p>
+        </w:tc>
+        <w:tc>
+          <w:tcPr>
+            <w:tcW w:w="671" w:type="dxa"/>
+            <w:tcBorders>
+              <w:top w:val="single" w:sz="4" w:space="0" w:color="000001"/>
+              <w:left w:val="single" w:sz="4" w:space="0" w:color="000001"/>
+              <w:bottom w:val="single" w:sz="4" w:space="0" w:color="000001"/>
+              <w:insideH w:val="single" w:sz="4" w:space="0" w:color="000001"/>
+              <w:right w:val="nil"/>
+              <w:insideV w:val="nil"/>
+            </w:tcBorders>
+            <w:shd w:fill="FFFFFF" w:val="clear"/>
+            <w:tcMar>
+              <w:left w:w="88" w:type="dxa"/>
+            </w:tcMar>
+          </w:tcPr>
+          <w:p>
+            <w:pPr>
+              <w:pStyle w:val="Normal"/>
+              <w:jc w:val="center"/>
+              <w:rPr>
+                <w:sz w:val="22"/>
+                <w:szCs w:val="22"/>
+                <w:shd w:fill="FFFF00" w:val="clear"/>
+              </w:rPr>
+            </w:pPr>
+            <w:r>
+              <w:rPr>
+                <w:sz w:val="22"/>
+                <w:szCs w:val="22"/>
+                <w:shd w:fill="FFFF00" w:val="clear"/>
+              </w:rPr>
+            </w:r>
+          </w:p>
+        </w:tc>
+        <w:tc>
+          <w:tcPr>
+            <w:tcW w:w="670" w:type="dxa"/>
+            <w:tcBorders>
+              <w:top w:val="single" w:sz="4" w:space="0" w:color="000001"/>
+              <w:left w:val="single" w:sz="4" w:space="0" w:color="000001"/>
+              <w:bottom w:val="single" w:sz="4" w:space="0" w:color="000001"/>
+              <w:insideH w:val="single" w:sz="4" w:space="0" w:color="000001"/>
+              <w:right w:val="nil"/>
+              <w:insideV w:val="nil"/>
+            </w:tcBorders>
+            <w:shd w:fill="FFFFFF" w:val="clear"/>
+            <w:tcMar>
+              <w:left w:w="88" w:type="dxa"/>
+            </w:tcMar>
+          </w:tcPr>
+          <w:p>
+            <w:pPr>
+              <w:pStyle w:val="Normal"/>
+              <w:jc w:val="center"/>
+              <w:rPr>
+                <w:sz w:val="22"/>
+                <w:szCs w:val="22"/>
+                <w:shd w:fill="FFFF00" w:val="clear"/>
+              </w:rPr>
+            </w:pPr>
+            <w:r>
+              <w:rPr>
+                <w:sz w:val="22"/>
+                <w:szCs w:val="22"/>
+                <w:shd w:fill="FFFF00" w:val="clear"/>
+              </w:rPr>
+            </w:r>
+          </w:p>
+        </w:tc>
+        <w:tc>
+          <w:tcPr>
+            <w:tcW w:w="671" w:type="dxa"/>
+            <w:tcBorders>
+              <w:top w:val="single" w:sz="4" w:space="0" w:color="000001"/>
+              <w:left w:val="single" w:sz="4" w:space="0" w:color="000001"/>
+              <w:bottom w:val="single" w:sz="4" w:space="0" w:color="000001"/>
+              <w:insideH w:val="single" w:sz="4" w:space="0" w:color="000001"/>
+              <w:right w:val="nil"/>
+              <w:insideV w:val="nil"/>
+            </w:tcBorders>
+            <w:shd w:fill="FFFFFF" w:val="clear"/>
+            <w:tcMar>
+              <w:left w:w="88" w:type="dxa"/>
+            </w:tcMar>
+          </w:tcPr>
+          <w:p>
+            <w:pPr>
+              <w:pStyle w:val="Normal"/>
+              <w:jc w:val="center"/>
+              <w:rPr>
+                <w:sz w:val="22"/>
+                <w:szCs w:val="22"/>
+                <w:shd w:fill="FFFF00" w:val="clear"/>
+              </w:rPr>
+            </w:pPr>
+            <w:r>
+              <w:rPr>
+                <w:sz w:val="22"/>
+                <w:szCs w:val="22"/>
+                <w:shd w:fill="FFFF00" w:val="clear"/>
+              </w:rPr>
+              <w:t>0</w:t>
+            </w:r>
+          </w:p>
+        </w:tc>
+        <w:tc>
+          <w:tcPr>
+            <w:tcW w:w="864" w:type="dxa"/>
+            <w:tcBorders>
+              <w:top w:val="single" w:sz="4" w:space="0" w:color="000001"/>
+              <w:left w:val="single" w:sz="4" w:space="0" w:color="000001"/>
+              <w:bottom w:val="single" w:sz="4" w:space="0" w:color="000001"/>
+              <w:insideH w:val="single" w:sz="4" w:space="0" w:color="000001"/>
+              <w:right w:val="nil"/>
+              <w:insideV w:val="nil"/>
+            </w:tcBorders>
+            <w:shd w:fill="FFFFFF" w:val="clear"/>
+            <w:tcMar>
+              <w:left w:w="88" w:type="dxa"/>
+            </w:tcMar>
+          </w:tcPr>
+          <w:p>
+            <w:pPr>
+              <w:pStyle w:val="Normal"/>
+              <w:jc w:val="center"/>
+              <w:rPr>
+                <w:sz w:val="22"/>
+                <w:szCs w:val="22"/>
+                <w:shd w:fill="FFFF00" w:val="clear"/>
+              </w:rPr>
+            </w:pPr>
+            <w:r>
+              <w:rPr>
+                <w:sz w:val="22"/>
+                <w:szCs w:val="22"/>
+                <w:shd w:fill="FFFF00" w:val="clear"/>
+              </w:rPr>
+            </w:r>
+          </w:p>
+        </w:tc>
+        <w:tc>
+          <w:tcPr>
+            <w:tcW w:w="839" w:type="dxa"/>
             <w:tcBorders>
               <w:top w:val="single" w:sz="4" w:space="0" w:color="000001"/>
               <w:left w:val="single" w:sz="4" w:space="0" w:color="000001"/>
@@ -20403,7 +21091,7 @@
         </w:trPr>
         <w:tc>
           <w:tcPr>
-            <w:tcW w:w="1120" w:type="dxa"/>
+            <w:tcW w:w="754" w:type="dxa"/>
             <w:tcBorders>
               <w:top w:val="single" w:sz="4" w:space="0" w:color="000001"/>
               <w:left w:val="single" w:sz="4" w:space="0" w:color="000001"/>
@@ -20423,6 +21111,7 @@
               <w:jc w:val="center"/>
               <w:rPr>
                 <w:b/>
+                <w:bCs/>
                 <w:sz w:val="22"/>
                 <w:szCs w:val="22"/>
               </w:rPr>
@@ -20430,6 +21119,7 @@
             <w:r>
               <w:rPr>
                 <w:b/>
+                <w:bCs/>
                 <w:sz w:val="22"/>
                 <w:szCs w:val="22"/>
               </w:rPr>
@@ -20439,7 +21129,7 @@
         </w:tc>
         <w:tc>
           <w:tcPr>
-            <w:tcW w:w="1759" w:type="dxa"/>
+            <w:tcW w:w="1257" w:type="dxa"/>
             <w:tcBorders>
               <w:top w:val="single" w:sz="4" w:space="0" w:color="000001"/>
               <w:left w:val="single" w:sz="4" w:space="0" w:color="000001"/>
@@ -20468,12 +21158,13 @@
                 <w:sz w:val="22"/>
                 <w:szCs w:val="22"/>
               </w:rPr>
-            </w:r>
-          </w:p>
-        </w:tc>
-        <w:tc>
-          <w:tcPr>
-            <w:tcW w:w="1248" w:type="dxa"/>
+              <w:t>BU</w:t>
+            </w:r>
+          </w:p>
+        </w:tc>
+        <w:tc>
+          <w:tcPr>
+            <w:tcW w:w="671" w:type="dxa"/>
             <w:tcBorders>
               <w:top w:val="single" w:sz="4" w:space="0" w:color="000001"/>
               <w:left w:val="single" w:sz="4" w:space="0" w:color="000001"/>
@@ -20503,12 +21194,13 @@
                 <w:szCs w:val="22"/>
                 <w:shd w:fill="FFFF00" w:val="clear"/>
               </w:rPr>
-            </w:r>
-          </w:p>
-        </w:tc>
-        <w:tc>
-          <w:tcPr>
-            <w:tcW w:w="1249" w:type="dxa"/>
+              <w:t>0</w:t>
+            </w:r>
+          </w:p>
+        </w:tc>
+        <w:tc>
+          <w:tcPr>
+            <w:tcW w:w="670" w:type="dxa"/>
             <w:tcBorders>
               <w:top w:val="single" w:sz="4" w:space="0" w:color="000001"/>
               <w:left w:val="single" w:sz="4" w:space="0" w:color="000001"/>
@@ -20543,7 +21235,7 @@
         </w:tc>
         <w:tc>
           <w:tcPr>
-            <w:tcW w:w="1249" w:type="dxa"/>
+            <w:tcW w:w="671" w:type="dxa"/>
             <w:tcBorders>
               <w:top w:val="single" w:sz="4" w:space="0" w:color="000001"/>
               <w:left w:val="single" w:sz="4" w:space="0" w:color="000001"/>
@@ -20573,12 +21265,13 @@
                 <w:szCs w:val="22"/>
                 <w:shd w:fill="FFFF00" w:val="clear"/>
               </w:rPr>
-            </w:r>
-          </w:p>
-        </w:tc>
-        <w:tc>
-          <w:tcPr>
-            <w:tcW w:w="1176" w:type="dxa"/>
+              <w:t>0</w:t>
+            </w:r>
+          </w:p>
+        </w:tc>
+        <w:tc>
+          <w:tcPr>
+            <w:tcW w:w="670" w:type="dxa"/>
             <w:tcBorders>
               <w:top w:val="single" w:sz="4" w:space="0" w:color="000001"/>
               <w:left w:val="single" w:sz="4" w:space="0" w:color="000001"/>
@@ -20608,12 +21301,225 @@
                 <w:szCs w:val="22"/>
                 <w:shd w:fill="FFFF00" w:val="clear"/>
               </w:rPr>
-            </w:r>
-          </w:p>
-        </w:tc>
-        <w:tc>
-          <w:tcPr>
-            <w:tcW w:w="1232" w:type="dxa"/>
+              <w:t>0</w:t>
+            </w:r>
+          </w:p>
+        </w:tc>
+        <w:tc>
+          <w:tcPr>
+            <w:tcW w:w="671" w:type="dxa"/>
+            <w:tcBorders>
+              <w:top w:val="single" w:sz="4" w:space="0" w:color="000001"/>
+              <w:left w:val="single" w:sz="4" w:space="0" w:color="000001"/>
+              <w:bottom w:val="single" w:sz="4" w:space="0" w:color="000001"/>
+              <w:insideH w:val="single" w:sz="4" w:space="0" w:color="000001"/>
+              <w:right w:val="nil"/>
+              <w:insideV w:val="nil"/>
+            </w:tcBorders>
+            <w:shd w:fill="FFFFFF" w:val="clear"/>
+            <w:tcMar>
+              <w:left w:w="88" w:type="dxa"/>
+            </w:tcMar>
+          </w:tcPr>
+          <w:p>
+            <w:pPr>
+              <w:pStyle w:val="Normal"/>
+              <w:jc w:val="center"/>
+              <w:rPr>
+                <w:sz w:val="22"/>
+                <w:szCs w:val="22"/>
+                <w:shd w:fill="FFFF00" w:val="clear"/>
+              </w:rPr>
+            </w:pPr>
+            <w:r>
+              <w:rPr>
+                <w:sz w:val="22"/>
+                <w:szCs w:val="22"/>
+                <w:shd w:fill="FFFF00" w:val="clear"/>
+              </w:rPr>
+            </w:r>
+          </w:p>
+        </w:tc>
+        <w:tc>
+          <w:tcPr>
+            <w:tcW w:w="670" w:type="dxa"/>
+            <w:tcBorders>
+              <w:top w:val="single" w:sz="4" w:space="0" w:color="000001"/>
+              <w:left w:val="single" w:sz="4" w:space="0" w:color="000001"/>
+              <w:bottom w:val="single" w:sz="4" w:space="0" w:color="000001"/>
+              <w:insideH w:val="single" w:sz="4" w:space="0" w:color="000001"/>
+              <w:right w:val="nil"/>
+              <w:insideV w:val="nil"/>
+            </w:tcBorders>
+            <w:shd w:fill="FFFFFF" w:val="clear"/>
+            <w:tcMar>
+              <w:left w:w="88" w:type="dxa"/>
+            </w:tcMar>
+          </w:tcPr>
+          <w:p>
+            <w:pPr>
+              <w:pStyle w:val="Normal"/>
+              <w:jc w:val="center"/>
+              <w:rPr>
+                <w:sz w:val="22"/>
+                <w:szCs w:val="22"/>
+                <w:shd w:fill="FFFF00" w:val="clear"/>
+              </w:rPr>
+            </w:pPr>
+            <w:r>
+              <w:rPr>
+                <w:sz w:val="22"/>
+                <w:szCs w:val="22"/>
+                <w:shd w:fill="FFFF00" w:val="clear"/>
+              </w:rPr>
+              <w:t>0</w:t>
+            </w:r>
+          </w:p>
+        </w:tc>
+        <w:tc>
+          <w:tcPr>
+            <w:tcW w:w="671" w:type="dxa"/>
+            <w:tcBorders>
+              <w:top w:val="single" w:sz="4" w:space="0" w:color="000001"/>
+              <w:left w:val="single" w:sz="4" w:space="0" w:color="000001"/>
+              <w:bottom w:val="single" w:sz="4" w:space="0" w:color="000001"/>
+              <w:insideH w:val="single" w:sz="4" w:space="0" w:color="000001"/>
+              <w:right w:val="nil"/>
+              <w:insideV w:val="nil"/>
+            </w:tcBorders>
+            <w:shd w:fill="FFFFFF" w:val="clear"/>
+            <w:tcMar>
+              <w:left w:w="88" w:type="dxa"/>
+            </w:tcMar>
+          </w:tcPr>
+          <w:p>
+            <w:pPr>
+              <w:pStyle w:val="Normal"/>
+              <w:jc w:val="center"/>
+              <w:rPr>
+                <w:sz w:val="22"/>
+                <w:szCs w:val="22"/>
+                <w:shd w:fill="FFFF00" w:val="clear"/>
+              </w:rPr>
+            </w:pPr>
+            <w:r>
+              <w:rPr>
+                <w:sz w:val="22"/>
+                <w:szCs w:val="22"/>
+                <w:shd w:fill="FFFF00" w:val="clear"/>
+              </w:rPr>
+            </w:r>
+          </w:p>
+        </w:tc>
+        <w:tc>
+          <w:tcPr>
+            <w:tcW w:w="670" w:type="dxa"/>
+            <w:tcBorders>
+              <w:top w:val="single" w:sz="4" w:space="0" w:color="000001"/>
+              <w:left w:val="single" w:sz="4" w:space="0" w:color="000001"/>
+              <w:bottom w:val="single" w:sz="4" w:space="0" w:color="000001"/>
+              <w:insideH w:val="single" w:sz="4" w:space="0" w:color="000001"/>
+              <w:right w:val="nil"/>
+              <w:insideV w:val="nil"/>
+            </w:tcBorders>
+            <w:shd w:fill="FFFFFF" w:val="clear"/>
+            <w:tcMar>
+              <w:left w:w="88" w:type="dxa"/>
+            </w:tcMar>
+          </w:tcPr>
+          <w:p>
+            <w:pPr>
+              <w:pStyle w:val="Normal"/>
+              <w:jc w:val="center"/>
+              <w:rPr>
+                <w:sz w:val="22"/>
+                <w:szCs w:val="22"/>
+                <w:shd w:fill="FFFF00" w:val="clear"/>
+              </w:rPr>
+            </w:pPr>
+            <w:r>
+              <w:rPr>
+                <w:sz w:val="22"/>
+                <w:szCs w:val="22"/>
+                <w:shd w:fill="FFFF00" w:val="clear"/>
+              </w:rPr>
+            </w:r>
+          </w:p>
+        </w:tc>
+        <w:tc>
+          <w:tcPr>
+            <w:tcW w:w="671" w:type="dxa"/>
+            <w:tcBorders>
+              <w:top w:val="single" w:sz="4" w:space="0" w:color="000001"/>
+              <w:left w:val="single" w:sz="4" w:space="0" w:color="000001"/>
+              <w:bottom w:val="single" w:sz="4" w:space="0" w:color="000001"/>
+              <w:insideH w:val="single" w:sz="4" w:space="0" w:color="000001"/>
+              <w:right w:val="nil"/>
+              <w:insideV w:val="nil"/>
+            </w:tcBorders>
+            <w:shd w:fill="FFFFFF" w:val="clear"/>
+            <w:tcMar>
+              <w:left w:w="88" w:type="dxa"/>
+            </w:tcMar>
+          </w:tcPr>
+          <w:p>
+            <w:pPr>
+              <w:pStyle w:val="Normal"/>
+              <w:jc w:val="center"/>
+              <w:rPr>
+                <w:sz w:val="22"/>
+                <w:szCs w:val="22"/>
+                <w:shd w:fill="FFFF00" w:val="clear"/>
+              </w:rPr>
+            </w:pPr>
+            <w:r>
+              <w:rPr>
+                <w:sz w:val="22"/>
+                <w:szCs w:val="22"/>
+                <w:shd w:fill="FFFF00" w:val="clear"/>
+              </w:rPr>
+              <w:t>0</w:t>
+            </w:r>
+          </w:p>
+        </w:tc>
+        <w:tc>
+          <w:tcPr>
+            <w:tcW w:w="864" w:type="dxa"/>
+            <w:tcBorders>
+              <w:top w:val="single" w:sz="4" w:space="0" w:color="000001"/>
+              <w:left w:val="single" w:sz="4" w:space="0" w:color="000001"/>
+              <w:bottom w:val="single" w:sz="4" w:space="0" w:color="000001"/>
+              <w:insideH w:val="single" w:sz="4" w:space="0" w:color="000001"/>
+              <w:right w:val="nil"/>
+              <w:insideV w:val="nil"/>
+            </w:tcBorders>
+            <w:shd w:fill="FFFFFF" w:val="clear"/>
+            <w:tcMar>
+              <w:left w:w="88" w:type="dxa"/>
+            </w:tcMar>
+          </w:tcPr>
+          <w:p>
+            <w:pPr>
+              <w:pStyle w:val="Normal"/>
+              <w:jc w:val="center"/>
+              <w:rPr>
+                <w:sz w:val="22"/>
+                <w:szCs w:val="22"/>
+                <w:shd w:fill="FFFF00" w:val="clear"/>
+              </w:rPr>
+            </w:pPr>
+            <w:r>
+              <w:rPr>
+                <w:sz w:val="22"/>
+                <w:szCs w:val="22"/>
+                <w:shd w:fill="FFFF00" w:val="clear"/>
+              </w:rPr>
+            </w:r>
+          </w:p>
+        </w:tc>
+        <w:tc>
+          <w:tcPr>
+            <w:tcW w:w="839" w:type="dxa"/>
             <w:tcBorders>
               <w:top w:val="single" w:sz="4" w:space="0" w:color="000001"/>
               <w:left w:val="single" w:sz="4" w:space="0" w:color="000001"/>
@@ -20653,7 +21559,7 @@
         </w:trPr>
         <w:tc>
           <w:tcPr>
-            <w:tcW w:w="1120" w:type="dxa"/>
+            <w:tcW w:w="754" w:type="dxa"/>
             <w:tcBorders>
               <w:top w:val="single" w:sz="4" w:space="0" w:color="000001"/>
               <w:left w:val="single" w:sz="4" w:space="0" w:color="000001"/>
@@ -20673,6 +21579,7 @@
               <w:jc w:val="center"/>
               <w:rPr>
                 <w:b/>
+                <w:bCs/>
                 <w:sz w:val="22"/>
                 <w:szCs w:val="22"/>
               </w:rPr>
@@ -20680,16 +21587,17 @@
             <w:r>
               <w:rPr>
                 <w:b/>
-                <w:sz w:val="22"/>
-                <w:szCs w:val="22"/>
-              </w:rPr>
-              <w:t>etc</w:t>
-            </w:r>
-          </w:p>
-        </w:tc>
-        <w:tc>
-          <w:tcPr>
-            <w:tcW w:w="1759" w:type="dxa"/>
+                <w:bCs/>
+                <w:sz w:val="22"/>
+                <w:szCs w:val="22"/>
+              </w:rPr>
+              <w:t>4</w:t>
+            </w:r>
+          </w:p>
+        </w:tc>
+        <w:tc>
+          <w:tcPr>
+            <w:tcW w:w="1257" w:type="dxa"/>
             <w:tcBorders>
               <w:top w:val="single" w:sz="4" w:space="0" w:color="000001"/>
               <w:left w:val="single" w:sz="4" w:space="0" w:color="000001"/>
@@ -20718,12 +21626,13 @@
                 <w:sz w:val="22"/>
                 <w:szCs w:val="22"/>
               </w:rPr>
-            </w:r>
-          </w:p>
-        </w:tc>
-        <w:tc>
-          <w:tcPr>
-            <w:tcW w:w="1248" w:type="dxa"/>
+              <w:t>UNS</w:t>
+            </w:r>
+          </w:p>
+        </w:tc>
+        <w:tc>
+          <w:tcPr>
+            <w:tcW w:w="671" w:type="dxa"/>
             <w:tcBorders>
               <w:top w:val="single" w:sz="4" w:space="0" w:color="000001"/>
               <w:left w:val="single" w:sz="4" w:space="0" w:color="000001"/>
@@ -20753,12 +21662,13 @@
                 <w:szCs w:val="22"/>
                 <w:shd w:fill="FFFF00" w:val="clear"/>
               </w:rPr>
-            </w:r>
-          </w:p>
-        </w:tc>
-        <w:tc>
-          <w:tcPr>
-            <w:tcW w:w="1249" w:type="dxa"/>
+              <w:t>0</w:t>
+            </w:r>
+          </w:p>
+        </w:tc>
+        <w:tc>
+          <w:tcPr>
+            <w:tcW w:w="670" w:type="dxa"/>
             <w:tcBorders>
               <w:top w:val="single" w:sz="4" w:space="0" w:color="000001"/>
               <w:left w:val="single" w:sz="4" w:space="0" w:color="000001"/>
@@ -20793,7 +21703,7 @@
         </w:tc>
         <w:tc>
           <w:tcPr>
-            <w:tcW w:w="1249" w:type="dxa"/>
+            <w:tcW w:w="671" w:type="dxa"/>
             <w:tcBorders>
               <w:top w:val="single" w:sz="4" w:space="0" w:color="000001"/>
               <w:left w:val="single" w:sz="4" w:space="0" w:color="000001"/>
@@ -20823,12 +21733,13 @@
                 <w:szCs w:val="22"/>
                 <w:shd w:fill="FFFF00" w:val="clear"/>
               </w:rPr>
-            </w:r>
-          </w:p>
-        </w:tc>
-        <w:tc>
-          <w:tcPr>
-            <w:tcW w:w="1176" w:type="dxa"/>
+              <w:t>0</w:t>
+            </w:r>
+          </w:p>
+        </w:tc>
+        <w:tc>
+          <w:tcPr>
+            <w:tcW w:w="670" w:type="dxa"/>
             <w:tcBorders>
               <w:top w:val="single" w:sz="4" w:space="0" w:color="000001"/>
               <w:left w:val="single" w:sz="4" w:space="0" w:color="000001"/>
@@ -20858,12 +21769,225 @@
                 <w:szCs w:val="22"/>
                 <w:shd w:fill="FFFF00" w:val="clear"/>
               </w:rPr>
-            </w:r>
-          </w:p>
-        </w:tc>
-        <w:tc>
-          <w:tcPr>
-            <w:tcW w:w="1232" w:type="dxa"/>
+              <w:t>0</w:t>
+            </w:r>
+          </w:p>
+        </w:tc>
+        <w:tc>
+          <w:tcPr>
+            <w:tcW w:w="671" w:type="dxa"/>
+            <w:tcBorders>
+              <w:top w:val="single" w:sz="4" w:space="0" w:color="000001"/>
+              <w:left w:val="single" w:sz="4" w:space="0" w:color="000001"/>
+              <w:bottom w:val="single" w:sz="4" w:space="0" w:color="000001"/>
+              <w:insideH w:val="single" w:sz="4" w:space="0" w:color="000001"/>
+              <w:right w:val="nil"/>
+              <w:insideV w:val="nil"/>
+            </w:tcBorders>
+            <w:shd w:fill="FFFFFF" w:val="clear"/>
+            <w:tcMar>
+              <w:left w:w="88" w:type="dxa"/>
+            </w:tcMar>
+          </w:tcPr>
+          <w:p>
+            <w:pPr>
+              <w:pStyle w:val="Normal"/>
+              <w:jc w:val="center"/>
+              <w:rPr>
+                <w:sz w:val="22"/>
+                <w:szCs w:val="22"/>
+                <w:shd w:fill="FFFF00" w:val="clear"/>
+              </w:rPr>
+            </w:pPr>
+            <w:r>
+              <w:rPr>
+                <w:sz w:val="22"/>
+                <w:szCs w:val="22"/>
+                <w:shd w:fill="FFFF00" w:val="clear"/>
+              </w:rPr>
+            </w:r>
+          </w:p>
+        </w:tc>
+        <w:tc>
+          <w:tcPr>
+            <w:tcW w:w="670" w:type="dxa"/>
+            <w:tcBorders>
+              <w:top w:val="single" w:sz="4" w:space="0" w:color="000001"/>
+              <w:left w:val="single" w:sz="4" w:space="0" w:color="000001"/>
+              <w:bottom w:val="single" w:sz="4" w:space="0" w:color="000001"/>
+              <w:insideH w:val="single" w:sz="4" w:space="0" w:color="000001"/>
+              <w:right w:val="nil"/>
+              <w:insideV w:val="nil"/>
+            </w:tcBorders>
+            <w:shd w:fill="FFFFFF" w:val="clear"/>
+            <w:tcMar>
+              <w:left w:w="88" w:type="dxa"/>
+            </w:tcMar>
+          </w:tcPr>
+          <w:p>
+            <w:pPr>
+              <w:pStyle w:val="Normal"/>
+              <w:jc w:val="center"/>
+              <w:rPr>
+                <w:sz w:val="22"/>
+                <w:szCs w:val="22"/>
+                <w:shd w:fill="FFFF00" w:val="clear"/>
+              </w:rPr>
+            </w:pPr>
+            <w:r>
+              <w:rPr>
+                <w:sz w:val="22"/>
+                <w:szCs w:val="22"/>
+                <w:shd w:fill="FFFF00" w:val="clear"/>
+              </w:rPr>
+              <w:t>0</w:t>
+            </w:r>
+          </w:p>
+        </w:tc>
+        <w:tc>
+          <w:tcPr>
+            <w:tcW w:w="671" w:type="dxa"/>
+            <w:tcBorders>
+              <w:top w:val="single" w:sz="4" w:space="0" w:color="000001"/>
+              <w:left w:val="single" w:sz="4" w:space="0" w:color="000001"/>
+              <w:bottom w:val="single" w:sz="4" w:space="0" w:color="000001"/>
+              <w:insideH w:val="single" w:sz="4" w:space="0" w:color="000001"/>
+              <w:right w:val="nil"/>
+              <w:insideV w:val="nil"/>
+            </w:tcBorders>
+            <w:shd w:fill="FFFFFF" w:val="clear"/>
+            <w:tcMar>
+              <w:left w:w="88" w:type="dxa"/>
+            </w:tcMar>
+          </w:tcPr>
+          <w:p>
+            <w:pPr>
+              <w:pStyle w:val="Normal"/>
+              <w:jc w:val="center"/>
+              <w:rPr>
+                <w:sz w:val="22"/>
+                <w:szCs w:val="22"/>
+                <w:shd w:fill="FFFF00" w:val="clear"/>
+              </w:rPr>
+            </w:pPr>
+            <w:r>
+              <w:rPr>
+                <w:sz w:val="22"/>
+                <w:szCs w:val="22"/>
+                <w:shd w:fill="FFFF00" w:val="clear"/>
+              </w:rPr>
+            </w:r>
+          </w:p>
+        </w:tc>
+        <w:tc>
+          <w:tcPr>
+            <w:tcW w:w="670" w:type="dxa"/>
+            <w:tcBorders>
+              <w:top w:val="single" w:sz="4" w:space="0" w:color="000001"/>
+              <w:left w:val="single" w:sz="4" w:space="0" w:color="000001"/>
+              <w:bottom w:val="single" w:sz="4" w:space="0" w:color="000001"/>
+              <w:insideH w:val="single" w:sz="4" w:space="0" w:color="000001"/>
+              <w:right w:val="nil"/>
+              <w:insideV w:val="nil"/>
+            </w:tcBorders>
+            <w:shd w:fill="FFFFFF" w:val="clear"/>
+            <w:tcMar>
+              <w:left w:w="88" w:type="dxa"/>
+            </w:tcMar>
+          </w:tcPr>
+          <w:p>
+            <w:pPr>
+              <w:pStyle w:val="Normal"/>
+              <w:jc w:val="center"/>
+              <w:rPr>
+                <w:sz w:val="22"/>
+                <w:szCs w:val="22"/>
+                <w:shd w:fill="FFFF00" w:val="clear"/>
+              </w:rPr>
+            </w:pPr>
+            <w:r>
+              <w:rPr>
+                <w:sz w:val="22"/>
+                <w:szCs w:val="22"/>
+                <w:shd w:fill="FFFF00" w:val="clear"/>
+              </w:rPr>
+            </w:r>
+          </w:p>
+        </w:tc>
+        <w:tc>
+          <w:tcPr>
+            <w:tcW w:w="671" w:type="dxa"/>
+            <w:tcBorders>
+              <w:top w:val="single" w:sz="4" w:space="0" w:color="000001"/>
+              <w:left w:val="single" w:sz="4" w:space="0" w:color="000001"/>
+              <w:bottom w:val="single" w:sz="4" w:space="0" w:color="000001"/>
+              <w:insideH w:val="single" w:sz="4" w:space="0" w:color="000001"/>
+              <w:right w:val="nil"/>
+              <w:insideV w:val="nil"/>
+            </w:tcBorders>
+            <w:shd w:fill="FFFFFF" w:val="clear"/>
+            <w:tcMar>
+              <w:left w:w="88" w:type="dxa"/>
+            </w:tcMar>
+          </w:tcPr>
+          <w:p>
+            <w:pPr>
+              <w:pStyle w:val="Normal"/>
+              <w:jc w:val="center"/>
+              <w:rPr>
+                <w:sz w:val="22"/>
+                <w:szCs w:val="22"/>
+                <w:shd w:fill="FFFF00" w:val="clear"/>
+              </w:rPr>
+            </w:pPr>
+            <w:r>
+              <w:rPr>
+                <w:sz w:val="22"/>
+                <w:szCs w:val="22"/>
+                <w:shd w:fill="FFFF00" w:val="clear"/>
+              </w:rPr>
+              <w:t>0</w:t>
+            </w:r>
+          </w:p>
+        </w:tc>
+        <w:tc>
+          <w:tcPr>
+            <w:tcW w:w="864" w:type="dxa"/>
+            <w:tcBorders>
+              <w:top w:val="single" w:sz="4" w:space="0" w:color="000001"/>
+              <w:left w:val="single" w:sz="4" w:space="0" w:color="000001"/>
+              <w:bottom w:val="single" w:sz="4" w:space="0" w:color="000001"/>
+              <w:insideH w:val="single" w:sz="4" w:space="0" w:color="000001"/>
+              <w:right w:val="nil"/>
+              <w:insideV w:val="nil"/>
+            </w:tcBorders>
+            <w:shd w:fill="FFFFFF" w:val="clear"/>
+            <w:tcMar>
+              <w:left w:w="88" w:type="dxa"/>
+            </w:tcMar>
+          </w:tcPr>
+          <w:p>
+            <w:pPr>
+              <w:pStyle w:val="Normal"/>
+              <w:jc w:val="center"/>
+              <w:rPr>
+                <w:sz w:val="22"/>
+                <w:szCs w:val="22"/>
+                <w:shd w:fill="FFFF00" w:val="clear"/>
+              </w:rPr>
+            </w:pPr>
+            <w:r>
+              <w:rPr>
+                <w:sz w:val="22"/>
+                <w:szCs w:val="22"/>
+                <w:shd w:fill="FFFF00" w:val="clear"/>
+              </w:rPr>
+            </w:r>
+          </w:p>
+        </w:tc>
+        <w:tc>
+          <w:tcPr>
+            <w:tcW w:w="839" w:type="dxa"/>
             <w:tcBorders>
               <w:top w:val="single" w:sz="4" w:space="0" w:color="000001"/>
               <w:left w:val="single" w:sz="4" w:space="0" w:color="000001"/>
@@ -20903,7 +22027,2345 @@
         </w:trPr>
         <w:tc>
           <w:tcPr>
-            <w:tcW w:w="1120" w:type="dxa"/>
+            <w:tcW w:w="754" w:type="dxa"/>
+            <w:tcBorders>
+              <w:top w:val="nil"/>
+              <w:left w:val="single" w:sz="4" w:space="0" w:color="000001"/>
+              <w:bottom w:val="single" w:sz="4" w:space="0" w:color="000001"/>
+              <w:insideH w:val="single" w:sz="4" w:space="0" w:color="000001"/>
+              <w:right w:val="nil"/>
+              <w:insideV w:val="nil"/>
+            </w:tcBorders>
+            <w:shd w:fill="FFFFFF" w:val="clear"/>
+            <w:tcMar>
+              <w:left w:w="88" w:type="dxa"/>
+            </w:tcMar>
+          </w:tcPr>
+          <w:p>
+            <w:pPr>
+              <w:pStyle w:val="Normal"/>
+              <w:jc w:val="center"/>
+              <w:rPr>
+                <w:b/>
+                <w:bCs/>
+                <w:sz w:val="22"/>
+                <w:szCs w:val="22"/>
+              </w:rPr>
+            </w:pPr>
+            <w:r>
+              <w:rPr>
+                <w:b/>
+                <w:bCs/>
+                <w:sz w:val="22"/>
+                <w:szCs w:val="22"/>
+              </w:rPr>
+              <w:t>5</w:t>
+            </w:r>
+          </w:p>
+        </w:tc>
+        <w:tc>
+          <w:tcPr>
+            <w:tcW w:w="1257" w:type="dxa"/>
+            <w:tcBorders>
+              <w:top w:val="nil"/>
+              <w:left w:val="single" w:sz="4" w:space="0" w:color="000001"/>
+              <w:bottom w:val="single" w:sz="4" w:space="0" w:color="000001"/>
+              <w:insideH w:val="single" w:sz="4" w:space="0" w:color="000001"/>
+              <w:right w:val="nil"/>
+              <w:insideV w:val="nil"/>
+            </w:tcBorders>
+            <w:shd w:fill="FFFFFF" w:val="clear"/>
+            <w:tcMar>
+              <w:left w:w="88" w:type="dxa"/>
+            </w:tcMar>
+          </w:tcPr>
+          <w:p>
+            <w:pPr>
+              <w:pStyle w:val="Normal"/>
+              <w:rPr>
+                <w:b/>
+                <w:sz w:val="22"/>
+                <w:szCs w:val="22"/>
+              </w:rPr>
+            </w:pPr>
+            <w:r>
+              <w:rPr>
+                <w:b/>
+                <w:sz w:val="22"/>
+                <w:szCs w:val="22"/>
+              </w:rPr>
+              <w:t>NI</w:t>
+            </w:r>
+          </w:p>
+        </w:tc>
+        <w:tc>
+          <w:tcPr>
+            <w:tcW w:w="671" w:type="dxa"/>
+            <w:tcBorders>
+              <w:top w:val="nil"/>
+              <w:left w:val="single" w:sz="4" w:space="0" w:color="000001"/>
+              <w:bottom w:val="single" w:sz="4" w:space="0" w:color="000001"/>
+              <w:insideH w:val="single" w:sz="4" w:space="0" w:color="000001"/>
+              <w:right w:val="nil"/>
+              <w:insideV w:val="nil"/>
+            </w:tcBorders>
+            <w:shd w:fill="FFFFFF" w:val="clear"/>
+            <w:tcMar>
+              <w:left w:w="88" w:type="dxa"/>
+            </w:tcMar>
+          </w:tcPr>
+          <w:p>
+            <w:pPr>
+              <w:pStyle w:val="Normal"/>
+              <w:jc w:val="center"/>
+              <w:rPr>
+                <w:sz w:val="22"/>
+                <w:szCs w:val="22"/>
+                <w:shd w:fill="FFFF00" w:val="clear"/>
+              </w:rPr>
+            </w:pPr>
+            <w:r>
+              <w:rPr>
+                <w:sz w:val="22"/>
+                <w:szCs w:val="22"/>
+                <w:shd w:fill="FFFF00" w:val="clear"/>
+              </w:rPr>
+              <w:t>0</w:t>
+            </w:r>
+          </w:p>
+        </w:tc>
+        <w:tc>
+          <w:tcPr>
+            <w:tcW w:w="670" w:type="dxa"/>
+            <w:tcBorders>
+              <w:top w:val="nil"/>
+              <w:left w:val="single" w:sz="4" w:space="0" w:color="000001"/>
+              <w:bottom w:val="single" w:sz="4" w:space="0" w:color="000001"/>
+              <w:insideH w:val="single" w:sz="4" w:space="0" w:color="000001"/>
+              <w:right w:val="nil"/>
+              <w:insideV w:val="nil"/>
+            </w:tcBorders>
+            <w:shd w:fill="FFFFFF" w:val="clear"/>
+            <w:tcMar>
+              <w:left w:w="88" w:type="dxa"/>
+            </w:tcMar>
+          </w:tcPr>
+          <w:p>
+            <w:pPr>
+              <w:pStyle w:val="Normal"/>
+              <w:jc w:val="center"/>
+              <w:rPr>
+                <w:sz w:val="22"/>
+                <w:szCs w:val="22"/>
+                <w:shd w:fill="FFFF00" w:val="clear"/>
+              </w:rPr>
+            </w:pPr>
+            <w:r>
+              <w:rPr>
+                <w:sz w:val="22"/>
+                <w:szCs w:val="22"/>
+                <w:shd w:fill="FFFF00" w:val="clear"/>
+              </w:rPr>
+            </w:r>
+          </w:p>
+        </w:tc>
+        <w:tc>
+          <w:tcPr>
+            <w:tcW w:w="671" w:type="dxa"/>
+            <w:tcBorders>
+              <w:top w:val="nil"/>
+              <w:left w:val="single" w:sz="4" w:space="0" w:color="000001"/>
+              <w:bottom w:val="single" w:sz="4" w:space="0" w:color="000001"/>
+              <w:insideH w:val="single" w:sz="4" w:space="0" w:color="000001"/>
+              <w:right w:val="nil"/>
+              <w:insideV w:val="nil"/>
+            </w:tcBorders>
+            <w:shd w:fill="FFFFFF" w:val="clear"/>
+            <w:tcMar>
+              <w:left w:w="88" w:type="dxa"/>
+            </w:tcMar>
+          </w:tcPr>
+          <w:p>
+            <w:pPr>
+              <w:pStyle w:val="Normal"/>
+              <w:jc w:val="center"/>
+              <w:rPr>
+                <w:sz w:val="22"/>
+                <w:szCs w:val="22"/>
+                <w:shd w:fill="FFFF00" w:val="clear"/>
+              </w:rPr>
+            </w:pPr>
+            <w:r>
+              <w:rPr>
+                <w:sz w:val="22"/>
+                <w:szCs w:val="22"/>
+                <w:shd w:fill="FFFF00" w:val="clear"/>
+              </w:rPr>
+              <w:t>0</w:t>
+            </w:r>
+          </w:p>
+        </w:tc>
+        <w:tc>
+          <w:tcPr>
+            <w:tcW w:w="670" w:type="dxa"/>
+            <w:tcBorders>
+              <w:top w:val="nil"/>
+              <w:left w:val="single" w:sz="4" w:space="0" w:color="000001"/>
+              <w:bottom w:val="single" w:sz="4" w:space="0" w:color="000001"/>
+              <w:insideH w:val="single" w:sz="4" w:space="0" w:color="000001"/>
+              <w:right w:val="nil"/>
+              <w:insideV w:val="nil"/>
+            </w:tcBorders>
+            <w:shd w:fill="FFFFFF" w:val="clear"/>
+            <w:tcMar>
+              <w:left w:w="88" w:type="dxa"/>
+            </w:tcMar>
+          </w:tcPr>
+          <w:p>
+            <w:pPr>
+              <w:pStyle w:val="Normal"/>
+              <w:jc w:val="center"/>
+              <w:rPr>
+                <w:sz w:val="22"/>
+                <w:szCs w:val="22"/>
+                <w:shd w:fill="FFFF00" w:val="clear"/>
+              </w:rPr>
+            </w:pPr>
+            <w:r>
+              <w:rPr>
+                <w:sz w:val="22"/>
+                <w:szCs w:val="22"/>
+                <w:shd w:fill="FFFF00" w:val="clear"/>
+              </w:rPr>
+              <w:t>0</w:t>
+            </w:r>
+          </w:p>
+        </w:tc>
+        <w:tc>
+          <w:tcPr>
+            <w:tcW w:w="671" w:type="dxa"/>
+            <w:tcBorders>
+              <w:top w:val="nil"/>
+              <w:left w:val="single" w:sz="4" w:space="0" w:color="000001"/>
+              <w:bottom w:val="single" w:sz="4" w:space="0" w:color="000001"/>
+              <w:insideH w:val="single" w:sz="4" w:space="0" w:color="000001"/>
+              <w:right w:val="nil"/>
+              <w:insideV w:val="nil"/>
+            </w:tcBorders>
+            <w:shd w:fill="FFFFFF" w:val="clear"/>
+            <w:tcMar>
+              <w:left w:w="88" w:type="dxa"/>
+            </w:tcMar>
+          </w:tcPr>
+          <w:p>
+            <w:pPr>
+              <w:pStyle w:val="Normal"/>
+              <w:jc w:val="center"/>
+              <w:rPr>
+                <w:sz w:val="22"/>
+                <w:szCs w:val="22"/>
+                <w:shd w:fill="FFFF00" w:val="clear"/>
+              </w:rPr>
+            </w:pPr>
+            <w:r>
+              <w:rPr>
+                <w:sz w:val="22"/>
+                <w:szCs w:val="22"/>
+                <w:shd w:fill="FFFF00" w:val="clear"/>
+              </w:rPr>
+            </w:r>
+          </w:p>
+        </w:tc>
+        <w:tc>
+          <w:tcPr>
+            <w:tcW w:w="670" w:type="dxa"/>
+            <w:tcBorders>
+              <w:top w:val="nil"/>
+              <w:left w:val="single" w:sz="4" w:space="0" w:color="000001"/>
+              <w:bottom w:val="single" w:sz="4" w:space="0" w:color="000001"/>
+              <w:insideH w:val="single" w:sz="4" w:space="0" w:color="000001"/>
+              <w:right w:val="nil"/>
+              <w:insideV w:val="nil"/>
+            </w:tcBorders>
+            <w:shd w:fill="FFFFFF" w:val="clear"/>
+            <w:tcMar>
+              <w:left w:w="88" w:type="dxa"/>
+            </w:tcMar>
+          </w:tcPr>
+          <w:p>
+            <w:pPr>
+              <w:pStyle w:val="Normal"/>
+              <w:jc w:val="center"/>
+              <w:rPr>
+                <w:sz w:val="22"/>
+                <w:szCs w:val="22"/>
+                <w:shd w:fill="FFFF00" w:val="clear"/>
+              </w:rPr>
+            </w:pPr>
+            <w:r>
+              <w:rPr>
+                <w:sz w:val="22"/>
+                <w:szCs w:val="22"/>
+                <w:shd w:fill="FFFF00" w:val="clear"/>
+              </w:rPr>
+              <w:t>0</w:t>
+            </w:r>
+          </w:p>
+        </w:tc>
+        <w:tc>
+          <w:tcPr>
+            <w:tcW w:w="671" w:type="dxa"/>
+            <w:tcBorders>
+              <w:top w:val="nil"/>
+              <w:left w:val="single" w:sz="4" w:space="0" w:color="000001"/>
+              <w:bottom w:val="single" w:sz="4" w:space="0" w:color="000001"/>
+              <w:insideH w:val="single" w:sz="4" w:space="0" w:color="000001"/>
+              <w:right w:val="nil"/>
+              <w:insideV w:val="nil"/>
+            </w:tcBorders>
+            <w:shd w:fill="FFFFFF" w:val="clear"/>
+            <w:tcMar>
+              <w:left w:w="88" w:type="dxa"/>
+            </w:tcMar>
+          </w:tcPr>
+          <w:p>
+            <w:pPr>
+              <w:pStyle w:val="Normal"/>
+              <w:jc w:val="center"/>
+              <w:rPr>
+                <w:sz w:val="22"/>
+                <w:szCs w:val="22"/>
+                <w:shd w:fill="FFFF00" w:val="clear"/>
+              </w:rPr>
+            </w:pPr>
+            <w:r>
+              <w:rPr>
+                <w:sz w:val="22"/>
+                <w:szCs w:val="22"/>
+                <w:shd w:fill="FFFF00" w:val="clear"/>
+              </w:rPr>
+            </w:r>
+          </w:p>
+        </w:tc>
+        <w:tc>
+          <w:tcPr>
+            <w:tcW w:w="670" w:type="dxa"/>
+            <w:tcBorders>
+              <w:top w:val="nil"/>
+              <w:left w:val="single" w:sz="4" w:space="0" w:color="000001"/>
+              <w:bottom w:val="single" w:sz="4" w:space="0" w:color="000001"/>
+              <w:insideH w:val="single" w:sz="4" w:space="0" w:color="000001"/>
+              <w:right w:val="nil"/>
+              <w:insideV w:val="nil"/>
+            </w:tcBorders>
+            <w:shd w:fill="FFFFFF" w:val="clear"/>
+            <w:tcMar>
+              <w:left w:w="88" w:type="dxa"/>
+            </w:tcMar>
+          </w:tcPr>
+          <w:p>
+            <w:pPr>
+              <w:pStyle w:val="Normal"/>
+              <w:jc w:val="center"/>
+              <w:rPr>
+                <w:sz w:val="22"/>
+                <w:szCs w:val="22"/>
+                <w:shd w:fill="FFFF00" w:val="clear"/>
+              </w:rPr>
+            </w:pPr>
+            <w:r>
+              <w:rPr>
+                <w:sz w:val="22"/>
+                <w:szCs w:val="22"/>
+                <w:shd w:fill="FFFF00" w:val="clear"/>
+              </w:rPr>
+            </w:r>
+          </w:p>
+        </w:tc>
+        <w:tc>
+          <w:tcPr>
+            <w:tcW w:w="671" w:type="dxa"/>
+            <w:tcBorders>
+              <w:top w:val="nil"/>
+              <w:left w:val="single" w:sz="4" w:space="0" w:color="000001"/>
+              <w:bottom w:val="single" w:sz="4" w:space="0" w:color="000001"/>
+              <w:insideH w:val="single" w:sz="4" w:space="0" w:color="000001"/>
+              <w:right w:val="nil"/>
+              <w:insideV w:val="nil"/>
+            </w:tcBorders>
+            <w:shd w:fill="FFFFFF" w:val="clear"/>
+            <w:tcMar>
+              <w:left w:w="88" w:type="dxa"/>
+            </w:tcMar>
+          </w:tcPr>
+          <w:p>
+            <w:pPr>
+              <w:pStyle w:val="Normal"/>
+              <w:jc w:val="center"/>
+              <w:rPr>
+                <w:sz w:val="22"/>
+                <w:szCs w:val="22"/>
+                <w:shd w:fill="FFFF00" w:val="clear"/>
+              </w:rPr>
+            </w:pPr>
+            <w:r>
+              <w:rPr>
+                <w:sz w:val="22"/>
+                <w:szCs w:val="22"/>
+                <w:shd w:fill="FFFF00" w:val="clear"/>
+              </w:rPr>
+              <w:t>0</w:t>
+            </w:r>
+          </w:p>
+        </w:tc>
+        <w:tc>
+          <w:tcPr>
+            <w:tcW w:w="864" w:type="dxa"/>
+            <w:tcBorders>
+              <w:top w:val="nil"/>
+              <w:left w:val="single" w:sz="4" w:space="0" w:color="000001"/>
+              <w:bottom w:val="single" w:sz="4" w:space="0" w:color="000001"/>
+              <w:insideH w:val="single" w:sz="4" w:space="0" w:color="000001"/>
+              <w:right w:val="nil"/>
+              <w:insideV w:val="nil"/>
+            </w:tcBorders>
+            <w:shd w:fill="FFFFFF" w:val="clear"/>
+            <w:tcMar>
+              <w:left w:w="88" w:type="dxa"/>
+            </w:tcMar>
+          </w:tcPr>
+          <w:p>
+            <w:pPr>
+              <w:pStyle w:val="Normal"/>
+              <w:jc w:val="center"/>
+              <w:rPr>
+                <w:sz w:val="22"/>
+                <w:szCs w:val="22"/>
+                <w:shd w:fill="FFFF00" w:val="clear"/>
+              </w:rPr>
+            </w:pPr>
+            <w:r>
+              <w:rPr>
+                <w:sz w:val="22"/>
+                <w:szCs w:val="22"/>
+                <w:shd w:fill="FFFF00" w:val="clear"/>
+              </w:rPr>
+            </w:r>
+          </w:p>
+        </w:tc>
+        <w:tc>
+          <w:tcPr>
+            <w:tcW w:w="839" w:type="dxa"/>
+            <w:tcBorders>
+              <w:top w:val="nil"/>
+              <w:left w:val="single" w:sz="4" w:space="0" w:color="000001"/>
+              <w:bottom w:val="single" w:sz="4" w:space="0" w:color="000001"/>
+              <w:insideH w:val="single" w:sz="4" w:space="0" w:color="000001"/>
+              <w:right w:val="single" w:sz="4" w:space="0" w:color="000001"/>
+              <w:insideV w:val="single" w:sz="4" w:space="0" w:color="000001"/>
+            </w:tcBorders>
+            <w:shd w:fill="FFFFFF" w:val="clear"/>
+            <w:tcMar>
+              <w:left w:w="88" w:type="dxa"/>
+            </w:tcMar>
+          </w:tcPr>
+          <w:p>
+            <w:pPr>
+              <w:pStyle w:val="Normal"/>
+              <w:jc w:val="center"/>
+              <w:rPr>
+                <w:sz w:val="22"/>
+                <w:szCs w:val="22"/>
+                <w:shd w:fill="FFFF00" w:val="clear"/>
+              </w:rPr>
+            </w:pPr>
+            <w:r>
+              <w:rPr>
+                <w:sz w:val="22"/>
+                <w:szCs w:val="22"/>
+                <w:shd w:fill="FFFF00" w:val="clear"/>
+              </w:rPr>
+            </w:r>
+          </w:p>
+        </w:tc>
+      </w:tr>
+      <w:tr>
+        <w:trPr>
+          <w:cantSplit w:val="false"/>
+        </w:trPr>
+        <w:tc>
+          <w:tcPr>
+            <w:tcW w:w="754" w:type="dxa"/>
+            <w:tcBorders>
+              <w:top w:val="nil"/>
+              <w:left w:val="single" w:sz="4" w:space="0" w:color="000001"/>
+              <w:bottom w:val="single" w:sz="4" w:space="0" w:color="000001"/>
+              <w:insideH w:val="single" w:sz="4" w:space="0" w:color="000001"/>
+              <w:right w:val="nil"/>
+              <w:insideV w:val="nil"/>
+            </w:tcBorders>
+            <w:shd w:fill="FFFFFF" w:val="clear"/>
+            <w:tcMar>
+              <w:left w:w="88" w:type="dxa"/>
+            </w:tcMar>
+          </w:tcPr>
+          <w:p>
+            <w:pPr>
+              <w:pStyle w:val="Normal"/>
+              <w:jc w:val="center"/>
+              <w:rPr>
+                <w:b/>
+                <w:bCs/>
+                <w:sz w:val="22"/>
+                <w:szCs w:val="22"/>
+              </w:rPr>
+            </w:pPr>
+            <w:r>
+              <w:rPr>
+                <w:b/>
+                <w:bCs/>
+                <w:sz w:val="22"/>
+                <w:szCs w:val="22"/>
+              </w:rPr>
+              <w:t>6</w:t>
+            </w:r>
+          </w:p>
+        </w:tc>
+        <w:tc>
+          <w:tcPr>
+            <w:tcW w:w="1257" w:type="dxa"/>
+            <w:tcBorders>
+              <w:top w:val="nil"/>
+              <w:left w:val="single" w:sz="4" w:space="0" w:color="000001"/>
+              <w:bottom w:val="single" w:sz="4" w:space="0" w:color="000001"/>
+              <w:insideH w:val="single" w:sz="4" w:space="0" w:color="000001"/>
+              <w:right w:val="nil"/>
+              <w:insideV w:val="nil"/>
+            </w:tcBorders>
+            <w:shd w:fill="FFFFFF" w:val="clear"/>
+            <w:tcMar>
+              <w:left w:w="88" w:type="dxa"/>
+            </w:tcMar>
+          </w:tcPr>
+          <w:p>
+            <w:pPr>
+              <w:pStyle w:val="Normal"/>
+              <w:rPr>
+                <w:b/>
+                <w:sz w:val="22"/>
+                <w:szCs w:val="22"/>
+              </w:rPr>
+            </w:pPr>
+            <w:r>
+              <w:rPr>
+                <w:b/>
+                <w:sz w:val="22"/>
+                <w:szCs w:val="22"/>
+              </w:rPr>
+              <w:t>KG</w:t>
+            </w:r>
+          </w:p>
+        </w:tc>
+        <w:tc>
+          <w:tcPr>
+            <w:tcW w:w="671" w:type="dxa"/>
+            <w:tcBorders>
+              <w:top w:val="nil"/>
+              <w:left w:val="single" w:sz="4" w:space="0" w:color="000001"/>
+              <w:bottom w:val="single" w:sz="4" w:space="0" w:color="000001"/>
+              <w:insideH w:val="single" w:sz="4" w:space="0" w:color="000001"/>
+              <w:right w:val="nil"/>
+              <w:insideV w:val="nil"/>
+            </w:tcBorders>
+            <w:shd w:fill="FFFFFF" w:val="clear"/>
+            <w:tcMar>
+              <w:left w:w="88" w:type="dxa"/>
+            </w:tcMar>
+          </w:tcPr>
+          <w:p>
+            <w:pPr>
+              <w:pStyle w:val="Normal"/>
+              <w:jc w:val="center"/>
+              <w:rPr>
+                <w:sz w:val="22"/>
+                <w:szCs w:val="22"/>
+                <w:shd w:fill="FFFF00" w:val="clear"/>
+              </w:rPr>
+            </w:pPr>
+            <w:r>
+              <w:rPr>
+                <w:sz w:val="22"/>
+                <w:szCs w:val="22"/>
+                <w:shd w:fill="FFFF00" w:val="clear"/>
+              </w:rPr>
+              <w:t>0</w:t>
+            </w:r>
+          </w:p>
+        </w:tc>
+        <w:tc>
+          <w:tcPr>
+            <w:tcW w:w="670" w:type="dxa"/>
+            <w:tcBorders>
+              <w:top w:val="nil"/>
+              <w:left w:val="single" w:sz="4" w:space="0" w:color="000001"/>
+              <w:bottom w:val="single" w:sz="4" w:space="0" w:color="000001"/>
+              <w:insideH w:val="single" w:sz="4" w:space="0" w:color="000001"/>
+              <w:right w:val="nil"/>
+              <w:insideV w:val="nil"/>
+            </w:tcBorders>
+            <w:shd w:fill="FFFFFF" w:val="clear"/>
+            <w:tcMar>
+              <w:left w:w="88" w:type="dxa"/>
+            </w:tcMar>
+          </w:tcPr>
+          <w:p>
+            <w:pPr>
+              <w:pStyle w:val="Normal"/>
+              <w:jc w:val="center"/>
+              <w:rPr>
+                <w:sz w:val="22"/>
+                <w:szCs w:val="22"/>
+                <w:shd w:fill="FFFF00" w:val="clear"/>
+              </w:rPr>
+            </w:pPr>
+            <w:r>
+              <w:rPr>
+                <w:sz w:val="22"/>
+                <w:szCs w:val="22"/>
+                <w:shd w:fill="FFFF00" w:val="clear"/>
+              </w:rPr>
+            </w:r>
+          </w:p>
+        </w:tc>
+        <w:tc>
+          <w:tcPr>
+            <w:tcW w:w="671" w:type="dxa"/>
+            <w:tcBorders>
+              <w:top w:val="nil"/>
+              <w:left w:val="single" w:sz="4" w:space="0" w:color="000001"/>
+              <w:bottom w:val="single" w:sz="4" w:space="0" w:color="000001"/>
+              <w:insideH w:val="single" w:sz="4" w:space="0" w:color="000001"/>
+              <w:right w:val="nil"/>
+              <w:insideV w:val="nil"/>
+            </w:tcBorders>
+            <w:shd w:fill="FFFFFF" w:val="clear"/>
+            <w:tcMar>
+              <w:left w:w="88" w:type="dxa"/>
+            </w:tcMar>
+          </w:tcPr>
+          <w:p>
+            <w:pPr>
+              <w:pStyle w:val="Normal"/>
+              <w:jc w:val="center"/>
+              <w:rPr>
+                <w:sz w:val="22"/>
+                <w:szCs w:val="22"/>
+                <w:shd w:fill="FFFF00" w:val="clear"/>
+              </w:rPr>
+            </w:pPr>
+            <w:r>
+              <w:rPr>
+                <w:sz w:val="22"/>
+                <w:szCs w:val="22"/>
+                <w:shd w:fill="FFFF00" w:val="clear"/>
+              </w:rPr>
+              <w:t>0</w:t>
+            </w:r>
+          </w:p>
+        </w:tc>
+        <w:tc>
+          <w:tcPr>
+            <w:tcW w:w="670" w:type="dxa"/>
+            <w:tcBorders>
+              <w:top w:val="nil"/>
+              <w:left w:val="single" w:sz="4" w:space="0" w:color="000001"/>
+              <w:bottom w:val="single" w:sz="4" w:space="0" w:color="000001"/>
+              <w:insideH w:val="single" w:sz="4" w:space="0" w:color="000001"/>
+              <w:right w:val="nil"/>
+              <w:insideV w:val="nil"/>
+            </w:tcBorders>
+            <w:shd w:fill="FFFFFF" w:val="clear"/>
+            <w:tcMar>
+              <w:left w:w="88" w:type="dxa"/>
+            </w:tcMar>
+          </w:tcPr>
+          <w:p>
+            <w:pPr>
+              <w:pStyle w:val="Normal"/>
+              <w:jc w:val="center"/>
+              <w:rPr>
+                <w:sz w:val="22"/>
+                <w:szCs w:val="22"/>
+                <w:shd w:fill="FFFF00" w:val="clear"/>
+              </w:rPr>
+            </w:pPr>
+            <w:r>
+              <w:rPr>
+                <w:sz w:val="22"/>
+                <w:szCs w:val="22"/>
+                <w:shd w:fill="FFFF00" w:val="clear"/>
+              </w:rPr>
+              <w:t>0</w:t>
+            </w:r>
+          </w:p>
+        </w:tc>
+        <w:tc>
+          <w:tcPr>
+            <w:tcW w:w="671" w:type="dxa"/>
+            <w:tcBorders>
+              <w:top w:val="nil"/>
+              <w:left w:val="single" w:sz="4" w:space="0" w:color="000001"/>
+              <w:bottom w:val="single" w:sz="4" w:space="0" w:color="000001"/>
+              <w:insideH w:val="single" w:sz="4" w:space="0" w:color="000001"/>
+              <w:right w:val="nil"/>
+              <w:insideV w:val="nil"/>
+            </w:tcBorders>
+            <w:shd w:fill="FFFFFF" w:val="clear"/>
+            <w:tcMar>
+              <w:left w:w="88" w:type="dxa"/>
+            </w:tcMar>
+          </w:tcPr>
+          <w:p>
+            <w:pPr>
+              <w:pStyle w:val="Normal"/>
+              <w:jc w:val="center"/>
+              <w:rPr>
+                <w:sz w:val="22"/>
+                <w:szCs w:val="22"/>
+                <w:shd w:fill="FFFF00" w:val="clear"/>
+              </w:rPr>
+            </w:pPr>
+            <w:r>
+              <w:rPr>
+                <w:sz w:val="22"/>
+                <w:szCs w:val="22"/>
+                <w:shd w:fill="FFFF00" w:val="clear"/>
+              </w:rPr>
+            </w:r>
+          </w:p>
+        </w:tc>
+        <w:tc>
+          <w:tcPr>
+            <w:tcW w:w="670" w:type="dxa"/>
+            <w:tcBorders>
+              <w:top w:val="nil"/>
+              <w:left w:val="single" w:sz="4" w:space="0" w:color="000001"/>
+              <w:bottom w:val="single" w:sz="4" w:space="0" w:color="000001"/>
+              <w:insideH w:val="single" w:sz="4" w:space="0" w:color="000001"/>
+              <w:right w:val="nil"/>
+              <w:insideV w:val="nil"/>
+            </w:tcBorders>
+            <w:shd w:fill="FFFFFF" w:val="clear"/>
+            <w:tcMar>
+              <w:left w:w="88" w:type="dxa"/>
+            </w:tcMar>
+          </w:tcPr>
+          <w:p>
+            <w:pPr>
+              <w:pStyle w:val="Normal"/>
+              <w:jc w:val="center"/>
+              <w:rPr>
+                <w:sz w:val="22"/>
+                <w:szCs w:val="22"/>
+                <w:shd w:fill="FFFF00" w:val="clear"/>
+              </w:rPr>
+            </w:pPr>
+            <w:r>
+              <w:rPr>
+                <w:sz w:val="22"/>
+                <w:szCs w:val="22"/>
+                <w:shd w:fill="FFFF00" w:val="clear"/>
+              </w:rPr>
+              <w:t>0</w:t>
+            </w:r>
+          </w:p>
+        </w:tc>
+        <w:tc>
+          <w:tcPr>
+            <w:tcW w:w="671" w:type="dxa"/>
+            <w:tcBorders>
+              <w:top w:val="nil"/>
+              <w:left w:val="single" w:sz="4" w:space="0" w:color="000001"/>
+              <w:bottom w:val="single" w:sz="4" w:space="0" w:color="000001"/>
+              <w:insideH w:val="single" w:sz="4" w:space="0" w:color="000001"/>
+              <w:right w:val="nil"/>
+              <w:insideV w:val="nil"/>
+            </w:tcBorders>
+            <w:shd w:fill="FFFFFF" w:val="clear"/>
+            <w:tcMar>
+              <w:left w:w="88" w:type="dxa"/>
+            </w:tcMar>
+          </w:tcPr>
+          <w:p>
+            <w:pPr>
+              <w:pStyle w:val="Normal"/>
+              <w:jc w:val="center"/>
+              <w:rPr>
+                <w:sz w:val="22"/>
+                <w:szCs w:val="22"/>
+                <w:shd w:fill="FFFF00" w:val="clear"/>
+              </w:rPr>
+            </w:pPr>
+            <w:r>
+              <w:rPr>
+                <w:sz w:val="22"/>
+                <w:szCs w:val="22"/>
+                <w:shd w:fill="FFFF00" w:val="clear"/>
+              </w:rPr>
+            </w:r>
+          </w:p>
+        </w:tc>
+        <w:tc>
+          <w:tcPr>
+            <w:tcW w:w="670" w:type="dxa"/>
+            <w:tcBorders>
+              <w:top w:val="nil"/>
+              <w:left w:val="single" w:sz="4" w:space="0" w:color="000001"/>
+              <w:bottom w:val="single" w:sz="4" w:space="0" w:color="000001"/>
+              <w:insideH w:val="single" w:sz="4" w:space="0" w:color="000001"/>
+              <w:right w:val="nil"/>
+              <w:insideV w:val="nil"/>
+            </w:tcBorders>
+            <w:shd w:fill="FFFFFF" w:val="clear"/>
+            <w:tcMar>
+              <w:left w:w="88" w:type="dxa"/>
+            </w:tcMar>
+          </w:tcPr>
+          <w:p>
+            <w:pPr>
+              <w:pStyle w:val="Normal"/>
+              <w:jc w:val="center"/>
+              <w:rPr>
+                <w:sz w:val="22"/>
+                <w:szCs w:val="22"/>
+                <w:shd w:fill="FFFF00" w:val="clear"/>
+              </w:rPr>
+            </w:pPr>
+            <w:r>
+              <w:rPr>
+                <w:sz w:val="22"/>
+                <w:szCs w:val="22"/>
+                <w:shd w:fill="FFFF00" w:val="clear"/>
+              </w:rPr>
+            </w:r>
+          </w:p>
+        </w:tc>
+        <w:tc>
+          <w:tcPr>
+            <w:tcW w:w="671" w:type="dxa"/>
+            <w:tcBorders>
+              <w:top w:val="nil"/>
+              <w:left w:val="single" w:sz="4" w:space="0" w:color="000001"/>
+              <w:bottom w:val="single" w:sz="4" w:space="0" w:color="000001"/>
+              <w:insideH w:val="single" w:sz="4" w:space="0" w:color="000001"/>
+              <w:right w:val="nil"/>
+              <w:insideV w:val="nil"/>
+            </w:tcBorders>
+            <w:shd w:fill="FFFFFF" w:val="clear"/>
+            <w:tcMar>
+              <w:left w:w="88" w:type="dxa"/>
+            </w:tcMar>
+          </w:tcPr>
+          <w:p>
+            <w:pPr>
+              <w:pStyle w:val="Normal"/>
+              <w:jc w:val="center"/>
+              <w:rPr>
+                <w:sz w:val="22"/>
+                <w:szCs w:val="22"/>
+                <w:shd w:fill="FFFF00" w:val="clear"/>
+              </w:rPr>
+            </w:pPr>
+            <w:r>
+              <w:rPr>
+                <w:sz w:val="22"/>
+                <w:szCs w:val="22"/>
+                <w:shd w:fill="FFFF00" w:val="clear"/>
+              </w:rPr>
+              <w:t>0</w:t>
+            </w:r>
+          </w:p>
+        </w:tc>
+        <w:tc>
+          <w:tcPr>
+            <w:tcW w:w="864" w:type="dxa"/>
+            <w:tcBorders>
+              <w:top w:val="nil"/>
+              <w:left w:val="single" w:sz="4" w:space="0" w:color="000001"/>
+              <w:bottom w:val="single" w:sz="4" w:space="0" w:color="000001"/>
+              <w:insideH w:val="single" w:sz="4" w:space="0" w:color="000001"/>
+              <w:right w:val="nil"/>
+              <w:insideV w:val="nil"/>
+            </w:tcBorders>
+            <w:shd w:fill="FFFFFF" w:val="clear"/>
+            <w:tcMar>
+              <w:left w:w="88" w:type="dxa"/>
+            </w:tcMar>
+          </w:tcPr>
+          <w:p>
+            <w:pPr>
+              <w:pStyle w:val="Normal"/>
+              <w:jc w:val="center"/>
+              <w:rPr>
+                <w:sz w:val="22"/>
+                <w:szCs w:val="22"/>
+                <w:shd w:fill="FFFF00" w:val="clear"/>
+              </w:rPr>
+            </w:pPr>
+            <w:r>
+              <w:rPr>
+                <w:sz w:val="22"/>
+                <w:szCs w:val="22"/>
+                <w:shd w:fill="FFFF00" w:val="clear"/>
+              </w:rPr>
+            </w:r>
+          </w:p>
+        </w:tc>
+        <w:tc>
+          <w:tcPr>
+            <w:tcW w:w="839" w:type="dxa"/>
+            <w:tcBorders>
+              <w:top w:val="nil"/>
+              <w:left w:val="single" w:sz="4" w:space="0" w:color="000001"/>
+              <w:bottom w:val="single" w:sz="4" w:space="0" w:color="000001"/>
+              <w:insideH w:val="single" w:sz="4" w:space="0" w:color="000001"/>
+              <w:right w:val="single" w:sz="4" w:space="0" w:color="000001"/>
+              <w:insideV w:val="single" w:sz="4" w:space="0" w:color="000001"/>
+            </w:tcBorders>
+            <w:shd w:fill="FFFFFF" w:val="clear"/>
+            <w:tcMar>
+              <w:left w:w="88" w:type="dxa"/>
+            </w:tcMar>
+          </w:tcPr>
+          <w:p>
+            <w:pPr>
+              <w:pStyle w:val="Normal"/>
+              <w:jc w:val="center"/>
+              <w:rPr>
+                <w:sz w:val="22"/>
+                <w:szCs w:val="22"/>
+                <w:shd w:fill="FFFF00" w:val="clear"/>
+              </w:rPr>
+            </w:pPr>
+            <w:r>
+              <w:rPr>
+                <w:sz w:val="22"/>
+                <w:szCs w:val="22"/>
+                <w:shd w:fill="FFFF00" w:val="clear"/>
+              </w:rPr>
+            </w:r>
+          </w:p>
+        </w:tc>
+      </w:tr>
+      <w:tr>
+        <w:trPr>
+          <w:cantSplit w:val="false"/>
+        </w:trPr>
+        <w:tc>
+          <w:tcPr>
+            <w:tcW w:w="754" w:type="dxa"/>
+            <w:tcBorders>
+              <w:top w:val="nil"/>
+              <w:left w:val="single" w:sz="4" w:space="0" w:color="000001"/>
+              <w:bottom w:val="single" w:sz="4" w:space="0" w:color="000001"/>
+              <w:insideH w:val="single" w:sz="4" w:space="0" w:color="000001"/>
+              <w:right w:val="nil"/>
+              <w:insideV w:val="nil"/>
+            </w:tcBorders>
+            <w:shd w:fill="FFFFFF" w:val="clear"/>
+            <w:tcMar>
+              <w:left w:w="88" w:type="dxa"/>
+            </w:tcMar>
+          </w:tcPr>
+          <w:p>
+            <w:pPr>
+              <w:pStyle w:val="Normal"/>
+              <w:jc w:val="center"/>
+              <w:rPr>
+                <w:b/>
+                <w:bCs/>
+                <w:sz w:val="22"/>
+                <w:szCs w:val="22"/>
+              </w:rPr>
+            </w:pPr>
+            <w:r>
+              <w:rPr>
+                <w:b/>
+                <w:bCs/>
+                <w:sz w:val="22"/>
+                <w:szCs w:val="22"/>
+              </w:rPr>
+              <w:t>7</w:t>
+            </w:r>
+          </w:p>
+        </w:tc>
+        <w:tc>
+          <w:tcPr>
+            <w:tcW w:w="1257" w:type="dxa"/>
+            <w:tcBorders>
+              <w:top w:val="nil"/>
+              <w:left w:val="single" w:sz="4" w:space="0" w:color="000001"/>
+              <w:bottom w:val="single" w:sz="4" w:space="0" w:color="000001"/>
+              <w:insideH w:val="single" w:sz="4" w:space="0" w:color="000001"/>
+              <w:right w:val="nil"/>
+              <w:insideV w:val="nil"/>
+            </w:tcBorders>
+            <w:shd w:fill="FFFFFF" w:val="clear"/>
+            <w:tcMar>
+              <w:left w:w="88" w:type="dxa"/>
+            </w:tcMar>
+          </w:tcPr>
+          <w:p>
+            <w:pPr>
+              <w:pStyle w:val="Normal"/>
+              <w:rPr>
+                <w:b/>
+                <w:sz w:val="22"/>
+                <w:szCs w:val="22"/>
+              </w:rPr>
+            </w:pPr>
+            <w:r>
+              <w:rPr>
+                <w:b/>
+                <w:sz w:val="22"/>
+                <w:szCs w:val="22"/>
+              </w:rPr>
+              <w:t>MEST</w:t>
+            </w:r>
+          </w:p>
+        </w:tc>
+        <w:tc>
+          <w:tcPr>
+            <w:tcW w:w="671" w:type="dxa"/>
+            <w:tcBorders>
+              <w:top w:val="nil"/>
+              <w:left w:val="single" w:sz="4" w:space="0" w:color="000001"/>
+              <w:bottom w:val="single" w:sz="4" w:space="0" w:color="000001"/>
+              <w:insideH w:val="single" w:sz="4" w:space="0" w:color="000001"/>
+              <w:right w:val="nil"/>
+              <w:insideV w:val="nil"/>
+            </w:tcBorders>
+            <w:shd w:fill="FFFFFF" w:val="clear"/>
+            <w:tcMar>
+              <w:left w:w="88" w:type="dxa"/>
+            </w:tcMar>
+          </w:tcPr>
+          <w:p>
+            <w:pPr>
+              <w:pStyle w:val="Normal"/>
+              <w:jc w:val="center"/>
+              <w:rPr>
+                <w:sz w:val="22"/>
+                <w:szCs w:val="22"/>
+                <w:shd w:fill="FFFF00" w:val="clear"/>
+              </w:rPr>
+            </w:pPr>
+            <w:r>
+              <w:rPr>
+                <w:sz w:val="22"/>
+                <w:szCs w:val="22"/>
+                <w:shd w:fill="FFFF00" w:val="clear"/>
+              </w:rPr>
+              <w:t>0</w:t>
+            </w:r>
+          </w:p>
+        </w:tc>
+        <w:tc>
+          <w:tcPr>
+            <w:tcW w:w="670" w:type="dxa"/>
+            <w:tcBorders>
+              <w:top w:val="nil"/>
+              <w:left w:val="single" w:sz="4" w:space="0" w:color="000001"/>
+              <w:bottom w:val="single" w:sz="4" w:space="0" w:color="000001"/>
+              <w:insideH w:val="single" w:sz="4" w:space="0" w:color="000001"/>
+              <w:right w:val="nil"/>
+              <w:insideV w:val="nil"/>
+            </w:tcBorders>
+            <w:shd w:fill="FFFFFF" w:val="clear"/>
+            <w:tcMar>
+              <w:left w:w="88" w:type="dxa"/>
+            </w:tcMar>
+          </w:tcPr>
+          <w:p>
+            <w:pPr>
+              <w:pStyle w:val="Normal"/>
+              <w:jc w:val="center"/>
+              <w:rPr>
+                <w:sz w:val="22"/>
+                <w:szCs w:val="22"/>
+                <w:shd w:fill="FFFF00" w:val="clear"/>
+              </w:rPr>
+            </w:pPr>
+            <w:r>
+              <w:rPr>
+                <w:sz w:val="22"/>
+                <w:szCs w:val="22"/>
+                <w:shd w:fill="FFFF00" w:val="clear"/>
+              </w:rPr>
+            </w:r>
+          </w:p>
+        </w:tc>
+        <w:tc>
+          <w:tcPr>
+            <w:tcW w:w="671" w:type="dxa"/>
+            <w:tcBorders>
+              <w:top w:val="nil"/>
+              <w:left w:val="single" w:sz="4" w:space="0" w:color="000001"/>
+              <w:bottom w:val="single" w:sz="4" w:space="0" w:color="000001"/>
+              <w:insideH w:val="single" w:sz="4" w:space="0" w:color="000001"/>
+              <w:right w:val="nil"/>
+              <w:insideV w:val="nil"/>
+            </w:tcBorders>
+            <w:shd w:fill="FFFFFF" w:val="clear"/>
+            <w:tcMar>
+              <w:left w:w="88" w:type="dxa"/>
+            </w:tcMar>
+          </w:tcPr>
+          <w:p>
+            <w:pPr>
+              <w:pStyle w:val="Normal"/>
+              <w:jc w:val="center"/>
+              <w:rPr>
+                <w:sz w:val="22"/>
+                <w:szCs w:val="22"/>
+                <w:shd w:fill="FFFF00" w:val="clear"/>
+              </w:rPr>
+            </w:pPr>
+            <w:r>
+              <w:rPr>
+                <w:sz w:val="22"/>
+                <w:szCs w:val="22"/>
+                <w:shd w:fill="FFFF00" w:val="clear"/>
+              </w:rPr>
+              <w:t>0</w:t>
+            </w:r>
+          </w:p>
+        </w:tc>
+        <w:tc>
+          <w:tcPr>
+            <w:tcW w:w="670" w:type="dxa"/>
+            <w:tcBorders>
+              <w:top w:val="nil"/>
+              <w:left w:val="single" w:sz="4" w:space="0" w:color="000001"/>
+              <w:bottom w:val="single" w:sz="4" w:space="0" w:color="000001"/>
+              <w:insideH w:val="single" w:sz="4" w:space="0" w:color="000001"/>
+              <w:right w:val="nil"/>
+              <w:insideV w:val="nil"/>
+            </w:tcBorders>
+            <w:shd w:fill="FFFFFF" w:val="clear"/>
+            <w:tcMar>
+              <w:left w:w="88" w:type="dxa"/>
+            </w:tcMar>
+          </w:tcPr>
+          <w:p>
+            <w:pPr>
+              <w:pStyle w:val="Normal"/>
+              <w:jc w:val="center"/>
+              <w:rPr>
+                <w:sz w:val="22"/>
+                <w:szCs w:val="22"/>
+                <w:shd w:fill="FFFF00" w:val="clear"/>
+              </w:rPr>
+            </w:pPr>
+            <w:r>
+              <w:rPr>
+                <w:sz w:val="22"/>
+                <w:szCs w:val="22"/>
+                <w:shd w:fill="FFFF00" w:val="clear"/>
+              </w:rPr>
+              <w:t>0</w:t>
+            </w:r>
+          </w:p>
+        </w:tc>
+        <w:tc>
+          <w:tcPr>
+            <w:tcW w:w="671" w:type="dxa"/>
+            <w:tcBorders>
+              <w:top w:val="nil"/>
+              <w:left w:val="single" w:sz="4" w:space="0" w:color="000001"/>
+              <w:bottom w:val="single" w:sz="4" w:space="0" w:color="000001"/>
+              <w:insideH w:val="single" w:sz="4" w:space="0" w:color="000001"/>
+              <w:right w:val="nil"/>
+              <w:insideV w:val="nil"/>
+            </w:tcBorders>
+            <w:shd w:fill="FFFFFF" w:val="clear"/>
+            <w:tcMar>
+              <w:left w:w="88" w:type="dxa"/>
+            </w:tcMar>
+          </w:tcPr>
+          <w:p>
+            <w:pPr>
+              <w:pStyle w:val="Normal"/>
+              <w:jc w:val="center"/>
+              <w:rPr>
+                <w:sz w:val="22"/>
+                <w:szCs w:val="22"/>
+                <w:shd w:fill="FFFF00" w:val="clear"/>
+              </w:rPr>
+            </w:pPr>
+            <w:r>
+              <w:rPr>
+                <w:sz w:val="22"/>
+                <w:szCs w:val="22"/>
+                <w:shd w:fill="FFFF00" w:val="clear"/>
+              </w:rPr>
+            </w:r>
+          </w:p>
+        </w:tc>
+        <w:tc>
+          <w:tcPr>
+            <w:tcW w:w="670" w:type="dxa"/>
+            <w:tcBorders>
+              <w:top w:val="nil"/>
+              <w:left w:val="single" w:sz="4" w:space="0" w:color="000001"/>
+              <w:bottom w:val="single" w:sz="4" w:space="0" w:color="000001"/>
+              <w:insideH w:val="single" w:sz="4" w:space="0" w:color="000001"/>
+              <w:right w:val="nil"/>
+              <w:insideV w:val="nil"/>
+            </w:tcBorders>
+            <w:shd w:fill="FFFFFF" w:val="clear"/>
+            <w:tcMar>
+              <w:left w:w="88" w:type="dxa"/>
+            </w:tcMar>
+          </w:tcPr>
+          <w:p>
+            <w:pPr>
+              <w:pStyle w:val="Normal"/>
+              <w:jc w:val="center"/>
+              <w:rPr>
+                <w:sz w:val="22"/>
+                <w:szCs w:val="22"/>
+                <w:shd w:fill="FFFF00" w:val="clear"/>
+              </w:rPr>
+            </w:pPr>
+            <w:r>
+              <w:rPr>
+                <w:sz w:val="22"/>
+                <w:szCs w:val="22"/>
+                <w:shd w:fill="FFFF00" w:val="clear"/>
+              </w:rPr>
+              <w:t>0</w:t>
+            </w:r>
+          </w:p>
+        </w:tc>
+        <w:tc>
+          <w:tcPr>
+            <w:tcW w:w="671" w:type="dxa"/>
+            <w:tcBorders>
+              <w:top w:val="nil"/>
+              <w:left w:val="single" w:sz="4" w:space="0" w:color="000001"/>
+              <w:bottom w:val="single" w:sz="4" w:space="0" w:color="000001"/>
+              <w:insideH w:val="single" w:sz="4" w:space="0" w:color="000001"/>
+              <w:right w:val="nil"/>
+              <w:insideV w:val="nil"/>
+            </w:tcBorders>
+            <w:shd w:fill="FFFFFF" w:val="clear"/>
+            <w:tcMar>
+              <w:left w:w="88" w:type="dxa"/>
+            </w:tcMar>
+          </w:tcPr>
+          <w:p>
+            <w:pPr>
+              <w:pStyle w:val="Normal"/>
+              <w:jc w:val="center"/>
+              <w:rPr>
+                <w:sz w:val="22"/>
+                <w:szCs w:val="22"/>
+                <w:shd w:fill="FFFF00" w:val="clear"/>
+              </w:rPr>
+            </w:pPr>
+            <w:r>
+              <w:rPr>
+                <w:sz w:val="22"/>
+                <w:szCs w:val="22"/>
+                <w:shd w:fill="FFFF00" w:val="clear"/>
+              </w:rPr>
+            </w:r>
+          </w:p>
+        </w:tc>
+        <w:tc>
+          <w:tcPr>
+            <w:tcW w:w="670" w:type="dxa"/>
+            <w:tcBorders>
+              <w:top w:val="nil"/>
+              <w:left w:val="single" w:sz="4" w:space="0" w:color="000001"/>
+              <w:bottom w:val="single" w:sz="4" w:space="0" w:color="000001"/>
+              <w:insideH w:val="single" w:sz="4" w:space="0" w:color="000001"/>
+              <w:right w:val="nil"/>
+              <w:insideV w:val="nil"/>
+            </w:tcBorders>
+            <w:shd w:fill="FFFFFF" w:val="clear"/>
+            <w:tcMar>
+              <w:left w:w="88" w:type="dxa"/>
+            </w:tcMar>
+          </w:tcPr>
+          <w:p>
+            <w:pPr>
+              <w:pStyle w:val="Normal"/>
+              <w:jc w:val="center"/>
+              <w:rPr>
+                <w:sz w:val="22"/>
+                <w:szCs w:val="22"/>
+                <w:shd w:fill="FFFF00" w:val="clear"/>
+              </w:rPr>
+            </w:pPr>
+            <w:r>
+              <w:rPr>
+                <w:sz w:val="22"/>
+                <w:szCs w:val="22"/>
+                <w:shd w:fill="FFFF00" w:val="clear"/>
+              </w:rPr>
+            </w:r>
+          </w:p>
+        </w:tc>
+        <w:tc>
+          <w:tcPr>
+            <w:tcW w:w="671" w:type="dxa"/>
+            <w:tcBorders>
+              <w:top w:val="nil"/>
+              <w:left w:val="single" w:sz="4" w:space="0" w:color="000001"/>
+              <w:bottom w:val="single" w:sz="4" w:space="0" w:color="000001"/>
+              <w:insideH w:val="single" w:sz="4" w:space="0" w:color="000001"/>
+              <w:right w:val="nil"/>
+              <w:insideV w:val="nil"/>
+            </w:tcBorders>
+            <w:shd w:fill="FFFFFF" w:val="clear"/>
+            <w:tcMar>
+              <w:left w:w="88" w:type="dxa"/>
+            </w:tcMar>
+          </w:tcPr>
+          <w:p>
+            <w:pPr>
+              <w:pStyle w:val="Normal"/>
+              <w:jc w:val="center"/>
+              <w:rPr>
+                <w:sz w:val="22"/>
+                <w:szCs w:val="22"/>
+                <w:shd w:fill="FFFF00" w:val="clear"/>
+              </w:rPr>
+            </w:pPr>
+            <w:r>
+              <w:rPr>
+                <w:sz w:val="22"/>
+                <w:szCs w:val="22"/>
+                <w:shd w:fill="FFFF00" w:val="clear"/>
+              </w:rPr>
+              <w:t>0</w:t>
+            </w:r>
+          </w:p>
+        </w:tc>
+        <w:tc>
+          <w:tcPr>
+            <w:tcW w:w="864" w:type="dxa"/>
+            <w:tcBorders>
+              <w:top w:val="nil"/>
+              <w:left w:val="single" w:sz="4" w:space="0" w:color="000001"/>
+              <w:bottom w:val="single" w:sz="4" w:space="0" w:color="000001"/>
+              <w:insideH w:val="single" w:sz="4" w:space="0" w:color="000001"/>
+              <w:right w:val="nil"/>
+              <w:insideV w:val="nil"/>
+            </w:tcBorders>
+            <w:shd w:fill="FFFFFF" w:val="clear"/>
+            <w:tcMar>
+              <w:left w:w="88" w:type="dxa"/>
+            </w:tcMar>
+          </w:tcPr>
+          <w:p>
+            <w:pPr>
+              <w:pStyle w:val="Normal"/>
+              <w:jc w:val="center"/>
+              <w:rPr>
+                <w:sz w:val="22"/>
+                <w:szCs w:val="22"/>
+                <w:shd w:fill="FFFF00" w:val="clear"/>
+              </w:rPr>
+            </w:pPr>
+            <w:r>
+              <w:rPr>
+                <w:sz w:val="22"/>
+                <w:szCs w:val="22"/>
+                <w:shd w:fill="FFFF00" w:val="clear"/>
+              </w:rPr>
+            </w:r>
+          </w:p>
+        </w:tc>
+        <w:tc>
+          <w:tcPr>
+            <w:tcW w:w="839" w:type="dxa"/>
+            <w:tcBorders>
+              <w:top w:val="nil"/>
+              <w:left w:val="single" w:sz="4" w:space="0" w:color="000001"/>
+              <w:bottom w:val="single" w:sz="4" w:space="0" w:color="000001"/>
+              <w:insideH w:val="single" w:sz="4" w:space="0" w:color="000001"/>
+              <w:right w:val="single" w:sz="4" w:space="0" w:color="000001"/>
+              <w:insideV w:val="single" w:sz="4" w:space="0" w:color="000001"/>
+            </w:tcBorders>
+            <w:shd w:fill="FFFFFF" w:val="clear"/>
+            <w:tcMar>
+              <w:left w:w="88" w:type="dxa"/>
+            </w:tcMar>
+          </w:tcPr>
+          <w:p>
+            <w:pPr>
+              <w:pStyle w:val="Normal"/>
+              <w:jc w:val="center"/>
+              <w:rPr>
+                <w:sz w:val="22"/>
+                <w:szCs w:val="22"/>
+                <w:shd w:fill="FFFF00" w:val="clear"/>
+              </w:rPr>
+            </w:pPr>
+            <w:r>
+              <w:rPr>
+                <w:sz w:val="22"/>
+                <w:szCs w:val="22"/>
+                <w:shd w:fill="FFFF00" w:val="clear"/>
+              </w:rPr>
+            </w:r>
+          </w:p>
+        </w:tc>
+      </w:tr>
+      <w:tr>
+        <w:trPr>
+          <w:cantSplit w:val="false"/>
+        </w:trPr>
+        <w:tc>
+          <w:tcPr>
+            <w:tcW w:w="754" w:type="dxa"/>
+            <w:tcBorders>
+              <w:top w:val="nil"/>
+              <w:left w:val="single" w:sz="4" w:space="0" w:color="000001"/>
+              <w:bottom w:val="single" w:sz="4" w:space="0" w:color="000001"/>
+              <w:insideH w:val="single" w:sz="4" w:space="0" w:color="000001"/>
+              <w:right w:val="nil"/>
+              <w:insideV w:val="nil"/>
+            </w:tcBorders>
+            <w:shd w:fill="FFFFFF" w:val="clear"/>
+            <w:tcMar>
+              <w:left w:w="88" w:type="dxa"/>
+            </w:tcMar>
+          </w:tcPr>
+          <w:p>
+            <w:pPr>
+              <w:pStyle w:val="Normal"/>
+              <w:jc w:val="center"/>
+              <w:rPr>
+                <w:b/>
+                <w:bCs/>
+                <w:sz w:val="22"/>
+                <w:szCs w:val="22"/>
+              </w:rPr>
+            </w:pPr>
+            <w:r>
+              <w:rPr>
+                <w:b/>
+                <w:bCs/>
+                <w:sz w:val="22"/>
+                <w:szCs w:val="22"/>
+              </w:rPr>
+              <w:t>8</w:t>
+            </w:r>
+          </w:p>
+        </w:tc>
+        <w:tc>
+          <w:tcPr>
+            <w:tcW w:w="1257" w:type="dxa"/>
+            <w:tcBorders>
+              <w:top w:val="nil"/>
+              <w:left w:val="single" w:sz="4" w:space="0" w:color="000001"/>
+              <w:bottom w:val="single" w:sz="4" w:space="0" w:color="000001"/>
+              <w:insideH w:val="single" w:sz="4" w:space="0" w:color="000001"/>
+              <w:right w:val="nil"/>
+              <w:insideV w:val="nil"/>
+            </w:tcBorders>
+            <w:shd w:fill="FFFFFF" w:val="clear"/>
+            <w:tcMar>
+              <w:left w:w="88" w:type="dxa"/>
+            </w:tcMar>
+          </w:tcPr>
+          <w:p>
+            <w:pPr>
+              <w:pStyle w:val="Normal"/>
+              <w:rPr>
+                <w:b/>
+                <w:sz w:val="22"/>
+                <w:szCs w:val="22"/>
+              </w:rPr>
+            </w:pPr>
+            <w:r>
+              <w:rPr>
+                <w:b/>
+                <w:sz w:val="22"/>
+                <w:szCs w:val="22"/>
+              </w:rPr>
+              <w:t>Telenor</w:t>
+            </w:r>
+          </w:p>
+        </w:tc>
+        <w:tc>
+          <w:tcPr>
+            <w:tcW w:w="671" w:type="dxa"/>
+            <w:tcBorders>
+              <w:top w:val="nil"/>
+              <w:left w:val="single" w:sz="4" w:space="0" w:color="000001"/>
+              <w:bottom w:val="single" w:sz="4" w:space="0" w:color="000001"/>
+              <w:insideH w:val="single" w:sz="4" w:space="0" w:color="000001"/>
+              <w:right w:val="nil"/>
+              <w:insideV w:val="nil"/>
+            </w:tcBorders>
+            <w:shd w:fill="FFFFFF" w:val="clear"/>
+            <w:tcMar>
+              <w:left w:w="88" w:type="dxa"/>
+            </w:tcMar>
+          </w:tcPr>
+          <w:p>
+            <w:pPr>
+              <w:pStyle w:val="Normal"/>
+              <w:jc w:val="center"/>
+              <w:rPr>
+                <w:sz w:val="22"/>
+                <w:szCs w:val="22"/>
+                <w:shd w:fill="FFFF00" w:val="clear"/>
+              </w:rPr>
+            </w:pPr>
+            <w:r>
+              <w:rPr>
+                <w:sz w:val="22"/>
+                <w:szCs w:val="22"/>
+                <w:shd w:fill="FFFF00" w:val="clear"/>
+              </w:rPr>
+              <w:t>0</w:t>
+            </w:r>
+          </w:p>
+        </w:tc>
+        <w:tc>
+          <w:tcPr>
+            <w:tcW w:w="670" w:type="dxa"/>
+            <w:tcBorders>
+              <w:top w:val="nil"/>
+              <w:left w:val="single" w:sz="4" w:space="0" w:color="000001"/>
+              <w:bottom w:val="single" w:sz="4" w:space="0" w:color="000001"/>
+              <w:insideH w:val="single" w:sz="4" w:space="0" w:color="000001"/>
+              <w:right w:val="nil"/>
+              <w:insideV w:val="nil"/>
+            </w:tcBorders>
+            <w:shd w:fill="FFFFFF" w:val="clear"/>
+            <w:tcMar>
+              <w:left w:w="88" w:type="dxa"/>
+            </w:tcMar>
+          </w:tcPr>
+          <w:p>
+            <w:pPr>
+              <w:pStyle w:val="Normal"/>
+              <w:jc w:val="center"/>
+              <w:rPr>
+                <w:sz w:val="22"/>
+                <w:szCs w:val="22"/>
+                <w:shd w:fill="FFFF00" w:val="clear"/>
+              </w:rPr>
+            </w:pPr>
+            <w:r>
+              <w:rPr>
+                <w:sz w:val="22"/>
+                <w:szCs w:val="22"/>
+                <w:shd w:fill="FFFF00" w:val="clear"/>
+              </w:rPr>
+            </w:r>
+          </w:p>
+        </w:tc>
+        <w:tc>
+          <w:tcPr>
+            <w:tcW w:w="671" w:type="dxa"/>
+            <w:tcBorders>
+              <w:top w:val="nil"/>
+              <w:left w:val="single" w:sz="4" w:space="0" w:color="000001"/>
+              <w:bottom w:val="single" w:sz="4" w:space="0" w:color="000001"/>
+              <w:insideH w:val="single" w:sz="4" w:space="0" w:color="000001"/>
+              <w:right w:val="nil"/>
+              <w:insideV w:val="nil"/>
+            </w:tcBorders>
+            <w:shd w:fill="FFFFFF" w:val="clear"/>
+            <w:tcMar>
+              <w:left w:w="88" w:type="dxa"/>
+            </w:tcMar>
+          </w:tcPr>
+          <w:p>
+            <w:pPr>
+              <w:pStyle w:val="Normal"/>
+              <w:jc w:val="center"/>
+              <w:rPr>
+                <w:sz w:val="22"/>
+                <w:szCs w:val="22"/>
+                <w:shd w:fill="FFFF00" w:val="clear"/>
+              </w:rPr>
+            </w:pPr>
+            <w:r>
+              <w:rPr>
+                <w:sz w:val="22"/>
+                <w:szCs w:val="22"/>
+                <w:shd w:fill="FFFF00" w:val="clear"/>
+              </w:rPr>
+              <w:t>0</w:t>
+            </w:r>
+          </w:p>
+        </w:tc>
+        <w:tc>
+          <w:tcPr>
+            <w:tcW w:w="670" w:type="dxa"/>
+            <w:tcBorders>
+              <w:top w:val="nil"/>
+              <w:left w:val="single" w:sz="4" w:space="0" w:color="000001"/>
+              <w:bottom w:val="single" w:sz="4" w:space="0" w:color="000001"/>
+              <w:insideH w:val="single" w:sz="4" w:space="0" w:color="000001"/>
+              <w:right w:val="nil"/>
+              <w:insideV w:val="nil"/>
+            </w:tcBorders>
+            <w:shd w:fill="FFFFFF" w:val="clear"/>
+            <w:tcMar>
+              <w:left w:w="88" w:type="dxa"/>
+            </w:tcMar>
+          </w:tcPr>
+          <w:p>
+            <w:pPr>
+              <w:pStyle w:val="Normal"/>
+              <w:jc w:val="center"/>
+              <w:rPr>
+                <w:sz w:val="22"/>
+                <w:szCs w:val="22"/>
+                <w:shd w:fill="FFFF00" w:val="clear"/>
+              </w:rPr>
+            </w:pPr>
+            <w:r>
+              <w:rPr>
+                <w:sz w:val="22"/>
+                <w:szCs w:val="22"/>
+                <w:shd w:fill="FFFF00" w:val="clear"/>
+              </w:rPr>
+              <w:t>0</w:t>
+            </w:r>
+          </w:p>
+        </w:tc>
+        <w:tc>
+          <w:tcPr>
+            <w:tcW w:w="671" w:type="dxa"/>
+            <w:tcBorders>
+              <w:top w:val="nil"/>
+              <w:left w:val="single" w:sz="4" w:space="0" w:color="000001"/>
+              <w:bottom w:val="single" w:sz="4" w:space="0" w:color="000001"/>
+              <w:insideH w:val="single" w:sz="4" w:space="0" w:color="000001"/>
+              <w:right w:val="nil"/>
+              <w:insideV w:val="nil"/>
+            </w:tcBorders>
+            <w:shd w:fill="FFFFFF" w:val="clear"/>
+            <w:tcMar>
+              <w:left w:w="88" w:type="dxa"/>
+            </w:tcMar>
+          </w:tcPr>
+          <w:p>
+            <w:pPr>
+              <w:pStyle w:val="Normal"/>
+              <w:jc w:val="center"/>
+              <w:rPr>
+                <w:sz w:val="22"/>
+                <w:szCs w:val="22"/>
+                <w:shd w:fill="FFFF00" w:val="clear"/>
+              </w:rPr>
+            </w:pPr>
+            <w:r>
+              <w:rPr>
+                <w:sz w:val="22"/>
+                <w:szCs w:val="22"/>
+                <w:shd w:fill="FFFF00" w:val="clear"/>
+              </w:rPr>
+            </w:r>
+          </w:p>
+        </w:tc>
+        <w:tc>
+          <w:tcPr>
+            <w:tcW w:w="670" w:type="dxa"/>
+            <w:tcBorders>
+              <w:top w:val="nil"/>
+              <w:left w:val="single" w:sz="4" w:space="0" w:color="000001"/>
+              <w:bottom w:val="single" w:sz="4" w:space="0" w:color="000001"/>
+              <w:insideH w:val="single" w:sz="4" w:space="0" w:color="000001"/>
+              <w:right w:val="nil"/>
+              <w:insideV w:val="nil"/>
+            </w:tcBorders>
+            <w:shd w:fill="FFFFFF" w:val="clear"/>
+            <w:tcMar>
+              <w:left w:w="88" w:type="dxa"/>
+            </w:tcMar>
+          </w:tcPr>
+          <w:p>
+            <w:pPr>
+              <w:pStyle w:val="Normal"/>
+              <w:jc w:val="center"/>
+              <w:rPr>
+                <w:sz w:val="22"/>
+                <w:szCs w:val="22"/>
+                <w:shd w:fill="FFFF00" w:val="clear"/>
+              </w:rPr>
+            </w:pPr>
+            <w:r>
+              <w:rPr>
+                <w:sz w:val="22"/>
+                <w:szCs w:val="22"/>
+                <w:shd w:fill="FFFF00" w:val="clear"/>
+              </w:rPr>
+              <w:t>0</w:t>
+            </w:r>
+          </w:p>
+        </w:tc>
+        <w:tc>
+          <w:tcPr>
+            <w:tcW w:w="671" w:type="dxa"/>
+            <w:tcBorders>
+              <w:top w:val="nil"/>
+              <w:left w:val="single" w:sz="4" w:space="0" w:color="000001"/>
+              <w:bottom w:val="single" w:sz="4" w:space="0" w:color="000001"/>
+              <w:insideH w:val="single" w:sz="4" w:space="0" w:color="000001"/>
+              <w:right w:val="nil"/>
+              <w:insideV w:val="nil"/>
+            </w:tcBorders>
+            <w:shd w:fill="FFFFFF" w:val="clear"/>
+            <w:tcMar>
+              <w:left w:w="88" w:type="dxa"/>
+            </w:tcMar>
+          </w:tcPr>
+          <w:p>
+            <w:pPr>
+              <w:pStyle w:val="Normal"/>
+              <w:jc w:val="center"/>
+              <w:rPr>
+                <w:sz w:val="22"/>
+                <w:szCs w:val="22"/>
+                <w:shd w:fill="FFFF00" w:val="clear"/>
+              </w:rPr>
+            </w:pPr>
+            <w:r>
+              <w:rPr>
+                <w:sz w:val="22"/>
+                <w:szCs w:val="22"/>
+                <w:shd w:fill="FFFF00" w:val="clear"/>
+              </w:rPr>
+            </w:r>
+          </w:p>
+        </w:tc>
+        <w:tc>
+          <w:tcPr>
+            <w:tcW w:w="670" w:type="dxa"/>
+            <w:tcBorders>
+              <w:top w:val="nil"/>
+              <w:left w:val="single" w:sz="4" w:space="0" w:color="000001"/>
+              <w:bottom w:val="single" w:sz="4" w:space="0" w:color="000001"/>
+              <w:insideH w:val="single" w:sz="4" w:space="0" w:color="000001"/>
+              <w:right w:val="nil"/>
+              <w:insideV w:val="nil"/>
+            </w:tcBorders>
+            <w:shd w:fill="FFFFFF" w:val="clear"/>
+            <w:tcMar>
+              <w:left w:w="88" w:type="dxa"/>
+            </w:tcMar>
+          </w:tcPr>
+          <w:p>
+            <w:pPr>
+              <w:pStyle w:val="Normal"/>
+              <w:jc w:val="center"/>
+              <w:rPr>
+                <w:sz w:val="22"/>
+                <w:szCs w:val="22"/>
+                <w:shd w:fill="FFFF00" w:val="clear"/>
+              </w:rPr>
+            </w:pPr>
+            <w:r>
+              <w:rPr>
+                <w:sz w:val="22"/>
+                <w:szCs w:val="22"/>
+                <w:shd w:fill="FFFF00" w:val="clear"/>
+              </w:rPr>
+            </w:r>
+          </w:p>
+        </w:tc>
+        <w:tc>
+          <w:tcPr>
+            <w:tcW w:w="671" w:type="dxa"/>
+            <w:tcBorders>
+              <w:top w:val="nil"/>
+              <w:left w:val="single" w:sz="4" w:space="0" w:color="000001"/>
+              <w:bottom w:val="single" w:sz="4" w:space="0" w:color="000001"/>
+              <w:insideH w:val="single" w:sz="4" w:space="0" w:color="000001"/>
+              <w:right w:val="nil"/>
+              <w:insideV w:val="nil"/>
+            </w:tcBorders>
+            <w:shd w:fill="FFFFFF" w:val="clear"/>
+            <w:tcMar>
+              <w:left w:w="88" w:type="dxa"/>
+            </w:tcMar>
+          </w:tcPr>
+          <w:p>
+            <w:pPr>
+              <w:pStyle w:val="Normal"/>
+              <w:jc w:val="center"/>
+              <w:rPr>
+                <w:sz w:val="22"/>
+                <w:szCs w:val="22"/>
+                <w:shd w:fill="FFFF00" w:val="clear"/>
+              </w:rPr>
+            </w:pPr>
+            <w:r>
+              <w:rPr>
+                <w:sz w:val="22"/>
+                <w:szCs w:val="22"/>
+                <w:shd w:fill="FFFF00" w:val="clear"/>
+              </w:rPr>
+              <w:t>0</w:t>
+            </w:r>
+          </w:p>
+        </w:tc>
+        <w:tc>
+          <w:tcPr>
+            <w:tcW w:w="864" w:type="dxa"/>
+            <w:tcBorders>
+              <w:top w:val="nil"/>
+              <w:left w:val="single" w:sz="4" w:space="0" w:color="000001"/>
+              <w:bottom w:val="single" w:sz="4" w:space="0" w:color="000001"/>
+              <w:insideH w:val="single" w:sz="4" w:space="0" w:color="000001"/>
+              <w:right w:val="nil"/>
+              <w:insideV w:val="nil"/>
+            </w:tcBorders>
+            <w:shd w:fill="FFFFFF" w:val="clear"/>
+            <w:tcMar>
+              <w:left w:w="88" w:type="dxa"/>
+            </w:tcMar>
+          </w:tcPr>
+          <w:p>
+            <w:pPr>
+              <w:pStyle w:val="Normal"/>
+              <w:jc w:val="center"/>
+              <w:rPr>
+                <w:sz w:val="22"/>
+                <w:szCs w:val="22"/>
+                <w:shd w:fill="FFFF00" w:val="clear"/>
+              </w:rPr>
+            </w:pPr>
+            <w:r>
+              <w:rPr>
+                <w:sz w:val="22"/>
+                <w:szCs w:val="22"/>
+                <w:shd w:fill="FFFF00" w:val="clear"/>
+              </w:rPr>
+            </w:r>
+          </w:p>
+        </w:tc>
+        <w:tc>
+          <w:tcPr>
+            <w:tcW w:w="839" w:type="dxa"/>
+            <w:tcBorders>
+              <w:top w:val="nil"/>
+              <w:left w:val="single" w:sz="4" w:space="0" w:color="000001"/>
+              <w:bottom w:val="single" w:sz="4" w:space="0" w:color="000001"/>
+              <w:insideH w:val="single" w:sz="4" w:space="0" w:color="000001"/>
+              <w:right w:val="single" w:sz="4" w:space="0" w:color="000001"/>
+              <w:insideV w:val="single" w:sz="4" w:space="0" w:color="000001"/>
+            </w:tcBorders>
+            <w:shd w:fill="FFFFFF" w:val="clear"/>
+            <w:tcMar>
+              <w:left w:w="88" w:type="dxa"/>
+            </w:tcMar>
+          </w:tcPr>
+          <w:p>
+            <w:pPr>
+              <w:pStyle w:val="Normal"/>
+              <w:jc w:val="center"/>
+              <w:rPr>
+                <w:sz w:val="22"/>
+                <w:szCs w:val="22"/>
+                <w:shd w:fill="FFFF00" w:val="clear"/>
+              </w:rPr>
+            </w:pPr>
+            <w:r>
+              <w:rPr>
+                <w:sz w:val="22"/>
+                <w:szCs w:val="22"/>
+                <w:shd w:fill="FFFF00" w:val="clear"/>
+              </w:rPr>
+            </w:r>
+          </w:p>
+        </w:tc>
+      </w:tr>
+      <w:tr>
+        <w:trPr>
+          <w:cantSplit w:val="false"/>
+        </w:trPr>
+        <w:tc>
+          <w:tcPr>
+            <w:tcW w:w="754" w:type="dxa"/>
+            <w:tcBorders>
+              <w:top w:val="nil"/>
+              <w:left w:val="single" w:sz="4" w:space="0" w:color="000001"/>
+              <w:bottom w:val="single" w:sz="4" w:space="0" w:color="000001"/>
+              <w:insideH w:val="single" w:sz="4" w:space="0" w:color="000001"/>
+              <w:right w:val="nil"/>
+              <w:insideV w:val="nil"/>
+            </w:tcBorders>
+            <w:shd w:fill="FFFFFF" w:val="clear"/>
+            <w:tcMar>
+              <w:left w:w="88" w:type="dxa"/>
+            </w:tcMar>
+          </w:tcPr>
+          <w:p>
+            <w:pPr>
+              <w:pStyle w:val="Normal"/>
+              <w:jc w:val="center"/>
+              <w:rPr>
+                <w:b/>
+                <w:sz w:val="22"/>
+                <w:szCs w:val="22"/>
+              </w:rPr>
+            </w:pPr>
+            <w:r>
+              <w:rPr>
+                <w:b/>
+                <w:sz w:val="22"/>
+                <w:szCs w:val="22"/>
+              </w:rPr>
+              <w:t>9</w:t>
+            </w:r>
+          </w:p>
+        </w:tc>
+        <w:tc>
+          <w:tcPr>
+            <w:tcW w:w="1257" w:type="dxa"/>
+            <w:tcBorders>
+              <w:top w:val="nil"/>
+              <w:left w:val="single" w:sz="4" w:space="0" w:color="000001"/>
+              <w:bottom w:val="single" w:sz="4" w:space="0" w:color="000001"/>
+              <w:insideH w:val="single" w:sz="4" w:space="0" w:color="000001"/>
+              <w:right w:val="nil"/>
+              <w:insideV w:val="nil"/>
+            </w:tcBorders>
+            <w:shd w:fill="FFFFFF" w:val="clear"/>
+            <w:tcMar>
+              <w:left w:w="88" w:type="dxa"/>
+            </w:tcMar>
+          </w:tcPr>
+          <w:p>
+            <w:pPr>
+              <w:pStyle w:val="Normal"/>
+              <w:rPr>
+                <w:b/>
+                <w:sz w:val="22"/>
+                <w:szCs w:val="22"/>
+              </w:rPr>
+            </w:pPr>
+            <w:r>
+              <w:rPr>
+                <w:b/>
+                <w:sz w:val="22"/>
+                <w:szCs w:val="22"/>
+              </w:rPr>
+              <w:t>ETH</w:t>
+            </w:r>
+          </w:p>
+        </w:tc>
+        <w:tc>
+          <w:tcPr>
+            <w:tcW w:w="671" w:type="dxa"/>
+            <w:tcBorders>
+              <w:top w:val="nil"/>
+              <w:left w:val="single" w:sz="4" w:space="0" w:color="000001"/>
+              <w:bottom w:val="single" w:sz="4" w:space="0" w:color="000001"/>
+              <w:insideH w:val="single" w:sz="4" w:space="0" w:color="000001"/>
+              <w:right w:val="nil"/>
+              <w:insideV w:val="nil"/>
+            </w:tcBorders>
+            <w:shd w:fill="FFFFFF" w:val="clear"/>
+            <w:tcMar>
+              <w:left w:w="88" w:type="dxa"/>
+            </w:tcMar>
+          </w:tcPr>
+          <w:p>
+            <w:pPr>
+              <w:pStyle w:val="Normal"/>
+              <w:jc w:val="center"/>
+              <w:rPr>
+                <w:sz w:val="22"/>
+                <w:szCs w:val="22"/>
+                <w:shd w:fill="FFFF00" w:val="clear"/>
+              </w:rPr>
+            </w:pPr>
+            <w:r>
+              <w:rPr>
+                <w:sz w:val="22"/>
+                <w:szCs w:val="22"/>
+                <w:shd w:fill="FFFF00" w:val="clear"/>
+              </w:rPr>
+              <w:t>0</w:t>
+            </w:r>
+          </w:p>
+        </w:tc>
+        <w:tc>
+          <w:tcPr>
+            <w:tcW w:w="670" w:type="dxa"/>
+            <w:tcBorders>
+              <w:top w:val="nil"/>
+              <w:left w:val="single" w:sz="4" w:space="0" w:color="000001"/>
+              <w:bottom w:val="single" w:sz="4" w:space="0" w:color="000001"/>
+              <w:insideH w:val="single" w:sz="4" w:space="0" w:color="000001"/>
+              <w:right w:val="nil"/>
+              <w:insideV w:val="nil"/>
+            </w:tcBorders>
+            <w:shd w:fill="FFFFFF" w:val="clear"/>
+            <w:tcMar>
+              <w:left w:w="88" w:type="dxa"/>
+            </w:tcMar>
+          </w:tcPr>
+          <w:p>
+            <w:pPr>
+              <w:pStyle w:val="Normal"/>
+              <w:jc w:val="center"/>
+              <w:rPr>
+                <w:sz w:val="22"/>
+                <w:szCs w:val="22"/>
+                <w:shd w:fill="FFFF00" w:val="clear"/>
+              </w:rPr>
+            </w:pPr>
+            <w:r>
+              <w:rPr>
+                <w:sz w:val="22"/>
+                <w:szCs w:val="22"/>
+                <w:shd w:fill="FFFF00" w:val="clear"/>
+              </w:rPr>
+            </w:r>
+          </w:p>
+        </w:tc>
+        <w:tc>
+          <w:tcPr>
+            <w:tcW w:w="671" w:type="dxa"/>
+            <w:tcBorders>
+              <w:top w:val="nil"/>
+              <w:left w:val="single" w:sz="4" w:space="0" w:color="000001"/>
+              <w:bottom w:val="single" w:sz="4" w:space="0" w:color="000001"/>
+              <w:insideH w:val="single" w:sz="4" w:space="0" w:color="000001"/>
+              <w:right w:val="nil"/>
+              <w:insideV w:val="nil"/>
+            </w:tcBorders>
+            <w:shd w:fill="FFFFFF" w:val="clear"/>
+            <w:tcMar>
+              <w:left w:w="88" w:type="dxa"/>
+            </w:tcMar>
+          </w:tcPr>
+          <w:p>
+            <w:pPr>
+              <w:pStyle w:val="Normal"/>
+              <w:jc w:val="center"/>
+              <w:rPr>
+                <w:sz w:val="22"/>
+                <w:szCs w:val="22"/>
+                <w:shd w:fill="FFFF00" w:val="clear"/>
+              </w:rPr>
+            </w:pPr>
+            <w:r>
+              <w:rPr>
+                <w:sz w:val="22"/>
+                <w:szCs w:val="22"/>
+                <w:shd w:fill="FFFF00" w:val="clear"/>
+              </w:rPr>
+              <w:t>1</w:t>
+            </w:r>
+          </w:p>
+        </w:tc>
+        <w:tc>
+          <w:tcPr>
+            <w:tcW w:w="670" w:type="dxa"/>
+            <w:tcBorders>
+              <w:top w:val="nil"/>
+              <w:left w:val="single" w:sz="4" w:space="0" w:color="000001"/>
+              <w:bottom w:val="single" w:sz="4" w:space="0" w:color="000001"/>
+              <w:insideH w:val="single" w:sz="4" w:space="0" w:color="000001"/>
+              <w:right w:val="nil"/>
+              <w:insideV w:val="nil"/>
+            </w:tcBorders>
+            <w:shd w:fill="FFFFFF" w:val="clear"/>
+            <w:tcMar>
+              <w:left w:w="88" w:type="dxa"/>
+            </w:tcMar>
+          </w:tcPr>
+          <w:p>
+            <w:pPr>
+              <w:pStyle w:val="Normal"/>
+              <w:jc w:val="center"/>
+              <w:rPr>
+                <w:sz w:val="22"/>
+                <w:szCs w:val="22"/>
+                <w:shd w:fill="FFFF00" w:val="clear"/>
+              </w:rPr>
+            </w:pPr>
+            <w:r>
+              <w:rPr>
+                <w:sz w:val="22"/>
+                <w:szCs w:val="22"/>
+                <w:shd w:fill="FFFF00" w:val="clear"/>
+              </w:rPr>
+              <w:t>0</w:t>
+            </w:r>
+          </w:p>
+        </w:tc>
+        <w:tc>
+          <w:tcPr>
+            <w:tcW w:w="671" w:type="dxa"/>
+            <w:tcBorders>
+              <w:top w:val="nil"/>
+              <w:left w:val="single" w:sz="4" w:space="0" w:color="000001"/>
+              <w:bottom w:val="single" w:sz="4" w:space="0" w:color="000001"/>
+              <w:insideH w:val="single" w:sz="4" w:space="0" w:color="000001"/>
+              <w:right w:val="nil"/>
+              <w:insideV w:val="nil"/>
+            </w:tcBorders>
+            <w:shd w:fill="FFFFFF" w:val="clear"/>
+            <w:tcMar>
+              <w:left w:w="88" w:type="dxa"/>
+            </w:tcMar>
+          </w:tcPr>
+          <w:p>
+            <w:pPr>
+              <w:pStyle w:val="Normal"/>
+              <w:jc w:val="center"/>
+              <w:rPr>
+                <w:sz w:val="22"/>
+                <w:szCs w:val="22"/>
+                <w:shd w:fill="FFFF00" w:val="clear"/>
+              </w:rPr>
+            </w:pPr>
+            <w:r>
+              <w:rPr>
+                <w:sz w:val="22"/>
+                <w:szCs w:val="22"/>
+                <w:shd w:fill="FFFF00" w:val="clear"/>
+              </w:rPr>
+            </w:r>
+          </w:p>
+        </w:tc>
+        <w:tc>
+          <w:tcPr>
+            <w:tcW w:w="670" w:type="dxa"/>
+            <w:tcBorders>
+              <w:top w:val="nil"/>
+              <w:left w:val="single" w:sz="4" w:space="0" w:color="000001"/>
+              <w:bottom w:val="single" w:sz="4" w:space="0" w:color="000001"/>
+              <w:insideH w:val="single" w:sz="4" w:space="0" w:color="000001"/>
+              <w:right w:val="nil"/>
+              <w:insideV w:val="nil"/>
+            </w:tcBorders>
+            <w:shd w:fill="FFFFFF" w:val="clear"/>
+            <w:tcMar>
+              <w:left w:w="88" w:type="dxa"/>
+            </w:tcMar>
+          </w:tcPr>
+          <w:p>
+            <w:pPr>
+              <w:pStyle w:val="Normal"/>
+              <w:jc w:val="center"/>
+              <w:rPr>
+                <w:sz w:val="22"/>
+                <w:szCs w:val="22"/>
+                <w:shd w:fill="FFFF00" w:val="clear"/>
+              </w:rPr>
+            </w:pPr>
+            <w:r>
+              <w:rPr>
+                <w:sz w:val="22"/>
+                <w:szCs w:val="22"/>
+                <w:shd w:fill="FFFF00" w:val="clear"/>
+              </w:rPr>
+              <w:t>0</w:t>
+            </w:r>
+          </w:p>
+        </w:tc>
+        <w:tc>
+          <w:tcPr>
+            <w:tcW w:w="671" w:type="dxa"/>
+            <w:tcBorders>
+              <w:top w:val="nil"/>
+              <w:left w:val="single" w:sz="4" w:space="0" w:color="000001"/>
+              <w:bottom w:val="single" w:sz="4" w:space="0" w:color="000001"/>
+              <w:insideH w:val="single" w:sz="4" w:space="0" w:color="000001"/>
+              <w:right w:val="nil"/>
+              <w:insideV w:val="nil"/>
+            </w:tcBorders>
+            <w:shd w:fill="FFFFFF" w:val="clear"/>
+            <w:tcMar>
+              <w:left w:w="88" w:type="dxa"/>
+            </w:tcMar>
+          </w:tcPr>
+          <w:p>
+            <w:pPr>
+              <w:pStyle w:val="Normal"/>
+              <w:jc w:val="center"/>
+              <w:rPr>
+                <w:sz w:val="22"/>
+                <w:szCs w:val="22"/>
+                <w:shd w:fill="FFFF00" w:val="clear"/>
+              </w:rPr>
+            </w:pPr>
+            <w:r>
+              <w:rPr>
+                <w:sz w:val="22"/>
+                <w:szCs w:val="22"/>
+                <w:shd w:fill="FFFF00" w:val="clear"/>
+              </w:rPr>
+            </w:r>
+          </w:p>
+        </w:tc>
+        <w:tc>
+          <w:tcPr>
+            <w:tcW w:w="670" w:type="dxa"/>
+            <w:tcBorders>
+              <w:top w:val="nil"/>
+              <w:left w:val="single" w:sz="4" w:space="0" w:color="000001"/>
+              <w:bottom w:val="single" w:sz="4" w:space="0" w:color="000001"/>
+              <w:insideH w:val="single" w:sz="4" w:space="0" w:color="000001"/>
+              <w:right w:val="nil"/>
+              <w:insideV w:val="nil"/>
+            </w:tcBorders>
+            <w:shd w:fill="FFFFFF" w:val="clear"/>
+            <w:tcMar>
+              <w:left w:w="88" w:type="dxa"/>
+            </w:tcMar>
+          </w:tcPr>
+          <w:p>
+            <w:pPr>
+              <w:pStyle w:val="Normal"/>
+              <w:jc w:val="center"/>
+              <w:rPr>
+                <w:sz w:val="22"/>
+                <w:szCs w:val="22"/>
+                <w:shd w:fill="FFFF00" w:val="clear"/>
+              </w:rPr>
+            </w:pPr>
+            <w:r>
+              <w:rPr>
+                <w:sz w:val="22"/>
+                <w:szCs w:val="22"/>
+                <w:shd w:fill="FFFF00" w:val="clear"/>
+              </w:rPr>
+            </w:r>
+          </w:p>
+        </w:tc>
+        <w:tc>
+          <w:tcPr>
+            <w:tcW w:w="671" w:type="dxa"/>
+            <w:tcBorders>
+              <w:top w:val="nil"/>
+              <w:left w:val="single" w:sz="4" w:space="0" w:color="000001"/>
+              <w:bottom w:val="single" w:sz="4" w:space="0" w:color="000001"/>
+              <w:insideH w:val="single" w:sz="4" w:space="0" w:color="000001"/>
+              <w:right w:val="nil"/>
+              <w:insideV w:val="nil"/>
+            </w:tcBorders>
+            <w:shd w:fill="FFFFFF" w:val="clear"/>
+            <w:tcMar>
+              <w:left w:w="88" w:type="dxa"/>
+            </w:tcMar>
+          </w:tcPr>
+          <w:p>
+            <w:pPr>
+              <w:pStyle w:val="Normal"/>
+              <w:jc w:val="center"/>
+              <w:rPr>
+                <w:sz w:val="22"/>
+                <w:szCs w:val="22"/>
+                <w:shd w:fill="FFFF00" w:val="clear"/>
+              </w:rPr>
+            </w:pPr>
+            <w:r>
+              <w:rPr>
+                <w:sz w:val="22"/>
+                <w:szCs w:val="22"/>
+                <w:shd w:fill="FFFF00" w:val="clear"/>
+              </w:rPr>
+              <w:t>0</w:t>
+            </w:r>
+          </w:p>
+        </w:tc>
+        <w:tc>
+          <w:tcPr>
+            <w:tcW w:w="864" w:type="dxa"/>
+            <w:tcBorders>
+              <w:top w:val="nil"/>
+              <w:left w:val="single" w:sz="4" w:space="0" w:color="000001"/>
+              <w:bottom w:val="single" w:sz="4" w:space="0" w:color="000001"/>
+              <w:insideH w:val="single" w:sz="4" w:space="0" w:color="000001"/>
+              <w:right w:val="nil"/>
+              <w:insideV w:val="nil"/>
+            </w:tcBorders>
+            <w:shd w:fill="FFFFFF" w:val="clear"/>
+            <w:tcMar>
+              <w:left w:w="88" w:type="dxa"/>
+            </w:tcMar>
+          </w:tcPr>
+          <w:p>
+            <w:pPr>
+              <w:pStyle w:val="Normal"/>
+              <w:jc w:val="center"/>
+              <w:rPr>
+                <w:sz w:val="22"/>
+                <w:szCs w:val="22"/>
+                <w:shd w:fill="FFFF00" w:val="clear"/>
+              </w:rPr>
+            </w:pPr>
+            <w:r>
+              <w:rPr>
+                <w:sz w:val="22"/>
+                <w:szCs w:val="22"/>
+                <w:shd w:fill="FFFF00" w:val="clear"/>
+              </w:rPr>
+            </w:r>
+          </w:p>
+        </w:tc>
+        <w:tc>
+          <w:tcPr>
+            <w:tcW w:w="839" w:type="dxa"/>
+            <w:tcBorders>
+              <w:top w:val="nil"/>
+              <w:left w:val="single" w:sz="4" w:space="0" w:color="000001"/>
+              <w:bottom w:val="single" w:sz="4" w:space="0" w:color="000001"/>
+              <w:insideH w:val="single" w:sz="4" w:space="0" w:color="000001"/>
+              <w:right w:val="single" w:sz="4" w:space="0" w:color="000001"/>
+              <w:insideV w:val="single" w:sz="4" w:space="0" w:color="000001"/>
+            </w:tcBorders>
+            <w:shd w:fill="FFFFFF" w:val="clear"/>
+            <w:tcMar>
+              <w:left w:w="88" w:type="dxa"/>
+            </w:tcMar>
+          </w:tcPr>
+          <w:p>
+            <w:pPr>
+              <w:pStyle w:val="Normal"/>
+              <w:jc w:val="center"/>
+              <w:rPr>
+                <w:sz w:val="22"/>
+                <w:szCs w:val="22"/>
+                <w:shd w:fill="FFFF00" w:val="clear"/>
+              </w:rPr>
+            </w:pPr>
+            <w:r>
+              <w:rPr>
+                <w:sz w:val="22"/>
+                <w:szCs w:val="22"/>
+                <w:shd w:fill="FFFF00" w:val="clear"/>
+              </w:rPr>
+            </w:r>
+          </w:p>
+        </w:tc>
+      </w:tr>
+      <w:tr>
+        <w:trPr>
+          <w:cantSplit w:val="false"/>
+        </w:trPr>
+        <w:tc>
+          <w:tcPr>
+            <w:tcW w:w="754" w:type="dxa"/>
             <w:tcBorders>
               <w:top w:val="single" w:sz="4" w:space="0" w:color="000001"/>
               <w:left w:val="single" w:sz="4" w:space="0" w:color="000001"/>
@@ -20939,7 +24401,7 @@
         </w:tc>
         <w:tc>
           <w:tcPr>
-            <w:tcW w:w="1759" w:type="dxa"/>
+            <w:tcW w:w="1257" w:type="dxa"/>
             <w:tcBorders>
               <w:top w:val="single" w:sz="4" w:space="0" w:color="000001"/>
               <w:left w:val="single" w:sz="4" w:space="0" w:color="000001"/>
@@ -20968,12 +24430,13 @@
                 <w:sz w:val="22"/>
                 <w:szCs w:val="22"/>
               </w:rPr>
-            </w:r>
-          </w:p>
-        </w:tc>
-        <w:tc>
-          <w:tcPr>
-            <w:tcW w:w="1248" w:type="dxa"/>
+              <w:t>9</w:t>
+            </w:r>
+          </w:p>
+        </w:tc>
+        <w:tc>
+          <w:tcPr>
+            <w:tcW w:w="671" w:type="dxa"/>
             <w:tcBorders>
               <w:top w:val="single" w:sz="4" w:space="0" w:color="000001"/>
               <w:left w:val="single" w:sz="4" w:space="0" w:color="000001"/>
@@ -21006,7 +24469,7 @@
         </w:tc>
         <w:tc>
           <w:tcPr>
-            <w:tcW w:w="1249" w:type="dxa"/>
+            <w:tcW w:w="670" w:type="dxa"/>
             <w:tcBorders>
               <w:top w:val="single" w:sz="4" w:space="0" w:color="000001"/>
               <w:left w:val="single" w:sz="4" w:space="0" w:color="000001"/>
@@ -21039,7 +24502,7 @@
         </w:tc>
         <w:tc>
           <w:tcPr>
-            <w:tcW w:w="1249" w:type="dxa"/>
+            <w:tcW w:w="671" w:type="dxa"/>
             <w:tcBorders>
               <w:top w:val="single" w:sz="4" w:space="0" w:color="000001"/>
               <w:left w:val="single" w:sz="4" w:space="0" w:color="000001"/>
@@ -21072,7 +24535,7 @@
         </w:tc>
         <w:tc>
           <w:tcPr>
-            <w:tcW w:w="1176" w:type="dxa"/>
+            <w:tcW w:w="670" w:type="dxa"/>
             <w:tcBorders>
               <w:top w:val="single" w:sz="4" w:space="0" w:color="000001"/>
               <w:left w:val="single" w:sz="4" w:space="0" w:color="000001"/>
@@ -21105,7 +24568,205 @@
         </w:tc>
         <w:tc>
           <w:tcPr>
-            <w:tcW w:w="1232" w:type="dxa"/>
+            <w:tcW w:w="671" w:type="dxa"/>
+            <w:tcBorders>
+              <w:top w:val="single" w:sz="4" w:space="0" w:color="000001"/>
+              <w:left w:val="single" w:sz="4" w:space="0" w:color="000001"/>
+              <w:bottom w:val="single" w:sz="4" w:space="0" w:color="000001"/>
+              <w:insideH w:val="single" w:sz="4" w:space="0" w:color="000001"/>
+              <w:right w:val="nil"/>
+              <w:insideV w:val="nil"/>
+            </w:tcBorders>
+            <w:shd w:fill="FFFFFF" w:val="clear"/>
+            <w:tcMar>
+              <w:left w:w="88" w:type="dxa"/>
+            </w:tcMar>
+          </w:tcPr>
+          <w:p>
+            <w:pPr>
+              <w:pStyle w:val="Normal"/>
+              <w:jc w:val="center"/>
+              <w:rPr>
+                <w:sz w:val="22"/>
+                <w:szCs w:val="22"/>
+              </w:rPr>
+            </w:pPr>
+            <w:r>
+              <w:rPr>
+                <w:sz w:val="22"/>
+                <w:szCs w:val="22"/>
+              </w:rPr>
+            </w:r>
+          </w:p>
+        </w:tc>
+        <w:tc>
+          <w:tcPr>
+            <w:tcW w:w="670" w:type="dxa"/>
+            <w:tcBorders>
+              <w:top w:val="single" w:sz="4" w:space="0" w:color="000001"/>
+              <w:left w:val="single" w:sz="4" w:space="0" w:color="000001"/>
+              <w:bottom w:val="single" w:sz="4" w:space="0" w:color="000001"/>
+              <w:insideH w:val="single" w:sz="4" w:space="0" w:color="000001"/>
+              <w:right w:val="nil"/>
+              <w:insideV w:val="nil"/>
+            </w:tcBorders>
+            <w:shd w:fill="FFFFFF" w:val="clear"/>
+            <w:tcMar>
+              <w:left w:w="88" w:type="dxa"/>
+            </w:tcMar>
+          </w:tcPr>
+          <w:p>
+            <w:pPr>
+              <w:pStyle w:val="Normal"/>
+              <w:jc w:val="center"/>
+              <w:rPr>
+                <w:sz w:val="22"/>
+                <w:szCs w:val="22"/>
+              </w:rPr>
+            </w:pPr>
+            <w:r>
+              <w:rPr>
+                <w:sz w:val="22"/>
+                <w:szCs w:val="22"/>
+              </w:rPr>
+            </w:r>
+          </w:p>
+        </w:tc>
+        <w:tc>
+          <w:tcPr>
+            <w:tcW w:w="671" w:type="dxa"/>
+            <w:tcBorders>
+              <w:top w:val="single" w:sz="4" w:space="0" w:color="000001"/>
+              <w:left w:val="single" w:sz="4" w:space="0" w:color="000001"/>
+              <w:bottom w:val="single" w:sz="4" w:space="0" w:color="000001"/>
+              <w:insideH w:val="single" w:sz="4" w:space="0" w:color="000001"/>
+              <w:right w:val="nil"/>
+              <w:insideV w:val="nil"/>
+            </w:tcBorders>
+            <w:shd w:fill="FFFFFF" w:val="clear"/>
+            <w:tcMar>
+              <w:left w:w="88" w:type="dxa"/>
+            </w:tcMar>
+          </w:tcPr>
+          <w:p>
+            <w:pPr>
+              <w:pStyle w:val="Normal"/>
+              <w:jc w:val="center"/>
+              <w:rPr>
+                <w:sz w:val="22"/>
+                <w:szCs w:val="22"/>
+              </w:rPr>
+            </w:pPr>
+            <w:r>
+              <w:rPr>
+                <w:sz w:val="22"/>
+                <w:szCs w:val="22"/>
+              </w:rPr>
+            </w:r>
+          </w:p>
+        </w:tc>
+        <w:tc>
+          <w:tcPr>
+            <w:tcW w:w="670" w:type="dxa"/>
+            <w:tcBorders>
+              <w:top w:val="single" w:sz="4" w:space="0" w:color="000001"/>
+              <w:left w:val="single" w:sz="4" w:space="0" w:color="000001"/>
+              <w:bottom w:val="single" w:sz="4" w:space="0" w:color="000001"/>
+              <w:insideH w:val="single" w:sz="4" w:space="0" w:color="000001"/>
+              <w:right w:val="nil"/>
+              <w:insideV w:val="nil"/>
+            </w:tcBorders>
+            <w:shd w:fill="FFFFFF" w:val="clear"/>
+            <w:tcMar>
+              <w:left w:w="88" w:type="dxa"/>
+            </w:tcMar>
+          </w:tcPr>
+          <w:p>
+            <w:pPr>
+              <w:pStyle w:val="Normal"/>
+              <w:jc w:val="center"/>
+              <w:rPr>
+                <w:sz w:val="22"/>
+                <w:szCs w:val="22"/>
+              </w:rPr>
+            </w:pPr>
+            <w:r>
+              <w:rPr>
+                <w:sz w:val="22"/>
+                <w:szCs w:val="22"/>
+              </w:rPr>
+            </w:r>
+          </w:p>
+        </w:tc>
+        <w:tc>
+          <w:tcPr>
+            <w:tcW w:w="671" w:type="dxa"/>
+            <w:tcBorders>
+              <w:top w:val="single" w:sz="4" w:space="0" w:color="000001"/>
+              <w:left w:val="single" w:sz="4" w:space="0" w:color="000001"/>
+              <w:bottom w:val="single" w:sz="4" w:space="0" w:color="000001"/>
+              <w:insideH w:val="single" w:sz="4" w:space="0" w:color="000001"/>
+              <w:right w:val="nil"/>
+              <w:insideV w:val="nil"/>
+            </w:tcBorders>
+            <w:shd w:fill="FFFFFF" w:val="clear"/>
+            <w:tcMar>
+              <w:left w:w="88" w:type="dxa"/>
+            </w:tcMar>
+          </w:tcPr>
+          <w:p>
+            <w:pPr>
+              <w:pStyle w:val="Normal"/>
+              <w:jc w:val="center"/>
+              <w:rPr>
+                <w:sz w:val="22"/>
+                <w:szCs w:val="22"/>
+              </w:rPr>
+            </w:pPr>
+            <w:r>
+              <w:rPr>
+                <w:sz w:val="22"/>
+                <w:szCs w:val="22"/>
+              </w:rPr>
+            </w:r>
+          </w:p>
+        </w:tc>
+        <w:tc>
+          <w:tcPr>
+            <w:tcW w:w="864" w:type="dxa"/>
+            <w:tcBorders>
+              <w:top w:val="single" w:sz="4" w:space="0" w:color="000001"/>
+              <w:left w:val="single" w:sz="4" w:space="0" w:color="000001"/>
+              <w:bottom w:val="single" w:sz="4" w:space="0" w:color="000001"/>
+              <w:insideH w:val="single" w:sz="4" w:space="0" w:color="000001"/>
+              <w:right w:val="nil"/>
+              <w:insideV w:val="nil"/>
+            </w:tcBorders>
+            <w:shd w:fill="FFFFFF" w:val="clear"/>
+            <w:tcMar>
+              <w:left w:w="88" w:type="dxa"/>
+            </w:tcMar>
+          </w:tcPr>
+          <w:p>
+            <w:pPr>
+              <w:pStyle w:val="Normal"/>
+              <w:jc w:val="center"/>
+              <w:rPr>
+                <w:sz w:val="22"/>
+                <w:szCs w:val="22"/>
+              </w:rPr>
+            </w:pPr>
+            <w:r>
+              <w:rPr>
+                <w:sz w:val="22"/>
+                <w:szCs w:val="22"/>
+              </w:rPr>
+            </w:r>
+          </w:p>
+        </w:tc>
+        <w:tc>
+          <w:tcPr>
+            <w:tcW w:w="839" w:type="dxa"/>
             <w:tcBorders>
               <w:top w:val="single" w:sz="4" w:space="0" w:color="000001"/>
               <w:left w:val="single" w:sz="4" w:space="0" w:color="000001"/>

</xml_diff>

<commit_message>
Added working effort table - filled.
</commit_message>
<xml_diff>
--- a/PUBLICS_TEMPLATE.docx
+++ b/PUBLICS_TEMPLATE.docx
@@ -158,7 +158,21 @@
           <w:b/>
           <w:bCs/>
         </w:rPr>
-        <w:t>[Proposal acronym]</w:t>
+        <w:t>[</w:t>
+      </w:r>
+      <w:r>
+        <w:rPr>
+          <w:b/>
+          <w:bCs/>
+        </w:rPr>
+        <w:t>PUBLICS</w:t>
+      </w:r>
+      <w:r>
+        <w:rPr>
+          <w:b/>
+          <w:bCs/>
+        </w:rPr>
+        <w:t>]</w:t>
       </w:r>
     </w:p>
     <w:p>
@@ -225,7 +239,7 @@
           <w:sz w:val="22"/>
           <w:szCs w:val="22"/>
         </w:rPr>
-        <w:t>:</w:t>
+        <w:t xml:space="preserve">: </w:t>
       </w:r>
     </w:p>
     <w:p>
@@ -6109,6 +6123,13 @@
                 <w:sz w:val="22"/>
                 <w:szCs w:val="22"/>
               </w:rPr>
+              <w:softHyphen/>
+            </w:r>
+            <w:r>
+              <w:rPr>
+                <w:sz w:val="22"/>
+                <w:szCs w:val="22"/>
+              </w:rPr>
               <w:t>WP4</w:t>
             </w:r>
           </w:p>
@@ -6494,6 +6515,13 @@
                 <w:szCs w:val="22"/>
               </w:rPr>
             </w:pPr>
+            <w:r>
+              <w:rPr>
+                <w:sz w:val="22"/>
+                <w:szCs w:val="22"/>
+              </w:rPr>
+              <w:t xml:space="preserve">1, </w:t>
+            </w:r>
             <w:r>
               <w:rPr>
                 <w:sz w:val="22"/>
@@ -19754,7 +19782,15 @@
                 <w:sz w:val="22"/>
                 <w:szCs w:val="22"/>
               </w:rPr>
-              <w:t>WP1</w:t>
+              <w:t>WP</w:t>
+            </w:r>
+            <w:r>
+              <w:rPr>
+                <w:b/>
+                <w:sz w:val="22"/>
+                <w:szCs w:val="22"/>
+              </w:rPr>
+              <w:t>0</w:t>
             </w:r>
           </w:p>
         </w:tc>
@@ -19790,7 +19826,15 @@
                 <w:sz w:val="22"/>
                 <w:szCs w:val="22"/>
               </w:rPr>
-              <w:t>WP2</w:t>
+              <w:t>WP</w:t>
+            </w:r>
+            <w:r>
+              <w:rPr>
+                <w:b/>
+                <w:sz w:val="22"/>
+                <w:szCs w:val="22"/>
+              </w:rPr>
+              <w:t>1</w:t>
             </w:r>
           </w:p>
         </w:tc>
@@ -19826,7 +19870,15 @@
                 <w:sz w:val="22"/>
                 <w:szCs w:val="22"/>
               </w:rPr>
-              <w:t>WP3</w:t>
+              <w:t>WP</w:t>
+            </w:r>
+            <w:r>
+              <w:rPr>
+                <w:b/>
+                <w:sz w:val="22"/>
+                <w:szCs w:val="22"/>
+              </w:rPr>
+              <w:t>2</w:t>
             </w:r>
           </w:p>
         </w:tc>
@@ -19864,75 +19916,55 @@
                 <w:sz w:val="22"/>
                 <w:szCs w:val="22"/>
               </w:rPr>
-              <w:t>WP4</w:t>
-            </w:r>
-          </w:p>
-        </w:tc>
-        <w:tc>
-          <w:tcPr>
-            <w:tcW w:w="671" w:type="dxa"/>
-            <w:tcBorders>
-              <w:top w:val="single" w:sz="4" w:space="0" w:color="000001"/>
-              <w:left w:val="single" w:sz="4" w:space="0" w:color="000001"/>
-              <w:bottom w:val="single" w:sz="4" w:space="0" w:color="000001"/>
-              <w:insideH w:val="single" w:sz="4" w:space="0" w:color="000001"/>
-              <w:right w:val="nil"/>
-              <w:insideV w:val="nil"/>
-            </w:tcBorders>
-            <w:shd w:fill="FFFFFF" w:val="clear"/>
-            <w:tcMar>
-              <w:left w:w="88" w:type="dxa"/>
-            </w:tcMar>
-          </w:tcPr>
-          <w:p>
-            <w:pPr>
-              <w:pStyle w:val="Normal"/>
-              <w:jc w:val="center"/>
+              <w:t>WP</w:t>
+            </w:r>
+            <w:r>
               <w:rPr>
                 <w:b/>
                 <w:bCs/>
                 <w:sz w:val="22"/>
                 <w:szCs w:val="22"/>
               </w:rPr>
-            </w:pPr>
-            <w:r>
+              <w:t>3</w:t>
+            </w:r>
+          </w:p>
+        </w:tc>
+        <w:tc>
+          <w:tcPr>
+            <w:tcW w:w="671" w:type="dxa"/>
+            <w:tcBorders>
+              <w:top w:val="single" w:sz="4" w:space="0" w:color="000001"/>
+              <w:left w:val="single" w:sz="4" w:space="0" w:color="000001"/>
+              <w:bottom w:val="single" w:sz="4" w:space="0" w:color="000001"/>
+              <w:insideH w:val="single" w:sz="4" w:space="0" w:color="000001"/>
+              <w:right w:val="nil"/>
+              <w:insideV w:val="nil"/>
+            </w:tcBorders>
+            <w:shd w:fill="FFFFFF" w:val="clear"/>
+            <w:tcMar>
+              <w:left w:w="88" w:type="dxa"/>
+            </w:tcMar>
+          </w:tcPr>
+          <w:p>
+            <w:pPr>
+              <w:pStyle w:val="Normal"/>
+              <w:jc w:val="center"/>
               <w:rPr>
                 <w:b/>
                 <w:bCs/>
                 <w:sz w:val="22"/>
                 <w:szCs w:val="22"/>
               </w:rPr>
-              <w:t>WP5</w:t>
-            </w:r>
-          </w:p>
-        </w:tc>
-        <w:tc>
-          <w:tcPr>
-            <w:tcW w:w="670" w:type="dxa"/>
-            <w:tcBorders>
-              <w:top w:val="single" w:sz="4" w:space="0" w:color="000001"/>
-              <w:left w:val="single" w:sz="4" w:space="0" w:color="000001"/>
-              <w:bottom w:val="single" w:sz="4" w:space="0" w:color="000001"/>
-              <w:insideH w:val="single" w:sz="4" w:space="0" w:color="000001"/>
-              <w:right w:val="nil"/>
-              <w:insideV w:val="nil"/>
-            </w:tcBorders>
-            <w:shd w:fill="FFFFFF" w:val="clear"/>
-            <w:tcMar>
-              <w:left w:w="88" w:type="dxa"/>
-            </w:tcMar>
-          </w:tcPr>
-          <w:p>
-            <w:pPr>
-              <w:pStyle w:val="Normal"/>
-              <w:jc w:val="center"/>
+            </w:pPr>
+            <w:r>
               <w:rPr>
                 <w:b/>
                 <w:bCs/>
                 <w:sz w:val="22"/>
                 <w:szCs w:val="22"/>
               </w:rPr>
-            </w:pPr>
+              <w:t>WP</w:t>
+            </w:r>
             <w:r>
               <w:rPr>
                 <w:b/>
@@ -19940,13 +19972,13 @@
                 <w:sz w:val="22"/>
                 <w:szCs w:val="22"/>
               </w:rPr>
-              <w:t>WP6</w:t>
-            </w:r>
-          </w:p>
-        </w:tc>
-        <w:tc>
-          <w:tcPr>
-            <w:tcW w:w="671" w:type="dxa"/>
+              <w:t>4</w:t>
+            </w:r>
+          </w:p>
+        </w:tc>
+        <w:tc>
+          <w:tcPr>
+            <w:tcW w:w="670" w:type="dxa"/>
             <w:tcBorders>
               <w:top w:val="single" w:sz="4" w:space="0" w:color="000001"/>
               <w:left w:val="single" w:sz="4" w:space="0" w:color="000001"/>
@@ -19978,75 +20010,55 @@
                 <w:sz w:val="22"/>
                 <w:szCs w:val="22"/>
               </w:rPr>
-              <w:t>WP7</w:t>
-            </w:r>
-          </w:p>
-        </w:tc>
-        <w:tc>
-          <w:tcPr>
-            <w:tcW w:w="670" w:type="dxa"/>
-            <w:tcBorders>
-              <w:top w:val="single" w:sz="4" w:space="0" w:color="000001"/>
-              <w:left w:val="single" w:sz="4" w:space="0" w:color="000001"/>
-              <w:bottom w:val="single" w:sz="4" w:space="0" w:color="000001"/>
-              <w:insideH w:val="single" w:sz="4" w:space="0" w:color="000001"/>
-              <w:right w:val="nil"/>
-              <w:insideV w:val="nil"/>
-            </w:tcBorders>
-            <w:shd w:fill="FFFFFF" w:val="clear"/>
-            <w:tcMar>
-              <w:left w:w="88" w:type="dxa"/>
-            </w:tcMar>
-          </w:tcPr>
-          <w:p>
-            <w:pPr>
-              <w:pStyle w:val="Normal"/>
-              <w:jc w:val="center"/>
+              <w:t>WP</w:t>
+            </w:r>
+            <w:r>
               <w:rPr>
                 <w:b/>
                 <w:bCs/>
                 <w:sz w:val="22"/>
                 <w:szCs w:val="22"/>
               </w:rPr>
-            </w:pPr>
-            <w:r>
+              <w:t>5</w:t>
+            </w:r>
+          </w:p>
+        </w:tc>
+        <w:tc>
+          <w:tcPr>
+            <w:tcW w:w="671" w:type="dxa"/>
+            <w:tcBorders>
+              <w:top w:val="single" w:sz="4" w:space="0" w:color="000001"/>
+              <w:left w:val="single" w:sz="4" w:space="0" w:color="000001"/>
+              <w:bottom w:val="single" w:sz="4" w:space="0" w:color="000001"/>
+              <w:insideH w:val="single" w:sz="4" w:space="0" w:color="000001"/>
+              <w:right w:val="nil"/>
+              <w:insideV w:val="nil"/>
+            </w:tcBorders>
+            <w:shd w:fill="FFFFFF" w:val="clear"/>
+            <w:tcMar>
+              <w:left w:w="88" w:type="dxa"/>
+            </w:tcMar>
+          </w:tcPr>
+          <w:p>
+            <w:pPr>
+              <w:pStyle w:val="Normal"/>
+              <w:jc w:val="center"/>
               <w:rPr>
                 <w:b/>
                 <w:bCs/>
                 <w:sz w:val="22"/>
                 <w:szCs w:val="22"/>
               </w:rPr>
-              <w:t>WP8</w:t>
-            </w:r>
-          </w:p>
-        </w:tc>
-        <w:tc>
-          <w:tcPr>
-            <w:tcW w:w="671" w:type="dxa"/>
-            <w:tcBorders>
-              <w:top w:val="single" w:sz="4" w:space="0" w:color="000001"/>
-              <w:left w:val="single" w:sz="4" w:space="0" w:color="000001"/>
-              <w:bottom w:val="single" w:sz="4" w:space="0" w:color="000001"/>
-              <w:insideH w:val="single" w:sz="4" w:space="0" w:color="000001"/>
-              <w:right w:val="nil"/>
-              <w:insideV w:val="nil"/>
-            </w:tcBorders>
-            <w:shd w:fill="FFFFFF" w:val="clear"/>
-            <w:tcMar>
-              <w:left w:w="88" w:type="dxa"/>
-            </w:tcMar>
-          </w:tcPr>
-          <w:p>
-            <w:pPr>
-              <w:pStyle w:val="Normal"/>
-              <w:jc w:val="center"/>
+            </w:pPr>
+            <w:r>
               <w:rPr>
                 <w:b/>
                 <w:bCs/>
                 <w:sz w:val="22"/>
                 <w:szCs w:val="22"/>
               </w:rPr>
-            </w:pPr>
+              <w:t>WP</w:t>
+            </w:r>
             <w:r>
               <w:rPr>
                 <w:b/>
@@ -20054,13 +20066,13 @@
                 <w:sz w:val="22"/>
                 <w:szCs w:val="22"/>
               </w:rPr>
-              <w:t>WP9</w:t>
-            </w:r>
-          </w:p>
-        </w:tc>
-        <w:tc>
-          <w:tcPr>
-            <w:tcW w:w="864" w:type="dxa"/>
+              <w:t>6</w:t>
+            </w:r>
+          </w:p>
+        </w:tc>
+        <w:tc>
+          <w:tcPr>
+            <w:tcW w:w="670" w:type="dxa"/>
             <w:tcBorders>
               <w:top w:val="single" w:sz="4" w:space="0" w:color="000001"/>
               <w:left w:val="single" w:sz="4" w:space="0" w:color="000001"/>
@@ -20092,7 +20104,110 @@
                 <w:sz w:val="22"/>
                 <w:szCs w:val="22"/>
               </w:rPr>
-              <w:t>WP10</w:t>
+              <w:t>WP</w:t>
+            </w:r>
+            <w:r>
+              <w:rPr>
+                <w:b/>
+                <w:bCs/>
+                <w:sz w:val="22"/>
+                <w:szCs w:val="22"/>
+              </w:rPr>
+              <w:t>7</w:t>
+            </w:r>
+          </w:p>
+        </w:tc>
+        <w:tc>
+          <w:tcPr>
+            <w:tcW w:w="671" w:type="dxa"/>
+            <w:tcBorders>
+              <w:top w:val="single" w:sz="4" w:space="0" w:color="000001"/>
+              <w:left w:val="single" w:sz="4" w:space="0" w:color="000001"/>
+              <w:bottom w:val="single" w:sz="4" w:space="0" w:color="000001"/>
+              <w:insideH w:val="single" w:sz="4" w:space="0" w:color="000001"/>
+              <w:right w:val="nil"/>
+              <w:insideV w:val="nil"/>
+            </w:tcBorders>
+            <w:shd w:fill="FFFFFF" w:val="clear"/>
+            <w:tcMar>
+              <w:left w:w="88" w:type="dxa"/>
+            </w:tcMar>
+          </w:tcPr>
+          <w:p>
+            <w:pPr>
+              <w:pStyle w:val="Normal"/>
+              <w:jc w:val="center"/>
+              <w:rPr>
+                <w:b/>
+                <w:bCs/>
+                <w:sz w:val="22"/>
+                <w:szCs w:val="22"/>
+              </w:rPr>
+            </w:pPr>
+            <w:r>
+              <w:rPr>
+                <w:b/>
+                <w:bCs/>
+                <w:sz w:val="22"/>
+                <w:szCs w:val="22"/>
+              </w:rPr>
+              <w:t>WP</w:t>
+            </w:r>
+            <w:r>
+              <w:rPr>
+                <w:b/>
+                <w:bCs/>
+                <w:sz w:val="22"/>
+                <w:szCs w:val="22"/>
+              </w:rPr>
+              <w:t>8</w:t>
+            </w:r>
+          </w:p>
+        </w:tc>
+        <w:tc>
+          <w:tcPr>
+            <w:tcW w:w="864" w:type="dxa"/>
+            <w:tcBorders>
+              <w:top w:val="single" w:sz="4" w:space="0" w:color="000001"/>
+              <w:left w:val="single" w:sz="4" w:space="0" w:color="000001"/>
+              <w:bottom w:val="single" w:sz="4" w:space="0" w:color="000001"/>
+              <w:insideH w:val="single" w:sz="4" w:space="0" w:color="000001"/>
+              <w:right w:val="nil"/>
+              <w:insideV w:val="nil"/>
+            </w:tcBorders>
+            <w:shd w:fill="FFFFFF" w:val="clear"/>
+            <w:tcMar>
+              <w:left w:w="88" w:type="dxa"/>
+            </w:tcMar>
+          </w:tcPr>
+          <w:p>
+            <w:pPr>
+              <w:pStyle w:val="Normal"/>
+              <w:jc w:val="center"/>
+              <w:rPr>
+                <w:b/>
+                <w:bCs/>
+                <w:sz w:val="22"/>
+                <w:szCs w:val="22"/>
+              </w:rPr>
+            </w:pPr>
+            <w:r>
+              <w:rPr>
+                <w:b/>
+                <w:bCs/>
+                <w:sz w:val="22"/>
+                <w:szCs w:val="22"/>
+              </w:rPr>
+              <w:t>WP</w:t>
+            </w:r>
+            <w:r>
+              <w:rPr>
+                <w:b/>
+                <w:bCs/>
+                <w:sz w:val="22"/>
+                <w:szCs w:val="22"/>
+              </w:rPr>
+              <w:t>9</w:t>
             </w:r>
           </w:p>
         </w:tc>
@@ -20280,48 +20395,13 @@
                 <w:szCs w:val="22"/>
                 <w:shd w:fill="FFFF00" w:val="clear"/>
               </w:rPr>
+              <w:t>0</w:t>
             </w:r>
           </w:p>
         </w:tc>
         <w:tc>
           <w:tcPr>
             <w:tcW w:w="671" w:type="dxa"/>
-            <w:tcBorders>
-              <w:top w:val="single" w:sz="4" w:space="0" w:color="000001"/>
-              <w:left w:val="single" w:sz="4" w:space="0" w:color="000001"/>
-              <w:bottom w:val="single" w:sz="4" w:space="0" w:color="000001"/>
-              <w:insideH w:val="single" w:sz="4" w:space="0" w:color="000001"/>
-              <w:right w:val="nil"/>
-              <w:insideV w:val="nil"/>
-            </w:tcBorders>
-            <w:shd w:fill="FFFFFF" w:val="clear"/>
-            <w:tcMar>
-              <w:left w:w="88" w:type="dxa"/>
-            </w:tcMar>
-          </w:tcPr>
-          <w:p>
-            <w:pPr>
-              <w:pStyle w:val="Normal"/>
-              <w:jc w:val="center"/>
-              <w:rPr>
-                <w:sz w:val="22"/>
-                <w:szCs w:val="22"/>
-                <w:shd w:fill="FFFF00" w:val="clear"/>
-              </w:rPr>
-            </w:pPr>
-            <w:r>
-              <w:rPr>
-                <w:sz w:val="22"/>
-                <w:szCs w:val="22"/>
-                <w:shd w:fill="FFFF00" w:val="clear"/>
-              </w:rPr>
-              <w:t>0</w:t>
-            </w:r>
-          </w:p>
-        </w:tc>
-        <w:tc>
-          <w:tcPr>
-            <w:tcW w:w="670" w:type="dxa"/>
             <w:tcBorders>
               <w:top w:val="single" w:sz="4" w:space="0" w:color="000001"/>
               <w:left w:val="single" w:sz="4" w:space="0" w:color="000001"/>
@@ -20355,48 +20435,49 @@
                 <w:szCs w:val="22"/>
                 <w:shd w:fill="FFFF00" w:val="clear"/>
               </w:rPr>
-              <w:t>10</w:t>
+              <w:t>1</w:t>
+            </w:r>
+          </w:p>
+        </w:tc>
+        <w:tc>
+          <w:tcPr>
+            <w:tcW w:w="670" w:type="dxa"/>
+            <w:tcBorders>
+              <w:top w:val="single" w:sz="4" w:space="0" w:color="000001"/>
+              <w:left w:val="single" w:sz="4" w:space="0" w:color="000001"/>
+              <w:bottom w:val="single" w:sz="4" w:space="0" w:color="000001"/>
+              <w:insideH w:val="single" w:sz="4" w:space="0" w:color="000001"/>
+              <w:right w:val="nil"/>
+              <w:insideV w:val="nil"/>
+            </w:tcBorders>
+            <w:shd w:fill="FFFFFF" w:val="clear"/>
+            <w:tcMar>
+              <w:left w:w="88" w:type="dxa"/>
+            </w:tcMar>
+          </w:tcPr>
+          <w:p>
+            <w:pPr>
+              <w:pStyle w:val="Normal"/>
+              <w:jc w:val="center"/>
+              <w:rPr>
+                <w:sz w:val="22"/>
+                <w:szCs w:val="22"/>
+                <w:shd w:fill="FFFF00" w:val="clear"/>
+              </w:rPr>
+            </w:pPr>
+            <w:r>
+              <w:rPr>
+                <w:sz w:val="22"/>
+                <w:szCs w:val="22"/>
+                <w:shd w:fill="FFFF00" w:val="clear"/>
+              </w:rPr>
+              <w:t>0</w:t>
             </w:r>
           </w:p>
         </w:tc>
         <w:tc>
           <w:tcPr>
             <w:tcW w:w="671" w:type="dxa"/>
-            <w:tcBorders>
-              <w:top w:val="single" w:sz="4" w:space="0" w:color="000001"/>
-              <w:left w:val="single" w:sz="4" w:space="0" w:color="000001"/>
-              <w:bottom w:val="single" w:sz="4" w:space="0" w:color="000001"/>
-              <w:insideH w:val="single" w:sz="4" w:space="0" w:color="000001"/>
-              <w:right w:val="nil"/>
-              <w:insideV w:val="nil"/>
-            </w:tcBorders>
-            <w:shd w:fill="FFFFFF" w:val="clear"/>
-            <w:tcMar>
-              <w:left w:w="88" w:type="dxa"/>
-            </w:tcMar>
-          </w:tcPr>
-          <w:p>
-            <w:pPr>
-              <w:pStyle w:val="Normal"/>
-              <w:jc w:val="center"/>
-              <w:rPr>
-                <w:sz w:val="22"/>
-                <w:szCs w:val="22"/>
-                <w:shd w:fill="FFFF00" w:val="clear"/>
-              </w:rPr>
-            </w:pPr>
-            <w:r>
-              <w:rPr>
-                <w:sz w:val="22"/>
-                <w:szCs w:val="22"/>
-                <w:shd w:fill="FFFF00" w:val="clear"/>
-              </w:rPr>
-            </w:r>
-          </w:p>
-        </w:tc>
-        <w:tc>
-          <w:tcPr>
-            <w:tcW w:w="670" w:type="dxa"/>
             <w:tcBorders>
               <w:top w:val="single" w:sz="4" w:space="0" w:color="000001"/>
               <w:left w:val="single" w:sz="4" w:space="0" w:color="000001"/>
@@ -20430,83 +20511,13 @@
                 <w:szCs w:val="22"/>
                 <w:shd w:fill="FFFF00" w:val="clear"/>
               </w:rPr>
-              <w:t>100</w:t>
-            </w:r>
-          </w:p>
-        </w:tc>
-        <w:tc>
-          <w:tcPr>
-            <w:tcW w:w="671" w:type="dxa"/>
-            <w:tcBorders>
-              <w:top w:val="single" w:sz="4" w:space="0" w:color="000001"/>
-              <w:left w:val="single" w:sz="4" w:space="0" w:color="000001"/>
-              <w:bottom w:val="single" w:sz="4" w:space="0" w:color="000001"/>
-              <w:insideH w:val="single" w:sz="4" w:space="0" w:color="000001"/>
-              <w:right w:val="nil"/>
-              <w:insideV w:val="nil"/>
-            </w:tcBorders>
-            <w:shd w:fill="FFFFFF" w:val="clear"/>
-            <w:tcMar>
-              <w:left w:w="88" w:type="dxa"/>
-            </w:tcMar>
-          </w:tcPr>
-          <w:p>
-            <w:pPr>
-              <w:pStyle w:val="Normal"/>
-              <w:jc w:val="center"/>
-              <w:rPr>
-                <w:sz w:val="22"/>
-                <w:szCs w:val="22"/>
-                <w:shd w:fill="FFFF00" w:val="clear"/>
-              </w:rPr>
-            </w:pPr>
-            <w:r>
-              <w:rPr>
-                <w:sz w:val="22"/>
-                <w:szCs w:val="22"/>
-                <w:shd w:fill="FFFF00" w:val="clear"/>
-              </w:rPr>
+              <w:t>10</w:t>
             </w:r>
           </w:p>
         </w:tc>
         <w:tc>
           <w:tcPr>
             <w:tcW w:w="670" w:type="dxa"/>
-            <w:tcBorders>
-              <w:top w:val="single" w:sz="4" w:space="0" w:color="000001"/>
-              <w:left w:val="single" w:sz="4" w:space="0" w:color="000001"/>
-              <w:bottom w:val="single" w:sz="4" w:space="0" w:color="000001"/>
-              <w:insideH w:val="single" w:sz="4" w:space="0" w:color="000001"/>
-              <w:right w:val="nil"/>
-              <w:insideV w:val="nil"/>
-            </w:tcBorders>
-            <w:shd w:fill="FFFFFF" w:val="clear"/>
-            <w:tcMar>
-              <w:left w:w="88" w:type="dxa"/>
-            </w:tcMar>
-          </w:tcPr>
-          <w:p>
-            <w:pPr>
-              <w:pStyle w:val="Normal"/>
-              <w:jc w:val="center"/>
-              <w:rPr>
-                <w:sz w:val="22"/>
-                <w:szCs w:val="22"/>
-                <w:shd w:fill="FFFF00" w:val="clear"/>
-              </w:rPr>
-            </w:pPr>
-            <w:r>
-              <w:rPr>
-                <w:sz w:val="22"/>
-                <w:szCs w:val="22"/>
-                <w:shd w:fill="FFFF00" w:val="clear"/>
-              </w:rPr>
-            </w:r>
-          </w:p>
-        </w:tc>
-        <w:tc>
-          <w:tcPr>
-            <w:tcW w:w="671" w:type="dxa"/>
             <w:tcBorders>
               <w:top w:val="single" w:sz="4" w:space="0" w:color="000001"/>
               <w:left w:val="single" w:sz="4" w:space="0" w:color="000001"/>
@@ -20540,42 +20551,163 @@
                 <w:szCs w:val="22"/>
                 <w:shd w:fill="FFFF00" w:val="clear"/>
               </w:rPr>
+              <w:t>1</w:t>
+            </w:r>
+          </w:p>
+        </w:tc>
+        <w:tc>
+          <w:tcPr>
+            <w:tcW w:w="671" w:type="dxa"/>
+            <w:tcBorders>
+              <w:top w:val="single" w:sz="4" w:space="0" w:color="000001"/>
+              <w:left w:val="single" w:sz="4" w:space="0" w:color="000001"/>
+              <w:bottom w:val="single" w:sz="4" w:space="0" w:color="000001"/>
+              <w:insideH w:val="single" w:sz="4" w:space="0" w:color="000001"/>
+              <w:right w:val="nil"/>
+              <w:insideV w:val="nil"/>
+            </w:tcBorders>
+            <w:shd w:fill="FFFFFF" w:val="clear"/>
+            <w:tcMar>
+              <w:left w:w="88" w:type="dxa"/>
+            </w:tcMar>
+          </w:tcPr>
+          <w:p>
+            <w:pPr>
+              <w:pStyle w:val="Normal"/>
+              <w:jc w:val="center"/>
+              <w:rPr>
+                <w:b/>
+                <w:bCs/>
+                <w:sz w:val="22"/>
+                <w:szCs w:val="22"/>
+                <w:shd w:fill="FFFF00" w:val="clear"/>
+              </w:rPr>
+            </w:pPr>
+            <w:r>
+              <w:rPr>
+                <w:b/>
+                <w:bCs/>
+                <w:sz w:val="22"/>
+                <w:szCs w:val="22"/>
+                <w:shd w:fill="FFFF00" w:val="clear"/>
+              </w:rPr>
+              <w:t>100</w:t>
+            </w:r>
+          </w:p>
+        </w:tc>
+        <w:tc>
+          <w:tcPr>
+            <w:tcW w:w="670" w:type="dxa"/>
+            <w:tcBorders>
+              <w:top w:val="single" w:sz="4" w:space="0" w:color="000001"/>
+              <w:left w:val="single" w:sz="4" w:space="0" w:color="000001"/>
+              <w:bottom w:val="single" w:sz="4" w:space="0" w:color="000001"/>
+              <w:insideH w:val="single" w:sz="4" w:space="0" w:color="000001"/>
+              <w:right w:val="nil"/>
+              <w:insideV w:val="nil"/>
+            </w:tcBorders>
+            <w:shd w:fill="FFFFFF" w:val="clear"/>
+            <w:tcMar>
+              <w:left w:w="88" w:type="dxa"/>
+            </w:tcMar>
+          </w:tcPr>
+          <w:p>
+            <w:pPr>
+              <w:pStyle w:val="Normal"/>
+              <w:jc w:val="center"/>
+              <w:rPr>
+                <w:sz w:val="22"/>
+                <w:szCs w:val="22"/>
+                <w:shd w:fill="FFFF00" w:val="clear"/>
+              </w:rPr>
+            </w:pPr>
+            <w:r>
+              <w:rPr>
+                <w:sz w:val="22"/>
+                <w:szCs w:val="22"/>
+                <w:shd w:fill="FFFF00" w:val="clear"/>
+              </w:rPr>
+              <w:t>0</w:t>
+            </w:r>
+          </w:p>
+        </w:tc>
+        <w:tc>
+          <w:tcPr>
+            <w:tcW w:w="671" w:type="dxa"/>
+            <w:tcBorders>
+              <w:top w:val="single" w:sz="4" w:space="0" w:color="000001"/>
+              <w:left w:val="single" w:sz="4" w:space="0" w:color="000001"/>
+              <w:bottom w:val="single" w:sz="4" w:space="0" w:color="000001"/>
+              <w:insideH w:val="single" w:sz="4" w:space="0" w:color="000001"/>
+              <w:right w:val="nil"/>
+              <w:insideV w:val="nil"/>
+            </w:tcBorders>
+            <w:shd w:fill="FFFFFF" w:val="clear"/>
+            <w:tcMar>
+              <w:left w:w="88" w:type="dxa"/>
+            </w:tcMar>
+          </w:tcPr>
+          <w:p>
+            <w:pPr>
+              <w:pStyle w:val="Normal"/>
+              <w:jc w:val="center"/>
+              <w:rPr>
+                <w:b/>
+                <w:bCs/>
+                <w:sz w:val="22"/>
+                <w:szCs w:val="22"/>
+                <w:shd w:fill="FFFF00" w:val="clear"/>
+              </w:rPr>
+            </w:pPr>
+            <w:r>
+              <w:rPr>
+                <w:b/>
+                <w:bCs/>
+                <w:sz w:val="22"/>
+                <w:szCs w:val="22"/>
+                <w:shd w:fill="FFFF00" w:val="clear"/>
+              </w:rPr>
+              <w:t>1</w:t>
+            </w:r>
+          </w:p>
+        </w:tc>
+        <w:tc>
+          <w:tcPr>
+            <w:tcW w:w="864" w:type="dxa"/>
+            <w:tcBorders>
+              <w:top w:val="single" w:sz="4" w:space="0" w:color="000001"/>
+              <w:left w:val="single" w:sz="4" w:space="0" w:color="000001"/>
+              <w:bottom w:val="single" w:sz="4" w:space="0" w:color="000001"/>
+              <w:insideH w:val="single" w:sz="4" w:space="0" w:color="000001"/>
+              <w:right w:val="nil"/>
+              <w:insideV w:val="nil"/>
+            </w:tcBorders>
+            <w:shd w:fill="FFFFFF" w:val="clear"/>
+            <w:tcMar>
+              <w:left w:w="88" w:type="dxa"/>
+            </w:tcMar>
+          </w:tcPr>
+          <w:p>
+            <w:pPr>
+              <w:pStyle w:val="Normal"/>
+              <w:jc w:val="center"/>
+              <w:rPr>
+                <w:b/>
+                <w:bCs/>
+                <w:sz w:val="22"/>
+                <w:szCs w:val="22"/>
+                <w:shd w:fill="FFFF00" w:val="clear"/>
+              </w:rPr>
+            </w:pPr>
+            <w:r>
+              <w:rPr>
+                <w:b/>
+                <w:bCs/>
+                <w:sz w:val="22"/>
+                <w:szCs w:val="22"/>
+                <w:shd w:fill="FFFF00" w:val="clear"/>
+              </w:rPr>
               <w:t>5</w:t>
-            </w:r>
-          </w:p>
-        </w:tc>
-        <w:tc>
-          <w:tcPr>
-            <w:tcW w:w="864" w:type="dxa"/>
-            <w:tcBorders>
-              <w:top w:val="single" w:sz="4" w:space="0" w:color="000001"/>
-              <w:left w:val="single" w:sz="4" w:space="0" w:color="000001"/>
-              <w:bottom w:val="single" w:sz="4" w:space="0" w:color="000001"/>
-              <w:insideH w:val="single" w:sz="4" w:space="0" w:color="000001"/>
-              <w:right w:val="nil"/>
-              <w:insideV w:val="nil"/>
-            </w:tcBorders>
-            <w:shd w:fill="FFFFFF" w:val="clear"/>
-            <w:tcMar>
-              <w:left w:w="88" w:type="dxa"/>
-            </w:tcMar>
-          </w:tcPr>
-          <w:p>
-            <w:pPr>
-              <w:pStyle w:val="Normal"/>
-              <w:jc w:val="center"/>
-              <w:rPr>
-                <w:sz w:val="22"/>
-                <w:szCs w:val="22"/>
-                <w:shd w:fill="FFFF00" w:val="clear"/>
-              </w:rPr>
-            </w:pPr>
-            <w:r>
-              <w:rPr>
-                <w:sz w:val="22"/>
-                <w:szCs w:val="22"/>
-                <w:shd w:fill="FFFF00" w:val="clear"/>
-              </w:rPr>
             </w:r>
           </w:p>
         </w:tc>
@@ -20611,6 +20743,7 @@
                 <w:szCs w:val="22"/>
                 <w:shd w:fill="FFFF00" w:val="clear"/>
               </w:rPr>
+              <w:t>128</w:t>
             </w:r>
           </w:p>
         </w:tc>
@@ -20758,12 +20891,53 @@
                 <w:szCs w:val="22"/>
                 <w:shd w:fill="FFFF00" w:val="clear"/>
               </w:rPr>
+              <w:t>1</w:t>
             </w:r>
           </w:p>
         </w:tc>
         <w:tc>
           <w:tcPr>
             <w:tcW w:w="671" w:type="dxa"/>
+            <w:tcBorders>
+              <w:top w:val="single" w:sz="4" w:space="0" w:color="000001"/>
+              <w:left w:val="single" w:sz="4" w:space="0" w:color="000001"/>
+              <w:bottom w:val="single" w:sz="4" w:space="0" w:color="000001"/>
+              <w:insideH w:val="single" w:sz="4" w:space="0" w:color="000001"/>
+              <w:right w:val="nil"/>
+              <w:insideV w:val="nil"/>
+            </w:tcBorders>
+            <w:shd w:fill="FFFFFF" w:val="clear"/>
+            <w:tcMar>
+              <w:left w:w="88" w:type="dxa"/>
+            </w:tcMar>
+          </w:tcPr>
+          <w:p>
+            <w:pPr>
+              <w:pStyle w:val="Normal"/>
+              <w:jc w:val="center"/>
+              <w:rPr>
+                <w:b w:val="false"/>
+                <w:bCs w:val="false"/>
+                <w:sz w:val="22"/>
+                <w:szCs w:val="22"/>
+                <w:shd w:fill="FFFF00" w:val="clear"/>
+              </w:rPr>
+            </w:pPr>
+            <w:r>
+              <w:rPr>
+                <w:b w:val="false"/>
+                <w:bCs w:val="false"/>
+                <w:sz w:val="22"/>
+                <w:szCs w:val="22"/>
+                <w:shd w:fill="FFFF00" w:val="clear"/>
+              </w:rPr>
+              <w:t>1</w:t>
+            </w:r>
+          </w:p>
+        </w:tc>
+        <w:tc>
+          <w:tcPr>
+            <w:tcW w:w="670" w:type="dxa"/>
             <w:tcBorders>
               <w:top w:val="single" w:sz="4" w:space="0" w:color="000001"/>
               <w:left w:val="single" w:sz="4" w:space="0" w:color="000001"/>
@@ -20803,6 +20977,42 @@
         </w:tc>
         <w:tc>
           <w:tcPr>
+            <w:tcW w:w="671" w:type="dxa"/>
+            <w:tcBorders>
+              <w:top w:val="single" w:sz="4" w:space="0" w:color="000001"/>
+              <w:left w:val="single" w:sz="4" w:space="0" w:color="000001"/>
+              <w:bottom w:val="single" w:sz="4" w:space="0" w:color="000001"/>
+              <w:insideH w:val="single" w:sz="4" w:space="0" w:color="000001"/>
+              <w:right w:val="nil"/>
+              <w:insideV w:val="nil"/>
+            </w:tcBorders>
+            <w:shd w:fill="FFFFFF" w:val="clear"/>
+            <w:tcMar>
+              <w:left w:w="88" w:type="dxa"/>
+            </w:tcMar>
+          </w:tcPr>
+          <w:p>
+            <w:pPr>
+              <w:pStyle w:val="Normal"/>
+              <w:jc w:val="center"/>
+              <w:rPr>
+                <w:sz w:val="22"/>
+                <w:szCs w:val="22"/>
+                <w:shd w:fill="FFFF00" w:val="clear"/>
+              </w:rPr>
+            </w:pPr>
+            <w:r>
+              <w:rPr>
+                <w:sz w:val="22"/>
+                <w:szCs w:val="22"/>
+                <w:shd w:fill="FFFF00" w:val="clear"/>
+              </w:rPr>
+              <w:t>0</w:t>
+            </w:r>
+          </w:p>
+        </w:tc>
+        <w:tc>
+          <w:tcPr>
             <w:tcW w:w="670" w:type="dxa"/>
             <w:tcBorders>
               <w:top w:val="single" w:sz="4" w:space="0" w:color="000001"/>
@@ -20833,12 +21043,84 @@
                 <w:szCs w:val="22"/>
                 <w:shd w:fill="FFFF00" w:val="clear"/>
               </w:rPr>
+              <w:t>5</w:t>
+            </w:r>
+          </w:p>
+        </w:tc>
+        <w:tc>
+          <w:tcPr>
+            <w:tcW w:w="671" w:type="dxa"/>
+            <w:tcBorders>
+              <w:top w:val="single" w:sz="4" w:space="0" w:color="000001"/>
+              <w:left w:val="single" w:sz="4" w:space="0" w:color="000001"/>
+              <w:bottom w:val="single" w:sz="4" w:space="0" w:color="000001"/>
+              <w:insideH w:val="single" w:sz="4" w:space="0" w:color="000001"/>
+              <w:right w:val="nil"/>
+              <w:insideV w:val="nil"/>
+            </w:tcBorders>
+            <w:shd w:fill="FFFFFF" w:val="clear"/>
+            <w:tcMar>
+              <w:left w:w="88" w:type="dxa"/>
+            </w:tcMar>
+          </w:tcPr>
+          <w:p>
+            <w:pPr>
+              <w:pStyle w:val="Normal"/>
+              <w:jc w:val="center"/>
+              <w:rPr>
+                <w:sz w:val="22"/>
+                <w:szCs w:val="22"/>
+                <w:shd w:fill="FFFF00" w:val="clear"/>
+              </w:rPr>
+            </w:pPr>
+            <w:r>
+              <w:rPr>
+                <w:sz w:val="22"/>
+                <w:szCs w:val="22"/>
+                <w:shd w:fill="FFFF00" w:val="clear"/>
+              </w:rPr>
               <w:t>0</w:t>
             </w:r>
           </w:p>
         </w:tc>
         <w:tc>
           <w:tcPr>
+            <w:tcW w:w="670" w:type="dxa"/>
+            <w:tcBorders>
+              <w:top w:val="single" w:sz="4" w:space="0" w:color="000001"/>
+              <w:left w:val="single" w:sz="4" w:space="0" w:color="000001"/>
+              <w:bottom w:val="single" w:sz="4" w:space="0" w:color="000001"/>
+              <w:insideH w:val="single" w:sz="4" w:space="0" w:color="000001"/>
+              <w:right w:val="nil"/>
+              <w:insideV w:val="nil"/>
+            </w:tcBorders>
+            <w:shd w:fill="FFFFFF" w:val="clear"/>
+            <w:tcMar>
+              <w:left w:w="88" w:type="dxa"/>
+            </w:tcMar>
+          </w:tcPr>
+          <w:p>
+            <w:pPr>
+              <w:pStyle w:val="Normal"/>
+              <w:jc w:val="center"/>
+              <w:rPr>
+                <w:sz w:val="22"/>
+                <w:szCs w:val="22"/>
+                <w:shd w:fill="FFFF00" w:val="clear"/>
+              </w:rPr>
+            </w:pPr>
+            <w:r>
+              <w:rPr>
+                <w:sz w:val="22"/>
+                <w:szCs w:val="22"/>
+                <w:shd w:fill="FFFF00" w:val="clear"/>
+              </w:rPr>
+              <w:t>20</w:t>
+            </w:r>
+          </w:p>
+        </w:tc>
+        <w:tc>
+          <w:tcPr>
             <w:tcW w:w="671" w:type="dxa"/>
             <w:tcBorders>
               <w:top w:val="single" w:sz="4" w:space="0" w:color="000001"/>
@@ -20869,12 +21151,13 @@
                 <w:szCs w:val="22"/>
                 <w:shd w:fill="FFFF00" w:val="clear"/>
               </w:rPr>
-            </w:r>
-          </w:p>
-        </w:tc>
-        <w:tc>
-          <w:tcPr>
-            <w:tcW w:w="670" w:type="dxa"/>
+              <w:t>9</w:t>
+            </w:r>
+          </w:p>
+        </w:tc>
+        <w:tc>
+          <w:tcPr>
+            <w:tcW w:w="864" w:type="dxa"/>
             <w:tcBorders>
               <w:top w:val="single" w:sz="4" w:space="0" w:color="000001"/>
               <w:left w:val="single" w:sz="4" w:space="0" w:color="000001"/>
@@ -20905,147 +21188,6 @@
                 <w:shd w:fill="FFFF00" w:val="clear"/>
               </w:rPr>
               <w:t>0</w:t>
-            </w:r>
-          </w:p>
-        </w:tc>
-        <w:tc>
-          <w:tcPr>
-            <w:tcW w:w="671" w:type="dxa"/>
-            <w:tcBorders>
-              <w:top w:val="single" w:sz="4" w:space="0" w:color="000001"/>
-              <w:left w:val="single" w:sz="4" w:space="0" w:color="000001"/>
-              <w:bottom w:val="single" w:sz="4" w:space="0" w:color="000001"/>
-              <w:insideH w:val="single" w:sz="4" w:space="0" w:color="000001"/>
-              <w:right w:val="nil"/>
-              <w:insideV w:val="nil"/>
-            </w:tcBorders>
-            <w:shd w:fill="FFFFFF" w:val="clear"/>
-            <w:tcMar>
-              <w:left w:w="88" w:type="dxa"/>
-            </w:tcMar>
-          </w:tcPr>
-          <w:p>
-            <w:pPr>
-              <w:pStyle w:val="Normal"/>
-              <w:jc w:val="center"/>
-              <w:rPr>
-                <w:sz w:val="22"/>
-                <w:szCs w:val="22"/>
-                <w:shd w:fill="FFFF00" w:val="clear"/>
-              </w:rPr>
-            </w:pPr>
-            <w:r>
-              <w:rPr>
-                <w:sz w:val="22"/>
-                <w:szCs w:val="22"/>
-                <w:shd w:fill="FFFF00" w:val="clear"/>
-              </w:rPr>
-            </w:r>
-          </w:p>
-        </w:tc>
-        <w:tc>
-          <w:tcPr>
-            <w:tcW w:w="670" w:type="dxa"/>
-            <w:tcBorders>
-              <w:top w:val="single" w:sz="4" w:space="0" w:color="000001"/>
-              <w:left w:val="single" w:sz="4" w:space="0" w:color="000001"/>
-              <w:bottom w:val="single" w:sz="4" w:space="0" w:color="000001"/>
-              <w:insideH w:val="single" w:sz="4" w:space="0" w:color="000001"/>
-              <w:right w:val="nil"/>
-              <w:insideV w:val="nil"/>
-            </w:tcBorders>
-            <w:shd w:fill="FFFFFF" w:val="clear"/>
-            <w:tcMar>
-              <w:left w:w="88" w:type="dxa"/>
-            </w:tcMar>
-          </w:tcPr>
-          <w:p>
-            <w:pPr>
-              <w:pStyle w:val="Normal"/>
-              <w:jc w:val="center"/>
-              <w:rPr>
-                <w:sz w:val="22"/>
-                <w:szCs w:val="22"/>
-                <w:shd w:fill="FFFF00" w:val="clear"/>
-              </w:rPr>
-            </w:pPr>
-            <w:r>
-              <w:rPr>
-                <w:sz w:val="22"/>
-                <w:szCs w:val="22"/>
-                <w:shd w:fill="FFFF00" w:val="clear"/>
-              </w:rPr>
-            </w:r>
-          </w:p>
-        </w:tc>
-        <w:tc>
-          <w:tcPr>
-            <w:tcW w:w="671" w:type="dxa"/>
-            <w:tcBorders>
-              <w:top w:val="single" w:sz="4" w:space="0" w:color="000001"/>
-              <w:left w:val="single" w:sz="4" w:space="0" w:color="000001"/>
-              <w:bottom w:val="single" w:sz="4" w:space="0" w:color="000001"/>
-              <w:insideH w:val="single" w:sz="4" w:space="0" w:color="000001"/>
-              <w:right w:val="nil"/>
-              <w:insideV w:val="nil"/>
-            </w:tcBorders>
-            <w:shd w:fill="FFFFFF" w:val="clear"/>
-            <w:tcMar>
-              <w:left w:w="88" w:type="dxa"/>
-            </w:tcMar>
-          </w:tcPr>
-          <w:p>
-            <w:pPr>
-              <w:pStyle w:val="Normal"/>
-              <w:jc w:val="center"/>
-              <w:rPr>
-                <w:sz w:val="22"/>
-                <w:szCs w:val="22"/>
-                <w:shd w:fill="FFFF00" w:val="clear"/>
-              </w:rPr>
-            </w:pPr>
-            <w:r>
-              <w:rPr>
-                <w:sz w:val="22"/>
-                <w:szCs w:val="22"/>
-                <w:shd w:fill="FFFF00" w:val="clear"/>
-              </w:rPr>
-              <w:t>0</w:t>
-            </w:r>
-          </w:p>
-        </w:tc>
-        <w:tc>
-          <w:tcPr>
-            <w:tcW w:w="864" w:type="dxa"/>
-            <w:tcBorders>
-              <w:top w:val="single" w:sz="4" w:space="0" w:color="000001"/>
-              <w:left w:val="single" w:sz="4" w:space="0" w:color="000001"/>
-              <w:bottom w:val="single" w:sz="4" w:space="0" w:color="000001"/>
-              <w:insideH w:val="single" w:sz="4" w:space="0" w:color="000001"/>
-              <w:right w:val="nil"/>
-              <w:insideV w:val="nil"/>
-            </w:tcBorders>
-            <w:shd w:fill="FFFFFF" w:val="clear"/>
-            <w:tcMar>
-              <w:left w:w="88" w:type="dxa"/>
-            </w:tcMar>
-          </w:tcPr>
-          <w:p>
-            <w:pPr>
-              <w:pStyle w:val="Normal"/>
-              <w:jc w:val="center"/>
-              <w:rPr>
-                <w:sz w:val="22"/>
-                <w:szCs w:val="22"/>
-                <w:shd w:fill="FFFF00" w:val="clear"/>
-              </w:rPr>
-            </w:pPr>
-            <w:r>
-              <w:rPr>
-                <w:sz w:val="22"/>
-                <w:szCs w:val="22"/>
-                <w:shd w:fill="FFFF00" w:val="clear"/>
-              </w:rPr>
             </w:r>
           </w:p>
         </w:tc>
@@ -21081,6 +21223,7 @@
                 <w:szCs w:val="22"/>
                 <w:shd w:fill="FFFF00" w:val="clear"/>
               </w:rPr>
+              <w:t>40</w:t>
             </w:r>
           </w:p>
         </w:tc>
@@ -21230,6 +21373,7 @@
                 <w:szCs w:val="22"/>
                 <w:shd w:fill="FFFF00" w:val="clear"/>
               </w:rPr>
+              <w:t>1</w:t>
             </w:r>
           </w:p>
         </w:tc>
@@ -21265,12 +21409,84 @@
                 <w:szCs w:val="22"/>
                 <w:shd w:fill="FFFF00" w:val="clear"/>
               </w:rPr>
+              <w:t>1</w:t>
+            </w:r>
+          </w:p>
+        </w:tc>
+        <w:tc>
+          <w:tcPr>
+            <w:tcW w:w="670" w:type="dxa"/>
+            <w:tcBorders>
+              <w:top w:val="single" w:sz="4" w:space="0" w:color="000001"/>
+              <w:left w:val="single" w:sz="4" w:space="0" w:color="000001"/>
+              <w:bottom w:val="single" w:sz="4" w:space="0" w:color="000001"/>
+              <w:insideH w:val="single" w:sz="4" w:space="0" w:color="000001"/>
+              <w:right w:val="nil"/>
+              <w:insideV w:val="nil"/>
+            </w:tcBorders>
+            <w:shd w:fill="FFFFFF" w:val="clear"/>
+            <w:tcMar>
+              <w:left w:w="88" w:type="dxa"/>
+            </w:tcMar>
+          </w:tcPr>
+          <w:p>
+            <w:pPr>
+              <w:pStyle w:val="Normal"/>
+              <w:jc w:val="center"/>
+              <w:rPr>
+                <w:sz w:val="22"/>
+                <w:szCs w:val="22"/>
+                <w:shd w:fill="FFFF00" w:val="clear"/>
+              </w:rPr>
+            </w:pPr>
+            <w:r>
+              <w:rPr>
+                <w:sz w:val="22"/>
+                <w:szCs w:val="22"/>
+                <w:shd w:fill="FFFF00" w:val="clear"/>
+              </w:rPr>
               <w:t>0</w:t>
             </w:r>
           </w:p>
         </w:tc>
         <w:tc>
           <w:tcPr>
+            <w:tcW w:w="671" w:type="dxa"/>
+            <w:tcBorders>
+              <w:top w:val="single" w:sz="4" w:space="0" w:color="000001"/>
+              <w:left w:val="single" w:sz="4" w:space="0" w:color="000001"/>
+              <w:bottom w:val="single" w:sz="4" w:space="0" w:color="000001"/>
+              <w:insideH w:val="single" w:sz="4" w:space="0" w:color="000001"/>
+              <w:right w:val="nil"/>
+              <w:insideV w:val="nil"/>
+            </w:tcBorders>
+            <w:shd w:fill="FFFFFF" w:val="clear"/>
+            <w:tcMar>
+              <w:left w:w="88" w:type="dxa"/>
+            </w:tcMar>
+          </w:tcPr>
+          <w:p>
+            <w:pPr>
+              <w:pStyle w:val="Normal"/>
+              <w:jc w:val="center"/>
+              <w:rPr>
+                <w:sz w:val="22"/>
+                <w:szCs w:val="22"/>
+                <w:shd w:fill="FFFF00" w:val="clear"/>
+              </w:rPr>
+            </w:pPr>
+            <w:r>
+              <w:rPr>
+                <w:sz w:val="22"/>
+                <w:szCs w:val="22"/>
+                <w:shd w:fill="FFFF00" w:val="clear"/>
+              </w:rPr>
+              <w:t>0</w:t>
+            </w:r>
+          </w:p>
+        </w:tc>
+        <w:tc>
+          <w:tcPr>
             <w:tcW w:w="670" w:type="dxa"/>
             <w:tcBorders>
               <w:top w:val="single" w:sz="4" w:space="0" w:color="000001"/>
@@ -21301,12 +21517,84 @@
                 <w:szCs w:val="22"/>
                 <w:shd w:fill="FFFF00" w:val="clear"/>
               </w:rPr>
+              <w:t>5</w:t>
+            </w:r>
+          </w:p>
+        </w:tc>
+        <w:tc>
+          <w:tcPr>
+            <w:tcW w:w="671" w:type="dxa"/>
+            <w:tcBorders>
+              <w:top w:val="single" w:sz="4" w:space="0" w:color="000001"/>
+              <w:left w:val="single" w:sz="4" w:space="0" w:color="000001"/>
+              <w:bottom w:val="single" w:sz="4" w:space="0" w:color="000001"/>
+              <w:insideH w:val="single" w:sz="4" w:space="0" w:color="000001"/>
+              <w:right w:val="nil"/>
+              <w:insideV w:val="nil"/>
+            </w:tcBorders>
+            <w:shd w:fill="FFFFFF" w:val="clear"/>
+            <w:tcMar>
+              <w:left w:w="88" w:type="dxa"/>
+            </w:tcMar>
+          </w:tcPr>
+          <w:p>
+            <w:pPr>
+              <w:pStyle w:val="Normal"/>
+              <w:jc w:val="center"/>
+              <w:rPr>
+                <w:sz w:val="22"/>
+                <w:szCs w:val="22"/>
+                <w:shd w:fill="FFFF00" w:val="clear"/>
+              </w:rPr>
+            </w:pPr>
+            <w:r>
+              <w:rPr>
+                <w:sz w:val="22"/>
+                <w:szCs w:val="22"/>
+                <w:shd w:fill="FFFF00" w:val="clear"/>
+              </w:rPr>
               <w:t>0</w:t>
             </w:r>
           </w:p>
         </w:tc>
         <w:tc>
           <w:tcPr>
+            <w:tcW w:w="670" w:type="dxa"/>
+            <w:tcBorders>
+              <w:top w:val="single" w:sz="4" w:space="0" w:color="000001"/>
+              <w:left w:val="single" w:sz="4" w:space="0" w:color="000001"/>
+              <w:bottom w:val="single" w:sz="4" w:space="0" w:color="000001"/>
+              <w:insideH w:val="single" w:sz="4" w:space="0" w:color="000001"/>
+              <w:right w:val="nil"/>
+              <w:insideV w:val="nil"/>
+            </w:tcBorders>
+            <w:shd w:fill="FFFFFF" w:val="clear"/>
+            <w:tcMar>
+              <w:left w:w="88" w:type="dxa"/>
+            </w:tcMar>
+          </w:tcPr>
+          <w:p>
+            <w:pPr>
+              <w:pStyle w:val="Normal"/>
+              <w:jc w:val="center"/>
+              <w:rPr>
+                <w:sz w:val="22"/>
+                <w:szCs w:val="22"/>
+                <w:shd w:fill="FFFF00" w:val="clear"/>
+              </w:rPr>
+            </w:pPr>
+            <w:r>
+              <w:rPr>
+                <w:sz w:val="22"/>
+                <w:szCs w:val="22"/>
+                <w:shd w:fill="FFFF00" w:val="clear"/>
+              </w:rPr>
+              <w:t>30</w:t>
+            </w:r>
+          </w:p>
+        </w:tc>
+        <w:tc>
+          <w:tcPr>
             <w:tcW w:w="671" w:type="dxa"/>
             <w:tcBorders>
               <w:top w:val="single" w:sz="4" w:space="0" w:color="000001"/>
@@ -21337,12 +21625,13 @@
                 <w:szCs w:val="22"/>
                 <w:shd w:fill="FFFF00" w:val="clear"/>
               </w:rPr>
-            </w:r>
-          </w:p>
-        </w:tc>
-        <w:tc>
-          <w:tcPr>
-            <w:tcW w:w="670" w:type="dxa"/>
+              <w:t>10</w:t>
+            </w:r>
+          </w:p>
+        </w:tc>
+        <w:tc>
+          <w:tcPr>
+            <w:tcW w:w="864" w:type="dxa"/>
             <w:tcBorders>
               <w:top w:val="single" w:sz="4" w:space="0" w:color="000001"/>
               <w:left w:val="single" w:sz="4" w:space="0" w:color="000001"/>
@@ -21373,147 +21662,6 @@
                 <w:shd w:fill="FFFF00" w:val="clear"/>
               </w:rPr>
               <w:t>0</w:t>
-            </w:r>
-          </w:p>
-        </w:tc>
-        <w:tc>
-          <w:tcPr>
-            <w:tcW w:w="671" w:type="dxa"/>
-            <w:tcBorders>
-              <w:top w:val="single" w:sz="4" w:space="0" w:color="000001"/>
-              <w:left w:val="single" w:sz="4" w:space="0" w:color="000001"/>
-              <w:bottom w:val="single" w:sz="4" w:space="0" w:color="000001"/>
-              <w:insideH w:val="single" w:sz="4" w:space="0" w:color="000001"/>
-              <w:right w:val="nil"/>
-              <w:insideV w:val="nil"/>
-            </w:tcBorders>
-            <w:shd w:fill="FFFFFF" w:val="clear"/>
-            <w:tcMar>
-              <w:left w:w="88" w:type="dxa"/>
-            </w:tcMar>
-          </w:tcPr>
-          <w:p>
-            <w:pPr>
-              <w:pStyle w:val="Normal"/>
-              <w:jc w:val="center"/>
-              <w:rPr>
-                <w:sz w:val="22"/>
-                <w:szCs w:val="22"/>
-                <w:shd w:fill="FFFF00" w:val="clear"/>
-              </w:rPr>
-            </w:pPr>
-            <w:r>
-              <w:rPr>
-                <w:sz w:val="22"/>
-                <w:szCs w:val="22"/>
-                <w:shd w:fill="FFFF00" w:val="clear"/>
-              </w:rPr>
-            </w:r>
-          </w:p>
-        </w:tc>
-        <w:tc>
-          <w:tcPr>
-            <w:tcW w:w="670" w:type="dxa"/>
-            <w:tcBorders>
-              <w:top w:val="single" w:sz="4" w:space="0" w:color="000001"/>
-              <w:left w:val="single" w:sz="4" w:space="0" w:color="000001"/>
-              <w:bottom w:val="single" w:sz="4" w:space="0" w:color="000001"/>
-              <w:insideH w:val="single" w:sz="4" w:space="0" w:color="000001"/>
-              <w:right w:val="nil"/>
-              <w:insideV w:val="nil"/>
-            </w:tcBorders>
-            <w:shd w:fill="FFFFFF" w:val="clear"/>
-            <w:tcMar>
-              <w:left w:w="88" w:type="dxa"/>
-            </w:tcMar>
-          </w:tcPr>
-          <w:p>
-            <w:pPr>
-              <w:pStyle w:val="Normal"/>
-              <w:jc w:val="center"/>
-              <w:rPr>
-                <w:sz w:val="22"/>
-                <w:szCs w:val="22"/>
-                <w:shd w:fill="FFFF00" w:val="clear"/>
-              </w:rPr>
-            </w:pPr>
-            <w:r>
-              <w:rPr>
-                <w:sz w:val="22"/>
-                <w:szCs w:val="22"/>
-                <w:shd w:fill="FFFF00" w:val="clear"/>
-              </w:rPr>
-            </w:r>
-          </w:p>
-        </w:tc>
-        <w:tc>
-          <w:tcPr>
-            <w:tcW w:w="671" w:type="dxa"/>
-            <w:tcBorders>
-              <w:top w:val="single" w:sz="4" w:space="0" w:color="000001"/>
-              <w:left w:val="single" w:sz="4" w:space="0" w:color="000001"/>
-              <w:bottom w:val="single" w:sz="4" w:space="0" w:color="000001"/>
-              <w:insideH w:val="single" w:sz="4" w:space="0" w:color="000001"/>
-              <w:right w:val="nil"/>
-              <w:insideV w:val="nil"/>
-            </w:tcBorders>
-            <w:shd w:fill="FFFFFF" w:val="clear"/>
-            <w:tcMar>
-              <w:left w:w="88" w:type="dxa"/>
-            </w:tcMar>
-          </w:tcPr>
-          <w:p>
-            <w:pPr>
-              <w:pStyle w:val="Normal"/>
-              <w:jc w:val="center"/>
-              <w:rPr>
-                <w:sz w:val="22"/>
-                <w:szCs w:val="22"/>
-                <w:shd w:fill="FFFF00" w:val="clear"/>
-              </w:rPr>
-            </w:pPr>
-            <w:r>
-              <w:rPr>
-                <w:sz w:val="22"/>
-                <w:szCs w:val="22"/>
-                <w:shd w:fill="FFFF00" w:val="clear"/>
-              </w:rPr>
-              <w:t>0</w:t>
-            </w:r>
-          </w:p>
-        </w:tc>
-        <w:tc>
-          <w:tcPr>
-            <w:tcW w:w="864" w:type="dxa"/>
-            <w:tcBorders>
-              <w:top w:val="single" w:sz="4" w:space="0" w:color="000001"/>
-              <w:left w:val="single" w:sz="4" w:space="0" w:color="000001"/>
-              <w:bottom w:val="single" w:sz="4" w:space="0" w:color="000001"/>
-              <w:insideH w:val="single" w:sz="4" w:space="0" w:color="000001"/>
-              <w:right w:val="nil"/>
-              <w:insideV w:val="nil"/>
-            </w:tcBorders>
-            <w:shd w:fill="FFFFFF" w:val="clear"/>
-            <w:tcMar>
-              <w:left w:w="88" w:type="dxa"/>
-            </w:tcMar>
-          </w:tcPr>
-          <w:p>
-            <w:pPr>
-              <w:pStyle w:val="Normal"/>
-              <w:jc w:val="center"/>
-              <w:rPr>
-                <w:sz w:val="22"/>
-                <w:szCs w:val="22"/>
-                <w:shd w:fill="FFFF00" w:val="clear"/>
-              </w:rPr>
-            </w:pPr>
-            <w:r>
-              <w:rPr>
-                <w:sz w:val="22"/>
-                <w:szCs w:val="22"/>
-                <w:shd w:fill="FFFF00" w:val="clear"/>
-              </w:rPr>
             </w:r>
           </w:p>
         </w:tc>
@@ -21549,6 +21697,7 @@
                 <w:szCs w:val="22"/>
                 <w:shd w:fill="FFFF00" w:val="clear"/>
               </w:rPr>
+              <w:t>47</w:t>
             </w:r>
           </w:p>
         </w:tc>
@@ -21698,6 +21847,7 @@
                 <w:szCs w:val="22"/>
                 <w:shd w:fill="FFFF00" w:val="clear"/>
               </w:rPr>
+              <w:t>1</w:t>
             </w:r>
           </w:p>
         </w:tc>
@@ -21733,12 +21883,84 @@
                 <w:szCs w:val="22"/>
                 <w:shd w:fill="FFFF00" w:val="clear"/>
               </w:rPr>
+              <w:t>1</w:t>
+            </w:r>
+          </w:p>
+        </w:tc>
+        <w:tc>
+          <w:tcPr>
+            <w:tcW w:w="670" w:type="dxa"/>
+            <w:tcBorders>
+              <w:top w:val="single" w:sz="4" w:space="0" w:color="000001"/>
+              <w:left w:val="single" w:sz="4" w:space="0" w:color="000001"/>
+              <w:bottom w:val="single" w:sz="4" w:space="0" w:color="000001"/>
+              <w:insideH w:val="single" w:sz="4" w:space="0" w:color="000001"/>
+              <w:right w:val="nil"/>
+              <w:insideV w:val="nil"/>
+            </w:tcBorders>
+            <w:shd w:fill="FFFFFF" w:val="clear"/>
+            <w:tcMar>
+              <w:left w:w="88" w:type="dxa"/>
+            </w:tcMar>
+          </w:tcPr>
+          <w:p>
+            <w:pPr>
+              <w:pStyle w:val="Normal"/>
+              <w:jc w:val="center"/>
+              <w:rPr>
+                <w:sz w:val="22"/>
+                <w:szCs w:val="22"/>
+                <w:shd w:fill="FFFF00" w:val="clear"/>
+              </w:rPr>
+            </w:pPr>
+            <w:r>
+              <w:rPr>
+                <w:sz w:val="22"/>
+                <w:szCs w:val="22"/>
+                <w:shd w:fill="FFFF00" w:val="clear"/>
+              </w:rPr>
               <w:t>0</w:t>
             </w:r>
           </w:p>
         </w:tc>
         <w:tc>
           <w:tcPr>
+            <w:tcW w:w="671" w:type="dxa"/>
+            <w:tcBorders>
+              <w:top w:val="single" w:sz="4" w:space="0" w:color="000001"/>
+              <w:left w:val="single" w:sz="4" w:space="0" w:color="000001"/>
+              <w:bottom w:val="single" w:sz="4" w:space="0" w:color="000001"/>
+              <w:insideH w:val="single" w:sz="4" w:space="0" w:color="000001"/>
+              <w:right w:val="nil"/>
+              <w:insideV w:val="nil"/>
+            </w:tcBorders>
+            <w:shd w:fill="FFFFFF" w:val="clear"/>
+            <w:tcMar>
+              <w:left w:w="88" w:type="dxa"/>
+            </w:tcMar>
+          </w:tcPr>
+          <w:p>
+            <w:pPr>
+              <w:pStyle w:val="Normal"/>
+              <w:jc w:val="center"/>
+              <w:rPr>
+                <w:sz w:val="22"/>
+                <w:szCs w:val="22"/>
+                <w:shd w:fill="FFFF00" w:val="clear"/>
+              </w:rPr>
+            </w:pPr>
+            <w:r>
+              <w:rPr>
+                <w:sz w:val="22"/>
+                <w:szCs w:val="22"/>
+                <w:shd w:fill="FFFF00" w:val="clear"/>
+              </w:rPr>
+              <w:t>0</w:t>
+            </w:r>
+          </w:p>
+        </w:tc>
+        <w:tc>
+          <w:tcPr>
             <w:tcW w:w="670" w:type="dxa"/>
             <w:tcBorders>
               <w:top w:val="single" w:sz="4" w:space="0" w:color="000001"/>
@@ -21769,12 +21991,84 @@
                 <w:szCs w:val="22"/>
                 <w:shd w:fill="FFFF00" w:val="clear"/>
               </w:rPr>
+              <w:t>5</w:t>
+            </w:r>
+          </w:p>
+        </w:tc>
+        <w:tc>
+          <w:tcPr>
+            <w:tcW w:w="671" w:type="dxa"/>
+            <w:tcBorders>
+              <w:top w:val="single" w:sz="4" w:space="0" w:color="000001"/>
+              <w:left w:val="single" w:sz="4" w:space="0" w:color="000001"/>
+              <w:bottom w:val="single" w:sz="4" w:space="0" w:color="000001"/>
+              <w:insideH w:val="single" w:sz="4" w:space="0" w:color="000001"/>
+              <w:right w:val="nil"/>
+              <w:insideV w:val="nil"/>
+            </w:tcBorders>
+            <w:shd w:fill="FFFFFF" w:val="clear"/>
+            <w:tcMar>
+              <w:left w:w="88" w:type="dxa"/>
+            </w:tcMar>
+          </w:tcPr>
+          <w:p>
+            <w:pPr>
+              <w:pStyle w:val="Normal"/>
+              <w:jc w:val="center"/>
+              <w:rPr>
+                <w:sz w:val="22"/>
+                <w:szCs w:val="22"/>
+                <w:shd w:fill="FFFF00" w:val="clear"/>
+              </w:rPr>
+            </w:pPr>
+            <w:r>
+              <w:rPr>
+                <w:sz w:val="22"/>
+                <w:szCs w:val="22"/>
+                <w:shd w:fill="FFFF00" w:val="clear"/>
+              </w:rPr>
               <w:t>0</w:t>
             </w:r>
           </w:p>
         </w:tc>
         <w:tc>
           <w:tcPr>
+            <w:tcW w:w="670" w:type="dxa"/>
+            <w:tcBorders>
+              <w:top w:val="single" w:sz="4" w:space="0" w:color="000001"/>
+              <w:left w:val="single" w:sz="4" w:space="0" w:color="000001"/>
+              <w:bottom w:val="single" w:sz="4" w:space="0" w:color="000001"/>
+              <w:insideH w:val="single" w:sz="4" w:space="0" w:color="000001"/>
+              <w:right w:val="nil"/>
+              <w:insideV w:val="nil"/>
+            </w:tcBorders>
+            <w:shd w:fill="FFFFFF" w:val="clear"/>
+            <w:tcMar>
+              <w:left w:w="88" w:type="dxa"/>
+            </w:tcMar>
+          </w:tcPr>
+          <w:p>
+            <w:pPr>
+              <w:pStyle w:val="Normal"/>
+              <w:jc w:val="center"/>
+              <w:rPr>
+                <w:sz w:val="22"/>
+                <w:szCs w:val="22"/>
+                <w:shd w:fill="FFFF00" w:val="clear"/>
+              </w:rPr>
+            </w:pPr>
+            <w:r>
+              <w:rPr>
+                <w:sz w:val="22"/>
+                <w:szCs w:val="22"/>
+                <w:shd w:fill="FFFF00" w:val="clear"/>
+              </w:rPr>
+              <w:t>30</w:t>
+            </w:r>
+          </w:p>
+        </w:tc>
+        <w:tc>
+          <w:tcPr>
             <w:tcW w:w="671" w:type="dxa"/>
             <w:tcBorders>
               <w:top w:val="single" w:sz="4" w:space="0" w:color="000001"/>
@@ -21805,12 +22099,13 @@
                 <w:szCs w:val="22"/>
                 <w:shd w:fill="FFFF00" w:val="clear"/>
               </w:rPr>
-            </w:r>
-          </w:p>
-        </w:tc>
-        <w:tc>
-          <w:tcPr>
-            <w:tcW w:w="670" w:type="dxa"/>
+              <w:t>10</w:t>
+            </w:r>
+          </w:p>
+        </w:tc>
+        <w:tc>
+          <w:tcPr>
+            <w:tcW w:w="864" w:type="dxa"/>
             <w:tcBorders>
               <w:top w:val="single" w:sz="4" w:space="0" w:color="000001"/>
               <w:left w:val="single" w:sz="4" w:space="0" w:color="000001"/>
@@ -21841,147 +22136,6 @@
                 <w:shd w:fill="FFFF00" w:val="clear"/>
               </w:rPr>
               <w:t>0</w:t>
-            </w:r>
-          </w:p>
-        </w:tc>
-        <w:tc>
-          <w:tcPr>
-            <w:tcW w:w="671" w:type="dxa"/>
-            <w:tcBorders>
-              <w:top w:val="single" w:sz="4" w:space="0" w:color="000001"/>
-              <w:left w:val="single" w:sz="4" w:space="0" w:color="000001"/>
-              <w:bottom w:val="single" w:sz="4" w:space="0" w:color="000001"/>
-              <w:insideH w:val="single" w:sz="4" w:space="0" w:color="000001"/>
-              <w:right w:val="nil"/>
-              <w:insideV w:val="nil"/>
-            </w:tcBorders>
-            <w:shd w:fill="FFFFFF" w:val="clear"/>
-            <w:tcMar>
-              <w:left w:w="88" w:type="dxa"/>
-            </w:tcMar>
-          </w:tcPr>
-          <w:p>
-            <w:pPr>
-              <w:pStyle w:val="Normal"/>
-              <w:jc w:val="center"/>
-              <w:rPr>
-                <w:sz w:val="22"/>
-                <w:szCs w:val="22"/>
-                <w:shd w:fill="FFFF00" w:val="clear"/>
-              </w:rPr>
-            </w:pPr>
-            <w:r>
-              <w:rPr>
-                <w:sz w:val="22"/>
-                <w:szCs w:val="22"/>
-                <w:shd w:fill="FFFF00" w:val="clear"/>
-              </w:rPr>
-            </w:r>
-          </w:p>
-        </w:tc>
-        <w:tc>
-          <w:tcPr>
-            <w:tcW w:w="670" w:type="dxa"/>
-            <w:tcBorders>
-              <w:top w:val="single" w:sz="4" w:space="0" w:color="000001"/>
-              <w:left w:val="single" w:sz="4" w:space="0" w:color="000001"/>
-              <w:bottom w:val="single" w:sz="4" w:space="0" w:color="000001"/>
-              <w:insideH w:val="single" w:sz="4" w:space="0" w:color="000001"/>
-              <w:right w:val="nil"/>
-              <w:insideV w:val="nil"/>
-            </w:tcBorders>
-            <w:shd w:fill="FFFFFF" w:val="clear"/>
-            <w:tcMar>
-              <w:left w:w="88" w:type="dxa"/>
-            </w:tcMar>
-          </w:tcPr>
-          <w:p>
-            <w:pPr>
-              <w:pStyle w:val="Normal"/>
-              <w:jc w:val="center"/>
-              <w:rPr>
-                <w:sz w:val="22"/>
-                <w:szCs w:val="22"/>
-                <w:shd w:fill="FFFF00" w:val="clear"/>
-              </w:rPr>
-            </w:pPr>
-            <w:r>
-              <w:rPr>
-                <w:sz w:val="22"/>
-                <w:szCs w:val="22"/>
-                <w:shd w:fill="FFFF00" w:val="clear"/>
-              </w:rPr>
-            </w:r>
-          </w:p>
-        </w:tc>
-        <w:tc>
-          <w:tcPr>
-            <w:tcW w:w="671" w:type="dxa"/>
-            <w:tcBorders>
-              <w:top w:val="single" w:sz="4" w:space="0" w:color="000001"/>
-              <w:left w:val="single" w:sz="4" w:space="0" w:color="000001"/>
-              <w:bottom w:val="single" w:sz="4" w:space="0" w:color="000001"/>
-              <w:insideH w:val="single" w:sz="4" w:space="0" w:color="000001"/>
-              <w:right w:val="nil"/>
-              <w:insideV w:val="nil"/>
-            </w:tcBorders>
-            <w:shd w:fill="FFFFFF" w:val="clear"/>
-            <w:tcMar>
-              <w:left w:w="88" w:type="dxa"/>
-            </w:tcMar>
-          </w:tcPr>
-          <w:p>
-            <w:pPr>
-              <w:pStyle w:val="Normal"/>
-              <w:jc w:val="center"/>
-              <w:rPr>
-                <w:sz w:val="22"/>
-                <w:szCs w:val="22"/>
-                <w:shd w:fill="FFFF00" w:val="clear"/>
-              </w:rPr>
-            </w:pPr>
-            <w:r>
-              <w:rPr>
-                <w:sz w:val="22"/>
-                <w:szCs w:val="22"/>
-                <w:shd w:fill="FFFF00" w:val="clear"/>
-              </w:rPr>
-              <w:t>0</w:t>
-            </w:r>
-          </w:p>
-        </w:tc>
-        <w:tc>
-          <w:tcPr>
-            <w:tcW w:w="864" w:type="dxa"/>
-            <w:tcBorders>
-              <w:top w:val="single" w:sz="4" w:space="0" w:color="000001"/>
-              <w:left w:val="single" w:sz="4" w:space="0" w:color="000001"/>
-              <w:bottom w:val="single" w:sz="4" w:space="0" w:color="000001"/>
-              <w:insideH w:val="single" w:sz="4" w:space="0" w:color="000001"/>
-              <w:right w:val="nil"/>
-              <w:insideV w:val="nil"/>
-            </w:tcBorders>
-            <w:shd w:fill="FFFFFF" w:val="clear"/>
-            <w:tcMar>
-              <w:left w:w="88" w:type="dxa"/>
-            </w:tcMar>
-          </w:tcPr>
-          <w:p>
-            <w:pPr>
-              <w:pStyle w:val="Normal"/>
-              <w:jc w:val="center"/>
-              <w:rPr>
-                <w:sz w:val="22"/>
-                <w:szCs w:val="22"/>
-                <w:shd w:fill="FFFF00" w:val="clear"/>
-              </w:rPr>
-            </w:pPr>
-            <w:r>
-              <w:rPr>
-                <w:sz w:val="22"/>
-                <w:szCs w:val="22"/>
-                <w:shd w:fill="FFFF00" w:val="clear"/>
-              </w:rPr>
             </w:r>
           </w:p>
         </w:tc>
@@ -22017,6 +22171,7 @@
                 <w:szCs w:val="22"/>
                 <w:shd w:fill="FFFF00" w:val="clear"/>
               </w:rPr>
+              <w:t>47</w:t>
             </w:r>
           </w:p>
         </w:tc>
@@ -22166,6 +22321,7 @@
                 <w:szCs w:val="22"/>
                 <w:shd w:fill="FFFF00" w:val="clear"/>
               </w:rPr>
+              <w:t>1</w:t>
             </w:r>
           </w:p>
         </w:tc>
@@ -22201,12 +22357,84 @@
                 <w:szCs w:val="22"/>
                 <w:shd w:fill="FFFF00" w:val="clear"/>
               </w:rPr>
+              <w:t>1</w:t>
+            </w:r>
+          </w:p>
+        </w:tc>
+        <w:tc>
+          <w:tcPr>
+            <w:tcW w:w="670" w:type="dxa"/>
+            <w:tcBorders>
+              <w:top w:val="nil"/>
+              <w:left w:val="single" w:sz="4" w:space="0" w:color="000001"/>
+              <w:bottom w:val="single" w:sz="4" w:space="0" w:color="000001"/>
+              <w:insideH w:val="single" w:sz="4" w:space="0" w:color="000001"/>
+              <w:right w:val="nil"/>
+              <w:insideV w:val="nil"/>
+            </w:tcBorders>
+            <w:shd w:fill="FFFFFF" w:val="clear"/>
+            <w:tcMar>
+              <w:left w:w="88" w:type="dxa"/>
+            </w:tcMar>
+          </w:tcPr>
+          <w:p>
+            <w:pPr>
+              <w:pStyle w:val="Normal"/>
+              <w:jc w:val="center"/>
+              <w:rPr>
+                <w:sz w:val="22"/>
+                <w:szCs w:val="22"/>
+                <w:shd w:fill="FFFF00" w:val="clear"/>
+              </w:rPr>
+            </w:pPr>
+            <w:r>
+              <w:rPr>
+                <w:sz w:val="22"/>
+                <w:szCs w:val="22"/>
+                <w:shd w:fill="FFFF00" w:val="clear"/>
+              </w:rPr>
               <w:t>0</w:t>
             </w:r>
           </w:p>
         </w:tc>
         <w:tc>
           <w:tcPr>
+            <w:tcW w:w="671" w:type="dxa"/>
+            <w:tcBorders>
+              <w:top w:val="nil"/>
+              <w:left w:val="single" w:sz="4" w:space="0" w:color="000001"/>
+              <w:bottom w:val="single" w:sz="4" w:space="0" w:color="000001"/>
+              <w:insideH w:val="single" w:sz="4" w:space="0" w:color="000001"/>
+              <w:right w:val="nil"/>
+              <w:insideV w:val="nil"/>
+            </w:tcBorders>
+            <w:shd w:fill="FFFFFF" w:val="clear"/>
+            <w:tcMar>
+              <w:left w:w="88" w:type="dxa"/>
+            </w:tcMar>
+          </w:tcPr>
+          <w:p>
+            <w:pPr>
+              <w:pStyle w:val="Normal"/>
+              <w:jc w:val="center"/>
+              <w:rPr>
+                <w:sz w:val="22"/>
+                <w:szCs w:val="22"/>
+                <w:shd w:fill="FFFF00" w:val="clear"/>
+              </w:rPr>
+            </w:pPr>
+            <w:r>
+              <w:rPr>
+                <w:sz w:val="22"/>
+                <w:szCs w:val="22"/>
+                <w:shd w:fill="FFFF00" w:val="clear"/>
+              </w:rPr>
+              <w:t>0</w:t>
+            </w:r>
+          </w:p>
+        </w:tc>
+        <w:tc>
+          <w:tcPr>
             <w:tcW w:w="670" w:type="dxa"/>
             <w:tcBorders>
               <w:top w:val="nil"/>
@@ -22237,12 +22465,84 @@
                 <w:szCs w:val="22"/>
                 <w:shd w:fill="FFFF00" w:val="clear"/>
               </w:rPr>
+              <w:t>5</w:t>
+            </w:r>
+          </w:p>
+        </w:tc>
+        <w:tc>
+          <w:tcPr>
+            <w:tcW w:w="671" w:type="dxa"/>
+            <w:tcBorders>
+              <w:top w:val="nil"/>
+              <w:left w:val="single" w:sz="4" w:space="0" w:color="000001"/>
+              <w:bottom w:val="single" w:sz="4" w:space="0" w:color="000001"/>
+              <w:insideH w:val="single" w:sz="4" w:space="0" w:color="000001"/>
+              <w:right w:val="nil"/>
+              <w:insideV w:val="nil"/>
+            </w:tcBorders>
+            <w:shd w:fill="FFFFFF" w:val="clear"/>
+            <w:tcMar>
+              <w:left w:w="88" w:type="dxa"/>
+            </w:tcMar>
+          </w:tcPr>
+          <w:p>
+            <w:pPr>
+              <w:pStyle w:val="Normal"/>
+              <w:jc w:val="center"/>
+              <w:rPr>
+                <w:sz w:val="22"/>
+                <w:szCs w:val="22"/>
+                <w:shd w:fill="FFFF00" w:val="clear"/>
+              </w:rPr>
+            </w:pPr>
+            <w:r>
+              <w:rPr>
+                <w:sz w:val="22"/>
+                <w:szCs w:val="22"/>
+                <w:shd w:fill="FFFF00" w:val="clear"/>
+              </w:rPr>
               <w:t>0</w:t>
             </w:r>
           </w:p>
         </w:tc>
         <w:tc>
           <w:tcPr>
+            <w:tcW w:w="670" w:type="dxa"/>
+            <w:tcBorders>
+              <w:top w:val="nil"/>
+              <w:left w:val="single" w:sz="4" w:space="0" w:color="000001"/>
+              <w:bottom w:val="single" w:sz="4" w:space="0" w:color="000001"/>
+              <w:insideH w:val="single" w:sz="4" w:space="0" w:color="000001"/>
+              <w:right w:val="nil"/>
+              <w:insideV w:val="nil"/>
+            </w:tcBorders>
+            <w:shd w:fill="FFFFFF" w:val="clear"/>
+            <w:tcMar>
+              <w:left w:w="88" w:type="dxa"/>
+            </w:tcMar>
+          </w:tcPr>
+          <w:p>
+            <w:pPr>
+              <w:pStyle w:val="Normal"/>
+              <w:jc w:val="center"/>
+              <w:rPr>
+                <w:sz w:val="22"/>
+                <w:szCs w:val="22"/>
+                <w:shd w:fill="FFFF00" w:val="clear"/>
+              </w:rPr>
+            </w:pPr>
+            <w:r>
+              <w:rPr>
+                <w:sz w:val="22"/>
+                <w:szCs w:val="22"/>
+                <w:shd w:fill="FFFF00" w:val="clear"/>
+              </w:rPr>
+              <w:t>20</w:t>
+            </w:r>
+          </w:p>
+        </w:tc>
+        <w:tc>
+          <w:tcPr>
             <w:tcW w:w="671" w:type="dxa"/>
             <w:tcBorders>
               <w:top w:val="nil"/>
@@ -22273,12 +22573,13 @@
                 <w:szCs w:val="22"/>
                 <w:shd w:fill="FFFF00" w:val="clear"/>
               </w:rPr>
-            </w:r>
-          </w:p>
-        </w:tc>
-        <w:tc>
-          <w:tcPr>
-            <w:tcW w:w="670" w:type="dxa"/>
+              <w:t>5</w:t>
+            </w:r>
+          </w:p>
+        </w:tc>
+        <w:tc>
+          <w:tcPr>
+            <w:tcW w:w="864" w:type="dxa"/>
             <w:tcBorders>
               <w:top w:val="nil"/>
               <w:left w:val="single" w:sz="4" w:space="0" w:color="000001"/>
@@ -22309,147 +22610,6 @@
                 <w:shd w:fill="FFFF00" w:val="clear"/>
               </w:rPr>
               <w:t>0</w:t>
-            </w:r>
-          </w:p>
-        </w:tc>
-        <w:tc>
-          <w:tcPr>
-            <w:tcW w:w="671" w:type="dxa"/>
-            <w:tcBorders>
-              <w:top w:val="nil"/>
-              <w:left w:val="single" w:sz="4" w:space="0" w:color="000001"/>
-              <w:bottom w:val="single" w:sz="4" w:space="0" w:color="000001"/>
-              <w:insideH w:val="single" w:sz="4" w:space="0" w:color="000001"/>
-              <w:right w:val="nil"/>
-              <w:insideV w:val="nil"/>
-            </w:tcBorders>
-            <w:shd w:fill="FFFFFF" w:val="clear"/>
-            <w:tcMar>
-              <w:left w:w="88" w:type="dxa"/>
-            </w:tcMar>
-          </w:tcPr>
-          <w:p>
-            <w:pPr>
-              <w:pStyle w:val="Normal"/>
-              <w:jc w:val="center"/>
-              <w:rPr>
-                <w:sz w:val="22"/>
-                <w:szCs w:val="22"/>
-                <w:shd w:fill="FFFF00" w:val="clear"/>
-              </w:rPr>
-            </w:pPr>
-            <w:r>
-              <w:rPr>
-                <w:sz w:val="22"/>
-                <w:szCs w:val="22"/>
-                <w:shd w:fill="FFFF00" w:val="clear"/>
-              </w:rPr>
-            </w:r>
-          </w:p>
-        </w:tc>
-        <w:tc>
-          <w:tcPr>
-            <w:tcW w:w="670" w:type="dxa"/>
-            <w:tcBorders>
-              <w:top w:val="nil"/>
-              <w:left w:val="single" w:sz="4" w:space="0" w:color="000001"/>
-              <w:bottom w:val="single" w:sz="4" w:space="0" w:color="000001"/>
-              <w:insideH w:val="single" w:sz="4" w:space="0" w:color="000001"/>
-              <w:right w:val="nil"/>
-              <w:insideV w:val="nil"/>
-            </w:tcBorders>
-            <w:shd w:fill="FFFFFF" w:val="clear"/>
-            <w:tcMar>
-              <w:left w:w="88" w:type="dxa"/>
-            </w:tcMar>
-          </w:tcPr>
-          <w:p>
-            <w:pPr>
-              <w:pStyle w:val="Normal"/>
-              <w:jc w:val="center"/>
-              <w:rPr>
-                <w:sz w:val="22"/>
-                <w:szCs w:val="22"/>
-                <w:shd w:fill="FFFF00" w:val="clear"/>
-              </w:rPr>
-            </w:pPr>
-            <w:r>
-              <w:rPr>
-                <w:sz w:val="22"/>
-                <w:szCs w:val="22"/>
-                <w:shd w:fill="FFFF00" w:val="clear"/>
-              </w:rPr>
-            </w:r>
-          </w:p>
-        </w:tc>
-        <w:tc>
-          <w:tcPr>
-            <w:tcW w:w="671" w:type="dxa"/>
-            <w:tcBorders>
-              <w:top w:val="nil"/>
-              <w:left w:val="single" w:sz="4" w:space="0" w:color="000001"/>
-              <w:bottom w:val="single" w:sz="4" w:space="0" w:color="000001"/>
-              <w:insideH w:val="single" w:sz="4" w:space="0" w:color="000001"/>
-              <w:right w:val="nil"/>
-              <w:insideV w:val="nil"/>
-            </w:tcBorders>
-            <w:shd w:fill="FFFFFF" w:val="clear"/>
-            <w:tcMar>
-              <w:left w:w="88" w:type="dxa"/>
-            </w:tcMar>
-          </w:tcPr>
-          <w:p>
-            <w:pPr>
-              <w:pStyle w:val="Normal"/>
-              <w:jc w:val="center"/>
-              <w:rPr>
-                <w:sz w:val="22"/>
-                <w:szCs w:val="22"/>
-                <w:shd w:fill="FFFF00" w:val="clear"/>
-              </w:rPr>
-            </w:pPr>
-            <w:r>
-              <w:rPr>
-                <w:sz w:val="22"/>
-                <w:szCs w:val="22"/>
-                <w:shd w:fill="FFFF00" w:val="clear"/>
-              </w:rPr>
-              <w:t>0</w:t>
-            </w:r>
-          </w:p>
-        </w:tc>
-        <w:tc>
-          <w:tcPr>
-            <w:tcW w:w="864" w:type="dxa"/>
-            <w:tcBorders>
-              <w:top w:val="nil"/>
-              <w:left w:val="single" w:sz="4" w:space="0" w:color="000001"/>
-              <w:bottom w:val="single" w:sz="4" w:space="0" w:color="000001"/>
-              <w:insideH w:val="single" w:sz="4" w:space="0" w:color="000001"/>
-              <w:right w:val="nil"/>
-              <w:insideV w:val="nil"/>
-            </w:tcBorders>
-            <w:shd w:fill="FFFFFF" w:val="clear"/>
-            <w:tcMar>
-              <w:left w:w="88" w:type="dxa"/>
-            </w:tcMar>
-          </w:tcPr>
-          <w:p>
-            <w:pPr>
-              <w:pStyle w:val="Normal"/>
-              <w:jc w:val="center"/>
-              <w:rPr>
-                <w:sz w:val="22"/>
-                <w:szCs w:val="22"/>
-                <w:shd w:fill="FFFF00" w:val="clear"/>
-              </w:rPr>
-            </w:pPr>
-            <w:r>
-              <w:rPr>
-                <w:sz w:val="22"/>
-                <w:szCs w:val="22"/>
-                <w:shd w:fill="FFFF00" w:val="clear"/>
-              </w:rPr>
             </w:r>
           </w:p>
         </w:tc>
@@ -22485,6 +22645,7 @@
                 <w:szCs w:val="22"/>
                 <w:shd w:fill="FFFF00" w:val="clear"/>
               </w:rPr>
+              <w:t>32</w:t>
             </w:r>
           </w:p>
         </w:tc>
@@ -22634,6 +22795,7 @@
                 <w:szCs w:val="22"/>
                 <w:shd w:fill="FFFF00" w:val="clear"/>
               </w:rPr>
+              <w:t>1</w:t>
             </w:r>
           </w:p>
         </w:tc>
@@ -22669,12 +22831,84 @@
                 <w:szCs w:val="22"/>
                 <w:shd w:fill="FFFF00" w:val="clear"/>
               </w:rPr>
+              <w:t>1</w:t>
+            </w:r>
+          </w:p>
+        </w:tc>
+        <w:tc>
+          <w:tcPr>
+            <w:tcW w:w="670" w:type="dxa"/>
+            <w:tcBorders>
+              <w:top w:val="nil"/>
+              <w:left w:val="single" w:sz="4" w:space="0" w:color="000001"/>
+              <w:bottom w:val="single" w:sz="4" w:space="0" w:color="000001"/>
+              <w:insideH w:val="single" w:sz="4" w:space="0" w:color="000001"/>
+              <w:right w:val="nil"/>
+              <w:insideV w:val="nil"/>
+            </w:tcBorders>
+            <w:shd w:fill="FFFFFF" w:val="clear"/>
+            <w:tcMar>
+              <w:left w:w="88" w:type="dxa"/>
+            </w:tcMar>
+          </w:tcPr>
+          <w:p>
+            <w:pPr>
+              <w:pStyle w:val="Normal"/>
+              <w:jc w:val="center"/>
+              <w:rPr>
+                <w:sz w:val="22"/>
+                <w:szCs w:val="22"/>
+                <w:shd w:fill="FFFF00" w:val="clear"/>
+              </w:rPr>
+            </w:pPr>
+            <w:r>
+              <w:rPr>
+                <w:sz w:val="22"/>
+                <w:szCs w:val="22"/>
+                <w:shd w:fill="FFFF00" w:val="clear"/>
+              </w:rPr>
               <w:t>0</w:t>
             </w:r>
           </w:p>
         </w:tc>
         <w:tc>
           <w:tcPr>
+            <w:tcW w:w="671" w:type="dxa"/>
+            <w:tcBorders>
+              <w:top w:val="nil"/>
+              <w:left w:val="single" w:sz="4" w:space="0" w:color="000001"/>
+              <w:bottom w:val="single" w:sz="4" w:space="0" w:color="000001"/>
+              <w:insideH w:val="single" w:sz="4" w:space="0" w:color="000001"/>
+              <w:right w:val="nil"/>
+              <w:insideV w:val="nil"/>
+            </w:tcBorders>
+            <w:shd w:fill="FFFFFF" w:val="clear"/>
+            <w:tcMar>
+              <w:left w:w="88" w:type="dxa"/>
+            </w:tcMar>
+          </w:tcPr>
+          <w:p>
+            <w:pPr>
+              <w:pStyle w:val="Normal"/>
+              <w:jc w:val="center"/>
+              <w:rPr>
+                <w:sz w:val="22"/>
+                <w:szCs w:val="22"/>
+                <w:shd w:fill="FFFF00" w:val="clear"/>
+              </w:rPr>
+            </w:pPr>
+            <w:r>
+              <w:rPr>
+                <w:sz w:val="22"/>
+                <w:szCs w:val="22"/>
+                <w:shd w:fill="FFFF00" w:val="clear"/>
+              </w:rPr>
+              <w:t>0</w:t>
+            </w:r>
+          </w:p>
+        </w:tc>
+        <w:tc>
+          <w:tcPr>
             <w:tcW w:w="670" w:type="dxa"/>
             <w:tcBorders>
               <w:top w:val="nil"/>
@@ -22705,12 +22939,84 @@
                 <w:szCs w:val="22"/>
                 <w:shd w:fill="FFFF00" w:val="clear"/>
               </w:rPr>
+              <w:t>5</w:t>
+            </w:r>
+          </w:p>
+        </w:tc>
+        <w:tc>
+          <w:tcPr>
+            <w:tcW w:w="671" w:type="dxa"/>
+            <w:tcBorders>
+              <w:top w:val="nil"/>
+              <w:left w:val="single" w:sz="4" w:space="0" w:color="000001"/>
+              <w:bottom w:val="single" w:sz="4" w:space="0" w:color="000001"/>
+              <w:insideH w:val="single" w:sz="4" w:space="0" w:color="000001"/>
+              <w:right w:val="nil"/>
+              <w:insideV w:val="nil"/>
+            </w:tcBorders>
+            <w:shd w:fill="FFFFFF" w:val="clear"/>
+            <w:tcMar>
+              <w:left w:w="88" w:type="dxa"/>
+            </w:tcMar>
+          </w:tcPr>
+          <w:p>
+            <w:pPr>
+              <w:pStyle w:val="Normal"/>
+              <w:jc w:val="center"/>
+              <w:rPr>
+                <w:sz w:val="22"/>
+                <w:szCs w:val="22"/>
+                <w:shd w:fill="FFFF00" w:val="clear"/>
+              </w:rPr>
+            </w:pPr>
+            <w:r>
+              <w:rPr>
+                <w:sz w:val="22"/>
+                <w:szCs w:val="22"/>
+                <w:shd w:fill="FFFF00" w:val="clear"/>
+              </w:rPr>
               <w:t>0</w:t>
             </w:r>
           </w:p>
         </w:tc>
         <w:tc>
           <w:tcPr>
+            <w:tcW w:w="670" w:type="dxa"/>
+            <w:tcBorders>
+              <w:top w:val="nil"/>
+              <w:left w:val="single" w:sz="4" w:space="0" w:color="000001"/>
+              <w:bottom w:val="single" w:sz="4" w:space="0" w:color="000001"/>
+              <w:insideH w:val="single" w:sz="4" w:space="0" w:color="000001"/>
+              <w:right w:val="nil"/>
+              <w:insideV w:val="nil"/>
+            </w:tcBorders>
+            <w:shd w:fill="FFFFFF" w:val="clear"/>
+            <w:tcMar>
+              <w:left w:w="88" w:type="dxa"/>
+            </w:tcMar>
+          </w:tcPr>
+          <w:p>
+            <w:pPr>
+              <w:pStyle w:val="Normal"/>
+              <w:jc w:val="center"/>
+              <w:rPr>
+                <w:sz w:val="22"/>
+                <w:szCs w:val="22"/>
+                <w:shd w:fill="FFFF00" w:val="clear"/>
+              </w:rPr>
+            </w:pPr>
+            <w:r>
+              <w:rPr>
+                <w:sz w:val="22"/>
+                <w:szCs w:val="22"/>
+                <w:shd w:fill="FFFF00" w:val="clear"/>
+              </w:rPr>
+              <w:t>20</w:t>
+            </w:r>
+          </w:p>
+        </w:tc>
+        <w:tc>
+          <w:tcPr>
             <w:tcW w:w="671" w:type="dxa"/>
             <w:tcBorders>
               <w:top w:val="nil"/>
@@ -22741,12 +23047,13 @@
                 <w:szCs w:val="22"/>
                 <w:shd w:fill="FFFF00" w:val="clear"/>
               </w:rPr>
-            </w:r>
-          </w:p>
-        </w:tc>
-        <w:tc>
-          <w:tcPr>
-            <w:tcW w:w="670" w:type="dxa"/>
+              <w:t>5</w:t>
+            </w:r>
+          </w:p>
+        </w:tc>
+        <w:tc>
+          <w:tcPr>
+            <w:tcW w:w="864" w:type="dxa"/>
             <w:tcBorders>
               <w:top w:val="nil"/>
               <w:left w:val="single" w:sz="4" w:space="0" w:color="000001"/>
@@ -22777,147 +23084,6 @@
                 <w:shd w:fill="FFFF00" w:val="clear"/>
               </w:rPr>
               <w:t>0</w:t>
-            </w:r>
-          </w:p>
-        </w:tc>
-        <w:tc>
-          <w:tcPr>
-            <w:tcW w:w="671" w:type="dxa"/>
-            <w:tcBorders>
-              <w:top w:val="nil"/>
-              <w:left w:val="single" w:sz="4" w:space="0" w:color="000001"/>
-              <w:bottom w:val="single" w:sz="4" w:space="0" w:color="000001"/>
-              <w:insideH w:val="single" w:sz="4" w:space="0" w:color="000001"/>
-              <w:right w:val="nil"/>
-              <w:insideV w:val="nil"/>
-            </w:tcBorders>
-            <w:shd w:fill="FFFFFF" w:val="clear"/>
-            <w:tcMar>
-              <w:left w:w="88" w:type="dxa"/>
-            </w:tcMar>
-          </w:tcPr>
-          <w:p>
-            <w:pPr>
-              <w:pStyle w:val="Normal"/>
-              <w:jc w:val="center"/>
-              <w:rPr>
-                <w:sz w:val="22"/>
-                <w:szCs w:val="22"/>
-                <w:shd w:fill="FFFF00" w:val="clear"/>
-              </w:rPr>
-            </w:pPr>
-            <w:r>
-              <w:rPr>
-                <w:sz w:val="22"/>
-                <w:szCs w:val="22"/>
-                <w:shd w:fill="FFFF00" w:val="clear"/>
-              </w:rPr>
-            </w:r>
-          </w:p>
-        </w:tc>
-        <w:tc>
-          <w:tcPr>
-            <w:tcW w:w="670" w:type="dxa"/>
-            <w:tcBorders>
-              <w:top w:val="nil"/>
-              <w:left w:val="single" w:sz="4" w:space="0" w:color="000001"/>
-              <w:bottom w:val="single" w:sz="4" w:space="0" w:color="000001"/>
-              <w:insideH w:val="single" w:sz="4" w:space="0" w:color="000001"/>
-              <w:right w:val="nil"/>
-              <w:insideV w:val="nil"/>
-            </w:tcBorders>
-            <w:shd w:fill="FFFFFF" w:val="clear"/>
-            <w:tcMar>
-              <w:left w:w="88" w:type="dxa"/>
-            </w:tcMar>
-          </w:tcPr>
-          <w:p>
-            <w:pPr>
-              <w:pStyle w:val="Normal"/>
-              <w:jc w:val="center"/>
-              <w:rPr>
-                <w:sz w:val="22"/>
-                <w:szCs w:val="22"/>
-                <w:shd w:fill="FFFF00" w:val="clear"/>
-              </w:rPr>
-            </w:pPr>
-            <w:r>
-              <w:rPr>
-                <w:sz w:val="22"/>
-                <w:szCs w:val="22"/>
-                <w:shd w:fill="FFFF00" w:val="clear"/>
-              </w:rPr>
-            </w:r>
-          </w:p>
-        </w:tc>
-        <w:tc>
-          <w:tcPr>
-            <w:tcW w:w="671" w:type="dxa"/>
-            <w:tcBorders>
-              <w:top w:val="nil"/>
-              <w:left w:val="single" w:sz="4" w:space="0" w:color="000001"/>
-              <w:bottom w:val="single" w:sz="4" w:space="0" w:color="000001"/>
-              <w:insideH w:val="single" w:sz="4" w:space="0" w:color="000001"/>
-              <w:right w:val="nil"/>
-              <w:insideV w:val="nil"/>
-            </w:tcBorders>
-            <w:shd w:fill="FFFFFF" w:val="clear"/>
-            <w:tcMar>
-              <w:left w:w="88" w:type="dxa"/>
-            </w:tcMar>
-          </w:tcPr>
-          <w:p>
-            <w:pPr>
-              <w:pStyle w:val="Normal"/>
-              <w:jc w:val="center"/>
-              <w:rPr>
-                <w:sz w:val="22"/>
-                <w:szCs w:val="22"/>
-                <w:shd w:fill="FFFF00" w:val="clear"/>
-              </w:rPr>
-            </w:pPr>
-            <w:r>
-              <w:rPr>
-                <w:sz w:val="22"/>
-                <w:szCs w:val="22"/>
-                <w:shd w:fill="FFFF00" w:val="clear"/>
-              </w:rPr>
-              <w:t>0</w:t>
-            </w:r>
-          </w:p>
-        </w:tc>
-        <w:tc>
-          <w:tcPr>
-            <w:tcW w:w="864" w:type="dxa"/>
-            <w:tcBorders>
-              <w:top w:val="nil"/>
-              <w:left w:val="single" w:sz="4" w:space="0" w:color="000001"/>
-              <w:bottom w:val="single" w:sz="4" w:space="0" w:color="000001"/>
-              <w:insideH w:val="single" w:sz="4" w:space="0" w:color="000001"/>
-              <w:right w:val="nil"/>
-              <w:insideV w:val="nil"/>
-            </w:tcBorders>
-            <w:shd w:fill="FFFFFF" w:val="clear"/>
-            <w:tcMar>
-              <w:left w:w="88" w:type="dxa"/>
-            </w:tcMar>
-          </w:tcPr>
-          <w:p>
-            <w:pPr>
-              <w:pStyle w:val="Normal"/>
-              <w:jc w:val="center"/>
-              <w:rPr>
-                <w:sz w:val="22"/>
-                <w:szCs w:val="22"/>
-                <w:shd w:fill="FFFF00" w:val="clear"/>
-              </w:rPr>
-            </w:pPr>
-            <w:r>
-              <w:rPr>
-                <w:sz w:val="22"/>
-                <w:szCs w:val="22"/>
-                <w:shd w:fill="FFFF00" w:val="clear"/>
-              </w:rPr>
             </w:r>
           </w:p>
         </w:tc>
@@ -22953,6 +23119,7 @@
                 <w:szCs w:val="22"/>
                 <w:shd w:fill="FFFF00" w:val="clear"/>
               </w:rPr>
+              <w:t>32</w:t>
             </w:r>
           </w:p>
         </w:tc>
@@ -23102,6 +23269,7 @@
                 <w:szCs w:val="22"/>
                 <w:shd w:fill="FFFF00" w:val="clear"/>
               </w:rPr>
+              <w:t>0</w:t>
             </w:r>
           </w:p>
         </w:tc>
@@ -23137,12 +23305,84 @@
                 <w:szCs w:val="22"/>
                 <w:shd w:fill="FFFF00" w:val="clear"/>
               </w:rPr>
+              <w:t>1</w:t>
+            </w:r>
+          </w:p>
+        </w:tc>
+        <w:tc>
+          <w:tcPr>
+            <w:tcW w:w="670" w:type="dxa"/>
+            <w:tcBorders>
+              <w:top w:val="nil"/>
+              <w:left w:val="single" w:sz="4" w:space="0" w:color="000001"/>
+              <w:bottom w:val="single" w:sz="4" w:space="0" w:color="000001"/>
+              <w:insideH w:val="single" w:sz="4" w:space="0" w:color="000001"/>
+              <w:right w:val="nil"/>
+              <w:insideV w:val="nil"/>
+            </w:tcBorders>
+            <w:shd w:fill="FFFFFF" w:val="clear"/>
+            <w:tcMar>
+              <w:left w:w="88" w:type="dxa"/>
+            </w:tcMar>
+          </w:tcPr>
+          <w:p>
+            <w:pPr>
+              <w:pStyle w:val="Normal"/>
+              <w:jc w:val="center"/>
+              <w:rPr>
+                <w:sz w:val="22"/>
+                <w:szCs w:val="22"/>
+                <w:shd w:fill="FFFF00" w:val="clear"/>
+              </w:rPr>
+            </w:pPr>
+            <w:r>
+              <w:rPr>
+                <w:sz w:val="22"/>
+                <w:szCs w:val="22"/>
+                <w:shd w:fill="FFFF00" w:val="clear"/>
+              </w:rPr>
               <w:t>0</w:t>
             </w:r>
           </w:p>
         </w:tc>
         <w:tc>
           <w:tcPr>
+            <w:tcW w:w="671" w:type="dxa"/>
+            <w:tcBorders>
+              <w:top w:val="nil"/>
+              <w:left w:val="single" w:sz="4" w:space="0" w:color="000001"/>
+              <w:bottom w:val="single" w:sz="4" w:space="0" w:color="000001"/>
+              <w:insideH w:val="single" w:sz="4" w:space="0" w:color="000001"/>
+              <w:right w:val="nil"/>
+              <w:insideV w:val="nil"/>
+            </w:tcBorders>
+            <w:shd w:fill="FFFFFF" w:val="clear"/>
+            <w:tcMar>
+              <w:left w:w="88" w:type="dxa"/>
+            </w:tcMar>
+          </w:tcPr>
+          <w:p>
+            <w:pPr>
+              <w:pStyle w:val="Normal"/>
+              <w:jc w:val="center"/>
+              <w:rPr>
+                <w:sz w:val="22"/>
+                <w:szCs w:val="22"/>
+                <w:shd w:fill="FFFF00" w:val="clear"/>
+              </w:rPr>
+            </w:pPr>
+            <w:r>
+              <w:rPr>
+                <w:sz w:val="22"/>
+                <w:szCs w:val="22"/>
+                <w:shd w:fill="FFFF00" w:val="clear"/>
+              </w:rPr>
+              <w:t>0</w:t>
+            </w:r>
+          </w:p>
+        </w:tc>
+        <w:tc>
+          <w:tcPr>
             <w:tcW w:w="670" w:type="dxa"/>
             <w:tcBorders>
               <w:top w:val="nil"/>
@@ -23173,12 +23413,92 @@
                 <w:szCs w:val="22"/>
                 <w:shd w:fill="FFFF00" w:val="clear"/>
               </w:rPr>
+              <w:t>23</w:t>
+            </w:r>
+          </w:p>
+        </w:tc>
+        <w:tc>
+          <w:tcPr>
+            <w:tcW w:w="671" w:type="dxa"/>
+            <w:tcBorders>
+              <w:top w:val="nil"/>
+              <w:left w:val="single" w:sz="4" w:space="0" w:color="000001"/>
+              <w:bottom w:val="single" w:sz="4" w:space="0" w:color="000001"/>
+              <w:insideH w:val="single" w:sz="4" w:space="0" w:color="000001"/>
+              <w:right w:val="nil"/>
+              <w:insideV w:val="nil"/>
+            </w:tcBorders>
+            <w:shd w:fill="FFFFFF" w:val="clear"/>
+            <w:tcMar>
+              <w:left w:w="88" w:type="dxa"/>
+            </w:tcMar>
+          </w:tcPr>
+          <w:p>
+            <w:pPr>
+              <w:pStyle w:val="Normal"/>
+              <w:jc w:val="center"/>
+              <w:rPr>
+                <w:sz w:val="22"/>
+                <w:szCs w:val="22"/>
+                <w:shd w:fill="FFFF00" w:val="clear"/>
+              </w:rPr>
+            </w:pPr>
+            <w:r>
+              <w:rPr>
+                <w:sz w:val="22"/>
+                <w:szCs w:val="22"/>
+                <w:shd w:fill="FFFF00" w:val="clear"/>
+              </w:rPr>
               <w:t>0</w:t>
             </w:r>
           </w:p>
         </w:tc>
         <w:tc>
           <w:tcPr>
+            <w:tcW w:w="670" w:type="dxa"/>
+            <w:tcBorders>
+              <w:top w:val="nil"/>
+              <w:left w:val="single" w:sz="4" w:space="0" w:color="000001"/>
+              <w:bottom w:val="single" w:sz="4" w:space="0" w:color="000001"/>
+              <w:insideH w:val="single" w:sz="4" w:space="0" w:color="000001"/>
+              <w:right w:val="nil"/>
+              <w:insideV w:val="nil"/>
+            </w:tcBorders>
+            <w:shd w:fill="FFFFFF" w:val="clear"/>
+            <w:tcMar>
+              <w:left w:w="88" w:type="dxa"/>
+            </w:tcMar>
+          </w:tcPr>
+          <w:p>
+            <w:pPr>
+              <w:pStyle w:val="Normal"/>
+              <w:jc w:val="center"/>
+              <w:rPr>
+                <w:sz w:val="22"/>
+                <w:szCs w:val="22"/>
+                <w:shd w:fill="FFFF00" w:val="clear"/>
+              </w:rPr>
+            </w:pPr>
+            <w:r>
+              <w:rPr>
+                <w:sz w:val="22"/>
+                <w:szCs w:val="22"/>
+                <w:shd w:fill="FFFF00" w:val="clear"/>
+              </w:rPr>
+              <w:t>7</w:t>
+            </w:r>
+            <w:r>
+              <w:rPr>
+                <w:sz w:val="22"/>
+                <w:szCs w:val="22"/>
+                <w:shd w:fill="FFFF00" w:val="clear"/>
+              </w:rPr>
+              <w:t>5</w:t>
+            </w:r>
+          </w:p>
+        </w:tc>
+        <w:tc>
+          <w:tcPr>
             <w:tcW w:w="671" w:type="dxa"/>
             <w:tcBorders>
               <w:top w:val="nil"/>
@@ -23209,12 +23529,13 @@
                 <w:szCs w:val="22"/>
                 <w:shd w:fill="FFFF00" w:val="clear"/>
               </w:rPr>
-            </w:r>
-          </w:p>
-        </w:tc>
-        <w:tc>
-          <w:tcPr>
-            <w:tcW w:w="670" w:type="dxa"/>
+              <w:t>30</w:t>
+            </w:r>
+          </w:p>
+        </w:tc>
+        <w:tc>
+          <w:tcPr>
+            <w:tcW w:w="864" w:type="dxa"/>
             <w:tcBorders>
               <w:top w:val="nil"/>
               <w:left w:val="single" w:sz="4" w:space="0" w:color="000001"/>
@@ -23245,147 +23566,6 @@
                 <w:shd w:fill="FFFF00" w:val="clear"/>
               </w:rPr>
               <w:t>0</w:t>
-            </w:r>
-          </w:p>
-        </w:tc>
-        <w:tc>
-          <w:tcPr>
-            <w:tcW w:w="671" w:type="dxa"/>
-            <w:tcBorders>
-              <w:top w:val="nil"/>
-              <w:left w:val="single" w:sz="4" w:space="0" w:color="000001"/>
-              <w:bottom w:val="single" w:sz="4" w:space="0" w:color="000001"/>
-              <w:insideH w:val="single" w:sz="4" w:space="0" w:color="000001"/>
-              <w:right w:val="nil"/>
-              <w:insideV w:val="nil"/>
-            </w:tcBorders>
-            <w:shd w:fill="FFFFFF" w:val="clear"/>
-            <w:tcMar>
-              <w:left w:w="88" w:type="dxa"/>
-            </w:tcMar>
-          </w:tcPr>
-          <w:p>
-            <w:pPr>
-              <w:pStyle w:val="Normal"/>
-              <w:jc w:val="center"/>
-              <w:rPr>
-                <w:sz w:val="22"/>
-                <w:szCs w:val="22"/>
-                <w:shd w:fill="FFFF00" w:val="clear"/>
-              </w:rPr>
-            </w:pPr>
-            <w:r>
-              <w:rPr>
-                <w:sz w:val="22"/>
-                <w:szCs w:val="22"/>
-                <w:shd w:fill="FFFF00" w:val="clear"/>
-              </w:rPr>
-            </w:r>
-          </w:p>
-        </w:tc>
-        <w:tc>
-          <w:tcPr>
-            <w:tcW w:w="670" w:type="dxa"/>
-            <w:tcBorders>
-              <w:top w:val="nil"/>
-              <w:left w:val="single" w:sz="4" w:space="0" w:color="000001"/>
-              <w:bottom w:val="single" w:sz="4" w:space="0" w:color="000001"/>
-              <w:insideH w:val="single" w:sz="4" w:space="0" w:color="000001"/>
-              <w:right w:val="nil"/>
-              <w:insideV w:val="nil"/>
-            </w:tcBorders>
-            <w:shd w:fill="FFFFFF" w:val="clear"/>
-            <w:tcMar>
-              <w:left w:w="88" w:type="dxa"/>
-            </w:tcMar>
-          </w:tcPr>
-          <w:p>
-            <w:pPr>
-              <w:pStyle w:val="Normal"/>
-              <w:jc w:val="center"/>
-              <w:rPr>
-                <w:sz w:val="22"/>
-                <w:szCs w:val="22"/>
-                <w:shd w:fill="FFFF00" w:val="clear"/>
-              </w:rPr>
-            </w:pPr>
-            <w:r>
-              <w:rPr>
-                <w:sz w:val="22"/>
-                <w:szCs w:val="22"/>
-                <w:shd w:fill="FFFF00" w:val="clear"/>
-              </w:rPr>
-            </w:r>
-          </w:p>
-        </w:tc>
-        <w:tc>
-          <w:tcPr>
-            <w:tcW w:w="671" w:type="dxa"/>
-            <w:tcBorders>
-              <w:top w:val="nil"/>
-              <w:left w:val="single" w:sz="4" w:space="0" w:color="000001"/>
-              <w:bottom w:val="single" w:sz="4" w:space="0" w:color="000001"/>
-              <w:insideH w:val="single" w:sz="4" w:space="0" w:color="000001"/>
-              <w:right w:val="nil"/>
-              <w:insideV w:val="nil"/>
-            </w:tcBorders>
-            <w:shd w:fill="FFFFFF" w:val="clear"/>
-            <w:tcMar>
-              <w:left w:w="88" w:type="dxa"/>
-            </w:tcMar>
-          </w:tcPr>
-          <w:p>
-            <w:pPr>
-              <w:pStyle w:val="Normal"/>
-              <w:jc w:val="center"/>
-              <w:rPr>
-                <w:sz w:val="22"/>
-                <w:szCs w:val="22"/>
-                <w:shd w:fill="FFFF00" w:val="clear"/>
-              </w:rPr>
-            </w:pPr>
-            <w:r>
-              <w:rPr>
-                <w:sz w:val="22"/>
-                <w:szCs w:val="22"/>
-                <w:shd w:fill="FFFF00" w:val="clear"/>
-              </w:rPr>
-              <w:t>0</w:t>
-            </w:r>
-          </w:p>
-        </w:tc>
-        <w:tc>
-          <w:tcPr>
-            <w:tcW w:w="864" w:type="dxa"/>
-            <w:tcBorders>
-              <w:top w:val="nil"/>
-              <w:left w:val="single" w:sz="4" w:space="0" w:color="000001"/>
-              <w:bottom w:val="single" w:sz="4" w:space="0" w:color="000001"/>
-              <w:insideH w:val="single" w:sz="4" w:space="0" w:color="000001"/>
-              <w:right w:val="nil"/>
-              <w:insideV w:val="nil"/>
-            </w:tcBorders>
-            <w:shd w:fill="FFFFFF" w:val="clear"/>
-            <w:tcMar>
-              <w:left w:w="88" w:type="dxa"/>
-            </w:tcMar>
-          </w:tcPr>
-          <w:p>
-            <w:pPr>
-              <w:pStyle w:val="Normal"/>
-              <w:jc w:val="center"/>
-              <w:rPr>
-                <w:sz w:val="22"/>
-                <w:szCs w:val="22"/>
-                <w:shd w:fill="FFFF00" w:val="clear"/>
-              </w:rPr>
-            </w:pPr>
-            <w:r>
-              <w:rPr>
-                <w:sz w:val="22"/>
-                <w:szCs w:val="22"/>
-                <w:shd w:fill="FFFF00" w:val="clear"/>
-              </w:rPr>
             </w:r>
           </w:p>
         </w:tc>
@@ -23421,6 +23601,7 @@
                 <w:szCs w:val="22"/>
                 <w:shd w:fill="FFFF00" w:val="clear"/>
               </w:rPr>
+              <w:t>129</w:t>
             </w:r>
           </w:p>
         </w:tc>
@@ -23570,6 +23751,7 @@
                 <w:szCs w:val="22"/>
                 <w:shd w:fill="FFFF00" w:val="clear"/>
               </w:rPr>
+              <w:t>0</w:t>
             </w:r>
           </w:p>
         </w:tc>
@@ -23605,12 +23787,84 @@
                 <w:szCs w:val="22"/>
                 <w:shd w:fill="FFFF00" w:val="clear"/>
               </w:rPr>
+              <w:t>1</w:t>
+            </w:r>
+          </w:p>
+        </w:tc>
+        <w:tc>
+          <w:tcPr>
+            <w:tcW w:w="670" w:type="dxa"/>
+            <w:tcBorders>
+              <w:top w:val="nil"/>
+              <w:left w:val="single" w:sz="4" w:space="0" w:color="000001"/>
+              <w:bottom w:val="single" w:sz="4" w:space="0" w:color="000001"/>
+              <w:insideH w:val="single" w:sz="4" w:space="0" w:color="000001"/>
+              <w:right w:val="nil"/>
+              <w:insideV w:val="nil"/>
+            </w:tcBorders>
+            <w:shd w:fill="FFFFFF" w:val="clear"/>
+            <w:tcMar>
+              <w:left w:w="88" w:type="dxa"/>
+            </w:tcMar>
+          </w:tcPr>
+          <w:p>
+            <w:pPr>
+              <w:pStyle w:val="Normal"/>
+              <w:jc w:val="center"/>
+              <w:rPr>
+                <w:sz w:val="22"/>
+                <w:szCs w:val="22"/>
+                <w:shd w:fill="FFFF00" w:val="clear"/>
+              </w:rPr>
+            </w:pPr>
+            <w:r>
+              <w:rPr>
+                <w:sz w:val="22"/>
+                <w:szCs w:val="22"/>
+                <w:shd w:fill="FFFF00" w:val="clear"/>
+              </w:rPr>
               <w:t>0</w:t>
             </w:r>
           </w:p>
         </w:tc>
         <w:tc>
           <w:tcPr>
+            <w:tcW w:w="671" w:type="dxa"/>
+            <w:tcBorders>
+              <w:top w:val="nil"/>
+              <w:left w:val="single" w:sz="4" w:space="0" w:color="000001"/>
+              <w:bottom w:val="single" w:sz="4" w:space="0" w:color="000001"/>
+              <w:insideH w:val="single" w:sz="4" w:space="0" w:color="000001"/>
+              <w:right w:val="nil"/>
+              <w:insideV w:val="nil"/>
+            </w:tcBorders>
+            <w:shd w:fill="FFFFFF" w:val="clear"/>
+            <w:tcMar>
+              <w:left w:w="88" w:type="dxa"/>
+            </w:tcMar>
+          </w:tcPr>
+          <w:p>
+            <w:pPr>
+              <w:pStyle w:val="Normal"/>
+              <w:jc w:val="center"/>
+              <w:rPr>
+                <w:sz w:val="22"/>
+                <w:szCs w:val="22"/>
+                <w:shd w:fill="FFFF00" w:val="clear"/>
+              </w:rPr>
+            </w:pPr>
+            <w:r>
+              <w:rPr>
+                <w:sz w:val="22"/>
+                <w:szCs w:val="22"/>
+                <w:shd w:fill="FFFF00" w:val="clear"/>
+              </w:rPr>
+              <w:t>0</w:t>
+            </w:r>
+          </w:p>
+        </w:tc>
+        <w:tc>
+          <w:tcPr>
             <w:tcW w:w="670" w:type="dxa"/>
             <w:tcBorders>
               <w:top w:val="nil"/>
@@ -23677,6 +23931,7 @@
                 <w:szCs w:val="22"/>
                 <w:shd w:fill="FFFF00" w:val="clear"/>
               </w:rPr>
+              <w:t>0</w:t>
             </w:r>
           </w:p>
         </w:tc>
@@ -23712,13 +23967,49 @@
                 <w:szCs w:val="22"/>
                 <w:shd w:fill="FFFF00" w:val="clear"/>
               </w:rPr>
+              <w:t>5</w:t>
+            </w:r>
+          </w:p>
+        </w:tc>
+        <w:tc>
+          <w:tcPr>
+            <w:tcW w:w="671" w:type="dxa"/>
+            <w:tcBorders>
+              <w:top w:val="nil"/>
+              <w:left w:val="single" w:sz="4" w:space="0" w:color="000001"/>
+              <w:bottom w:val="single" w:sz="4" w:space="0" w:color="000001"/>
+              <w:insideH w:val="single" w:sz="4" w:space="0" w:color="000001"/>
+              <w:right w:val="nil"/>
+              <w:insideV w:val="nil"/>
+            </w:tcBorders>
+            <w:shd w:fill="FFFFFF" w:val="clear"/>
+            <w:tcMar>
+              <w:left w:w="88" w:type="dxa"/>
+            </w:tcMar>
+          </w:tcPr>
+          <w:p>
+            <w:pPr>
+              <w:pStyle w:val="Normal"/>
+              <w:jc w:val="center"/>
+              <w:rPr>
+                <w:sz w:val="22"/>
+                <w:szCs w:val="22"/>
+                <w:shd w:fill="FFFF00" w:val="clear"/>
+              </w:rPr>
+            </w:pPr>
+            <w:r>
+              <w:rPr>
+                <w:sz w:val="22"/>
+                <w:szCs w:val="22"/>
+                <w:shd w:fill="FFFF00" w:val="clear"/>
+              </w:rPr>
               <w:t>0</w:t>
             </w:r>
           </w:p>
         </w:tc>
         <w:tc>
           <w:tcPr>
-            <w:tcW w:w="671" w:type="dxa"/>
+            <w:tcW w:w="864" w:type="dxa"/>
             <w:tcBorders>
               <w:top w:val="nil"/>
               <w:left w:val="single" w:sz="4" w:space="0" w:color="000001"/>
@@ -23748,112 +24039,7 @@
                 <w:szCs w:val="22"/>
                 <w:shd w:fill="FFFF00" w:val="clear"/>
               </w:rPr>
-            </w:r>
-          </w:p>
-        </w:tc>
-        <w:tc>
-          <w:tcPr>
-            <w:tcW w:w="670" w:type="dxa"/>
-            <w:tcBorders>
-              <w:top w:val="nil"/>
-              <w:left w:val="single" w:sz="4" w:space="0" w:color="000001"/>
-              <w:bottom w:val="single" w:sz="4" w:space="0" w:color="000001"/>
-              <w:insideH w:val="single" w:sz="4" w:space="0" w:color="000001"/>
-              <w:right w:val="nil"/>
-              <w:insideV w:val="nil"/>
-            </w:tcBorders>
-            <w:shd w:fill="FFFFFF" w:val="clear"/>
-            <w:tcMar>
-              <w:left w:w="88" w:type="dxa"/>
-            </w:tcMar>
-          </w:tcPr>
-          <w:p>
-            <w:pPr>
-              <w:pStyle w:val="Normal"/>
-              <w:jc w:val="center"/>
-              <w:rPr>
-                <w:sz w:val="22"/>
-                <w:szCs w:val="22"/>
-                <w:shd w:fill="FFFF00" w:val="clear"/>
-              </w:rPr>
-            </w:pPr>
-            <w:r>
-              <w:rPr>
-                <w:sz w:val="22"/>
-                <w:szCs w:val="22"/>
-                <w:shd w:fill="FFFF00" w:val="clear"/>
-              </w:rPr>
-            </w:r>
-          </w:p>
-        </w:tc>
-        <w:tc>
-          <w:tcPr>
-            <w:tcW w:w="671" w:type="dxa"/>
-            <w:tcBorders>
-              <w:top w:val="nil"/>
-              <w:left w:val="single" w:sz="4" w:space="0" w:color="000001"/>
-              <w:bottom w:val="single" w:sz="4" w:space="0" w:color="000001"/>
-              <w:insideH w:val="single" w:sz="4" w:space="0" w:color="000001"/>
-              <w:right w:val="nil"/>
-              <w:insideV w:val="nil"/>
-            </w:tcBorders>
-            <w:shd w:fill="FFFFFF" w:val="clear"/>
-            <w:tcMar>
-              <w:left w:w="88" w:type="dxa"/>
-            </w:tcMar>
-          </w:tcPr>
-          <w:p>
-            <w:pPr>
-              <w:pStyle w:val="Normal"/>
-              <w:jc w:val="center"/>
-              <w:rPr>
-                <w:sz w:val="22"/>
-                <w:szCs w:val="22"/>
-                <w:shd w:fill="FFFF00" w:val="clear"/>
-              </w:rPr>
-            </w:pPr>
-            <w:r>
-              <w:rPr>
-                <w:sz w:val="22"/>
-                <w:szCs w:val="22"/>
-                <w:shd w:fill="FFFF00" w:val="clear"/>
-              </w:rPr>
               <w:t>0</w:t>
-            </w:r>
-          </w:p>
-        </w:tc>
-        <w:tc>
-          <w:tcPr>
-            <w:tcW w:w="864" w:type="dxa"/>
-            <w:tcBorders>
-              <w:top w:val="nil"/>
-              <w:left w:val="single" w:sz="4" w:space="0" w:color="000001"/>
-              <w:bottom w:val="single" w:sz="4" w:space="0" w:color="000001"/>
-              <w:insideH w:val="single" w:sz="4" w:space="0" w:color="000001"/>
-              <w:right w:val="nil"/>
-              <w:insideV w:val="nil"/>
-            </w:tcBorders>
-            <w:shd w:fill="FFFFFF" w:val="clear"/>
-            <w:tcMar>
-              <w:left w:w="88" w:type="dxa"/>
-            </w:tcMar>
-          </w:tcPr>
-          <w:p>
-            <w:pPr>
-              <w:pStyle w:val="Normal"/>
-              <w:jc w:val="center"/>
-              <w:rPr>
-                <w:sz w:val="22"/>
-                <w:szCs w:val="22"/>
-                <w:shd w:fill="FFFF00" w:val="clear"/>
-              </w:rPr>
-            </w:pPr>
-            <w:r>
-              <w:rPr>
-                <w:sz w:val="22"/>
-                <w:szCs w:val="22"/>
-                <w:shd w:fill="FFFF00" w:val="clear"/>
-              </w:rPr>
             </w:r>
           </w:p>
         </w:tc>
@@ -23889,6 +24075,7 @@
                 <w:szCs w:val="22"/>
                 <w:shd w:fill="FFFF00" w:val="clear"/>
               </w:rPr>
+              <w:t>6</w:t>
             </w:r>
           </w:p>
         </w:tc>
@@ -24025,6 +24212,8 @@
               <w:pStyle w:val="Normal"/>
               <w:jc w:val="center"/>
               <w:rPr>
+                <w:b/>
+                <w:bCs/>
                 <w:sz w:val="22"/>
                 <w:szCs w:val="22"/>
                 <w:shd w:fill="FFFF00" w:val="clear"/>
@@ -24032,10 +24221,13 @@
             </w:pPr>
             <w:r>
               <w:rPr>
+                <w:b/>
+                <w:bCs/>
                 <w:sz w:val="22"/>
                 <w:szCs w:val="22"/>
                 <w:shd w:fill="FFFF00" w:val="clear"/>
               </w:rPr>
+              <w:t>1</w:t>
             </w:r>
           </w:p>
         </w:tc>
@@ -24107,12 +24299,84 @@
                 <w:szCs w:val="22"/>
                 <w:shd w:fill="FFFF00" w:val="clear"/>
               </w:rPr>
+              <w:t>1</w:t>
+            </w:r>
+          </w:p>
+        </w:tc>
+        <w:tc>
+          <w:tcPr>
+            <w:tcW w:w="671" w:type="dxa"/>
+            <w:tcBorders>
+              <w:top w:val="nil"/>
+              <w:left w:val="single" w:sz="4" w:space="0" w:color="000001"/>
+              <w:bottom w:val="single" w:sz="4" w:space="0" w:color="000001"/>
+              <w:insideH w:val="single" w:sz="4" w:space="0" w:color="000001"/>
+              <w:right w:val="nil"/>
+              <w:insideV w:val="nil"/>
+            </w:tcBorders>
+            <w:shd w:fill="FFFFFF" w:val="clear"/>
+            <w:tcMar>
+              <w:left w:w="88" w:type="dxa"/>
+            </w:tcMar>
+          </w:tcPr>
+          <w:p>
+            <w:pPr>
+              <w:pStyle w:val="Normal"/>
+              <w:jc w:val="center"/>
+              <w:rPr>
+                <w:sz w:val="22"/>
+                <w:szCs w:val="22"/>
+                <w:shd w:fill="FFFF00" w:val="clear"/>
+              </w:rPr>
+            </w:pPr>
+            <w:r>
+              <w:rPr>
+                <w:sz w:val="22"/>
+                <w:szCs w:val="22"/>
+                <w:shd w:fill="FFFF00" w:val="clear"/>
+              </w:rPr>
               <w:t>0</w:t>
             </w:r>
           </w:p>
         </w:tc>
         <w:tc>
           <w:tcPr>
+            <w:tcW w:w="670" w:type="dxa"/>
+            <w:tcBorders>
+              <w:top w:val="nil"/>
+              <w:left w:val="single" w:sz="4" w:space="0" w:color="000001"/>
+              <w:bottom w:val="single" w:sz="4" w:space="0" w:color="000001"/>
+              <w:insideH w:val="single" w:sz="4" w:space="0" w:color="000001"/>
+              <w:right w:val="nil"/>
+              <w:insideV w:val="nil"/>
+            </w:tcBorders>
+            <w:shd w:fill="FFFFFF" w:val="clear"/>
+            <w:tcMar>
+              <w:left w:w="88" w:type="dxa"/>
+            </w:tcMar>
+          </w:tcPr>
+          <w:p>
+            <w:pPr>
+              <w:pStyle w:val="Normal"/>
+              <w:jc w:val="center"/>
+              <w:rPr>
+                <w:sz w:val="22"/>
+                <w:szCs w:val="22"/>
+                <w:shd w:fill="FFFF00" w:val="clear"/>
+              </w:rPr>
+            </w:pPr>
+            <w:r>
+              <w:rPr>
+                <w:sz w:val="22"/>
+                <w:szCs w:val="22"/>
+                <w:shd w:fill="FFFF00" w:val="clear"/>
+              </w:rPr>
+              <w:t>1</w:t>
+            </w:r>
+          </w:p>
+        </w:tc>
+        <w:tc>
+          <w:tcPr>
             <w:tcW w:w="671" w:type="dxa"/>
             <w:tcBorders>
               <w:top w:val="nil"/>
@@ -24143,6 +24407,7 @@
                 <w:szCs w:val="22"/>
                 <w:shd w:fill="FFFF00" w:val="clear"/>
               </w:rPr>
+              <w:t>0</w:t>
             </w:r>
           </w:p>
         </w:tc>
@@ -24214,12 +24479,13 @@
                 <w:szCs w:val="22"/>
                 <w:shd w:fill="FFFF00" w:val="clear"/>
               </w:rPr>
-            </w:r>
-          </w:p>
-        </w:tc>
-        <w:tc>
-          <w:tcPr>
-            <w:tcW w:w="670" w:type="dxa"/>
+              <w:t>0</w:t>
+            </w:r>
+          </w:p>
+        </w:tc>
+        <w:tc>
+          <w:tcPr>
+            <w:tcW w:w="864" w:type="dxa"/>
             <w:tcBorders>
               <w:top w:val="nil"/>
               <w:left w:val="single" w:sz="4" w:space="0" w:color="000001"/>
@@ -24249,77 +24515,7 @@
                 <w:szCs w:val="22"/>
                 <w:shd w:fill="FFFF00" w:val="clear"/>
               </w:rPr>
-            </w:r>
-          </w:p>
-        </w:tc>
-        <w:tc>
-          <w:tcPr>
-            <w:tcW w:w="671" w:type="dxa"/>
-            <w:tcBorders>
-              <w:top w:val="nil"/>
-              <w:left w:val="single" w:sz="4" w:space="0" w:color="000001"/>
-              <w:bottom w:val="single" w:sz="4" w:space="0" w:color="000001"/>
-              <w:insideH w:val="single" w:sz="4" w:space="0" w:color="000001"/>
-              <w:right w:val="nil"/>
-              <w:insideV w:val="nil"/>
-            </w:tcBorders>
-            <w:shd w:fill="FFFFFF" w:val="clear"/>
-            <w:tcMar>
-              <w:left w:w="88" w:type="dxa"/>
-            </w:tcMar>
-          </w:tcPr>
-          <w:p>
-            <w:pPr>
-              <w:pStyle w:val="Normal"/>
-              <w:jc w:val="center"/>
-              <w:rPr>
-                <w:sz w:val="22"/>
-                <w:szCs w:val="22"/>
-                <w:shd w:fill="FFFF00" w:val="clear"/>
-              </w:rPr>
-            </w:pPr>
-            <w:r>
-              <w:rPr>
-                <w:sz w:val="22"/>
-                <w:szCs w:val="22"/>
-                <w:shd w:fill="FFFF00" w:val="clear"/>
-              </w:rPr>
               <w:t>0</w:t>
-            </w:r>
-          </w:p>
-        </w:tc>
-        <w:tc>
-          <w:tcPr>
-            <w:tcW w:w="864" w:type="dxa"/>
-            <w:tcBorders>
-              <w:top w:val="nil"/>
-              <w:left w:val="single" w:sz="4" w:space="0" w:color="000001"/>
-              <w:bottom w:val="single" w:sz="4" w:space="0" w:color="000001"/>
-              <w:insideH w:val="single" w:sz="4" w:space="0" w:color="000001"/>
-              <w:right w:val="nil"/>
-              <w:insideV w:val="nil"/>
-            </w:tcBorders>
-            <w:shd w:fill="FFFFFF" w:val="clear"/>
-            <w:tcMar>
-              <w:left w:w="88" w:type="dxa"/>
-            </w:tcMar>
-          </w:tcPr>
-          <w:p>
-            <w:pPr>
-              <w:pStyle w:val="Normal"/>
-              <w:jc w:val="center"/>
-              <w:rPr>
-                <w:sz w:val="22"/>
-                <w:szCs w:val="22"/>
-                <w:shd w:fill="FFFF00" w:val="clear"/>
-              </w:rPr>
-            </w:pPr>
-            <w:r>
-              <w:rPr>
-                <w:sz w:val="22"/>
-                <w:szCs w:val="22"/>
-                <w:shd w:fill="FFFF00" w:val="clear"/>
-              </w:rPr>
             </w:r>
           </w:p>
         </w:tc>
@@ -24355,6 +24551,7 @@
                 <w:szCs w:val="22"/>
                 <w:shd w:fill="FFFF00" w:val="clear"/>
               </w:rPr>
+              <w:t>4</w:t>
             </w:r>
           </w:p>
         </w:tc>
@@ -24464,6 +24661,7 @@
                 <w:sz w:val="22"/>
                 <w:szCs w:val="22"/>
               </w:rPr>
+              <w:t>10</w:t>
             </w:r>
           </w:p>
         </w:tc>
@@ -24497,6 +24695,7 @@
                 <w:sz w:val="22"/>
                 <w:szCs w:val="22"/>
               </w:rPr>
+              <w:t>6</w:t>
             </w:r>
           </w:p>
         </w:tc>
@@ -24530,6 +24729,7 @@
                 <w:sz w:val="22"/>
                 <w:szCs w:val="22"/>
               </w:rPr>
+              <w:t>9</w:t>
             </w:r>
           </w:p>
         </w:tc>
@@ -24563,6 +24763,7 @@
                 <w:sz w:val="22"/>
                 <w:szCs w:val="22"/>
               </w:rPr>
+              <w:t>5</w:t>
             </w:r>
           </w:p>
         </w:tc>
@@ -24596,6 +24797,7 @@
                 <w:sz w:val="22"/>
                 <w:szCs w:val="22"/>
               </w:rPr>
+              <w:t>10</w:t>
             </w:r>
           </w:p>
         </w:tc>
@@ -24629,6 +24831,7 @@
                 <w:sz w:val="22"/>
                 <w:szCs w:val="22"/>
               </w:rPr>
+              <w:t>50</w:t>
             </w:r>
           </w:p>
         </w:tc>
@@ -24662,6 +24865,7 @@
                 <w:sz w:val="22"/>
                 <w:szCs w:val="22"/>
               </w:rPr>
+              <w:t>100</w:t>
             </w:r>
           </w:p>
         </w:tc>
@@ -24695,6 +24899,7 @@
                 <w:sz w:val="22"/>
                 <w:szCs w:val="22"/>
               </w:rPr>
+              <w:t>200</w:t>
             </w:r>
           </w:p>
         </w:tc>
@@ -24728,6 +24933,7 @@
                 <w:sz w:val="22"/>
                 <w:szCs w:val="22"/>
               </w:rPr>
+              <w:t>70</w:t>
             </w:r>
           </w:p>
         </w:tc>
@@ -24761,6 +24967,7 @@
                 <w:sz w:val="22"/>
                 <w:szCs w:val="22"/>
               </w:rPr>
+              <w:t>5</w:t>
             </w:r>
           </w:p>
         </w:tc>
@@ -24794,6 +25001,7 @@
                 <w:sz w:val="22"/>
                 <w:szCs w:val="22"/>
               </w:rPr>
+              <w:t>465</w:t>
             </w:r>
           </w:p>
         </w:tc>

</xml_diff>

<commit_message>
Final changes to the proposal.
</commit_message>
<xml_diff>
--- a/PUBLICS_TEMPLATE.docx
+++ b/PUBLICS_TEMPLATE.docx
@@ -43324,117 +43324,209 @@
     <w:p>
       <w:pPr>
         <w:pStyle w:val="Normal"/>
-        <w:ind w:left="0" w:right="0" w:firstLine="720"/>
-        <w:rPr>
-          <w:i/>
+        <w:ind w:left="720" w:right="0" w:hanging="0"/>
+        <w:rPr>
+          <w:rFonts w:ascii="Nimbus Roman No9 L" w:hAnsi="Nimbus Roman No9 L"/>
           <w:sz w:val="22"/>
           <w:szCs w:val="22"/>
         </w:rPr>
       </w:pPr>
       <w:r>
         <w:rPr>
-          <w:i/>
-          <w:sz w:val="22"/>
-          <w:szCs w:val="22"/>
-        </w:rPr>
-        <w:t>(Maximum length for Section 2.4 – two pages)</w:t>
+          <w:rFonts w:ascii="Nimbus Roman No9 L" w:hAnsi="Nimbus Roman No9 L"/>
+          <w:sz w:val="22"/>
+          <w:szCs w:val="22"/>
+        </w:rPr>
       </w:r>
     </w:p>
     <w:p>
       <w:pPr>
         <w:pStyle w:val="Normal"/>
-        <w:ind w:left="720" w:right="0" w:hanging="0"/>
-        <w:rPr>
+        <w:spacing w:lineRule="auto" w:line="276" w:before="0" w:after="240"/>
+        <w:rPr>
+          <w:rFonts w:ascii="Nimbus Roman No9 L" w:hAnsi="Nimbus Roman No9 L"/>
           <w:sz w:val="22"/>
           <w:szCs w:val="22"/>
         </w:rPr>
       </w:pPr>
       <w:r>
         <w:rPr>
-          <w:sz w:val="22"/>
-          <w:szCs w:val="22"/>
-        </w:rPr>
+          <w:rFonts w:ascii="Nimbus Roman No9 L" w:hAnsi="Nimbus Roman No9 L"/>
+          <w:sz w:val="22"/>
+          <w:szCs w:val="22"/>
+        </w:rPr>
+        <w:t>Major points for spending:</w:t>
       </w:r>
     </w:p>
     <w:p>
       <w:pPr>
         <w:pStyle w:val="Normal"/>
-        <w:ind w:left="720" w:right="0" w:hanging="0"/>
-        <w:rPr>
+        <w:numPr>
+          <w:ilvl w:val="0"/>
+          <w:numId w:val="11"/>
+        </w:numPr>
+        <w:spacing w:lineRule="auto" w:line="276" w:before="0" w:after="240"/>
+        <w:rPr>
+          <w:rFonts w:ascii="Nimbus Roman No9 L" w:hAnsi="Nimbus Roman No9 L"/>
           <w:sz w:val="22"/>
           <w:szCs w:val="22"/>
         </w:rPr>
       </w:pPr>
       <w:r>
         <w:rPr>
-          <w:sz w:val="22"/>
-          <w:szCs w:val="22"/>
-        </w:rPr>
-        <w:t>Describe how the totality of the necessary resources will be mobilised, including any resources that will complement the EC contribution. Show how the resources will be integrated in a coherent way, and show how the overall financial plan for the project is adequate.</w:t>
+          <w:rFonts w:ascii="Nimbus Roman No9 L" w:hAnsi="Nimbus Roman No9 L"/>
+          <w:sz w:val="22"/>
+          <w:szCs w:val="22"/>
+        </w:rPr>
+        <w:t>Marketing campaign</w:t>
       </w:r>
     </w:p>
     <w:p>
       <w:pPr>
         <w:pStyle w:val="Normal"/>
-        <w:ind w:left="720" w:right="0" w:hanging="0"/>
-        <w:rPr>
+        <w:numPr>
+          <w:ilvl w:val="0"/>
+          <w:numId w:val="11"/>
+        </w:numPr>
+        <w:spacing w:lineRule="auto" w:line="276" w:before="0" w:after="240"/>
+        <w:rPr>
+          <w:rFonts w:ascii="Nimbus Roman No9 L" w:hAnsi="Nimbus Roman No9 L"/>
           <w:sz w:val="22"/>
           <w:szCs w:val="22"/>
         </w:rPr>
       </w:pPr>
       <w:r>
         <w:rPr>
-          <w:sz w:val="22"/>
-          <w:szCs w:val="22"/>
-        </w:rPr>
+          <w:rFonts w:ascii="Nimbus Roman No9 L" w:hAnsi="Nimbus Roman No9 L"/>
+          <w:sz w:val="22"/>
+          <w:szCs w:val="22"/>
+        </w:rPr>
+        <w:t>Materials for courses</w:t>
       </w:r>
     </w:p>
     <w:p>
       <w:pPr>
         <w:pStyle w:val="Normal"/>
-        <w:ind w:left="720" w:right="0" w:hanging="0"/>
-        <w:rPr>
+        <w:numPr>
+          <w:ilvl w:val="0"/>
+          <w:numId w:val="11"/>
+        </w:numPr>
+        <w:spacing w:lineRule="auto" w:line="276" w:before="0" w:after="240"/>
+        <w:rPr>
+          <w:rFonts w:ascii="Nimbus Roman No9 L" w:hAnsi="Nimbus Roman No9 L"/>
           <w:sz w:val="22"/>
           <w:szCs w:val="22"/>
         </w:rPr>
       </w:pPr>
       <w:r>
         <w:rPr>
-          <w:sz w:val="22"/>
-          <w:szCs w:val="22"/>
-        </w:rPr>
-        <w:t>In addition to the costs indicated on form A3 of the proposal, and the effort shown in section 1.3 above, please identify any other major costs (e.g. equipment). Ensure that the figures stated in Part B are consistent with these.</w:t>
+          <w:rFonts w:ascii="Nimbus Roman No9 L" w:hAnsi="Nimbus Roman No9 L"/>
+          <w:sz w:val="22"/>
+          <w:szCs w:val="22"/>
+        </w:rPr>
+        <w:t>Compensation for the participants</w:t>
       </w:r>
     </w:p>
     <w:p>
       <w:pPr>
         <w:pStyle w:val="Normal"/>
-        <w:ind w:left="0" w:right="0" w:firstLine="720"/>
-        <w:rPr>
+        <w:numPr>
+          <w:ilvl w:val="0"/>
+          <w:numId w:val="11"/>
+        </w:numPr>
+        <w:spacing w:lineRule="auto" w:line="276" w:before="0" w:after="240"/>
+        <w:rPr>
+          <w:rFonts w:ascii="Nimbus Roman No9 L" w:hAnsi="Nimbus Roman No9 L"/>
           <w:sz w:val="22"/>
           <w:szCs w:val="22"/>
         </w:rPr>
       </w:pPr>
       <w:r>
         <w:rPr>
-          <w:sz w:val="22"/>
-          <w:szCs w:val="22"/>
-        </w:rPr>
+          <w:rFonts w:ascii="Nimbus Roman No9 L" w:hAnsi="Nimbus Roman No9 L"/>
+          <w:sz w:val="22"/>
+          <w:szCs w:val="22"/>
+        </w:rPr>
+        <w:t>Travel and alocation costs</w:t>
       </w:r>
     </w:p>
     <w:p>
       <w:pPr>
         <w:pStyle w:val="Normal"/>
+        <w:numPr>
+          <w:ilvl w:val="0"/>
+          <w:numId w:val="11"/>
+        </w:numPr>
+        <w:spacing w:lineRule="auto" w:line="276" w:before="0" w:after="240"/>
+        <w:rPr>
+          <w:rFonts w:ascii="Nimbus Roman No9 L" w:hAnsi="Nimbus Roman No9 L"/>
+          <w:sz w:val="22"/>
+          <w:szCs w:val="22"/>
+        </w:rPr>
+      </w:pPr>
+      <w:r>
+        <w:rPr>
+          <w:rFonts w:ascii="Nimbus Roman No9 L" w:hAnsi="Nimbus Roman No9 L"/>
+          <w:sz w:val="22"/>
+          <w:szCs w:val="22"/>
+        </w:rPr>
+        <w:t>Compensation for best trainees</w:t>
+      </w:r>
+    </w:p>
+    <w:p>
+      <w:pPr>
+        <w:pStyle w:val="Normal"/>
+        <w:numPr>
+          <w:ilvl w:val="0"/>
+          <w:numId w:val="11"/>
+        </w:numPr>
+        <w:spacing w:lineRule="auto" w:line="276" w:before="0" w:after="240"/>
+        <w:rPr>
+          <w:rFonts w:ascii="Nimbus Roman No9 L" w:hAnsi="Nimbus Roman No9 L"/>
+          <w:sz w:val="22"/>
+          <w:szCs w:val="22"/>
+        </w:rPr>
+      </w:pPr>
+      <w:r>
+        <w:rPr>
+          <w:rFonts w:ascii="Nimbus Roman No9 L" w:hAnsi="Nimbus Roman No9 L"/>
+          <w:sz w:val="22"/>
+          <w:szCs w:val="22"/>
+        </w:rPr>
+        <w:t>Office equipment</w:t>
+      </w:r>
+    </w:p>
+    <w:p>
+      <w:pPr>
+        <w:pStyle w:val="Normal"/>
+        <w:spacing w:lineRule="auto" w:line="276" w:before="0" w:after="240"/>
+        <w:rPr/>
+      </w:pPr>
+      <w:r>
+        <w:rPr/>
+      </w:r>
+    </w:p>
+    <w:p>
+      <w:pPr>
+        <w:pStyle w:val="Normal"/>
+        <w:spacing w:lineRule="auto" w:line="276" w:before="0" w:after="240"/>
         <w:ind w:left="0" w:right="0" w:firstLine="720"/>
-        <w:rPr>
-          <w:sz w:val="22"/>
-          <w:szCs w:val="22"/>
+        <w:jc w:val="both"/>
+        <w:rPr>
+          <w:b/>
+          <w:bCs/>
+          <w:sz w:val="22"/>
+          <w:szCs w:val="22"/>
+          <w:lang w:eastAsia="en-US"/>
         </w:rPr>
       </w:pPr>
       <w:r>
         <w:rPr>
-          <w:sz w:val="22"/>
-          <w:szCs w:val="22"/>
+          <w:b/>
+          <w:bCs/>
+          <w:sz w:val="22"/>
+          <w:szCs w:val="22"/>
+          <w:lang w:eastAsia="en-US"/>
         </w:rPr>
       </w:r>
     </w:p>
@@ -49970,6 +50062,143 @@
   <w:abstractNum w:abstractNumId="11">
     <w:lvl w:ilvl="0">
       <w:start w:val="1"/>
+      <w:numFmt w:val="bullet"/>
+      <w:lvlText w:val=""/>
+      <w:lvlJc w:val="left"/>
+      <w:pPr>
+        <w:tabs>
+          <w:tab w:val="num" w:pos="720"/>
+        </w:tabs>
+        <w:ind w:left="720" w:hanging="360"/>
+      </w:pPr>
+      <w:rPr>
+        <w:rFonts w:ascii="Symbol" w:hAnsi="Symbol" w:cs="Symbol" w:hint="default"/>
+      </w:rPr>
+    </w:lvl>
+    <w:lvl w:ilvl="1">
+      <w:start w:val="1"/>
+      <w:numFmt w:val="bullet"/>
+      <w:lvlText w:val="◦"/>
+      <w:lvlJc w:val="left"/>
+      <w:pPr>
+        <w:tabs>
+          <w:tab w:val="num" w:pos="1080"/>
+        </w:tabs>
+        <w:ind w:left="1080" w:hanging="360"/>
+      </w:pPr>
+      <w:rPr>
+        <w:rFonts w:ascii="OpenSymbol" w:hAnsi="OpenSymbol" w:cs="OpenSymbol" w:hint="default"/>
+      </w:rPr>
+    </w:lvl>
+    <w:lvl w:ilvl="2">
+      <w:start w:val="1"/>
+      <w:numFmt w:val="bullet"/>
+      <w:lvlText w:val="▪"/>
+      <w:lvlJc w:val="left"/>
+      <w:pPr>
+        <w:tabs>
+          <w:tab w:val="num" w:pos="1440"/>
+        </w:tabs>
+        <w:ind w:left="1440" w:hanging="360"/>
+      </w:pPr>
+      <w:rPr>
+        <w:rFonts w:ascii="OpenSymbol" w:hAnsi="OpenSymbol" w:cs="OpenSymbol" w:hint="default"/>
+      </w:rPr>
+    </w:lvl>
+    <w:lvl w:ilvl="3">
+      <w:start w:val="1"/>
+      <w:numFmt w:val="bullet"/>
+      <w:lvlText w:val=""/>
+      <w:lvlJc w:val="left"/>
+      <w:pPr>
+        <w:tabs>
+          <w:tab w:val="num" w:pos="1800"/>
+        </w:tabs>
+        <w:ind w:left="1800" w:hanging="360"/>
+      </w:pPr>
+      <w:rPr>
+        <w:rFonts w:ascii="Symbol" w:hAnsi="Symbol" w:cs="Symbol" w:hint="default"/>
+      </w:rPr>
+    </w:lvl>
+    <w:lvl w:ilvl="4">
+      <w:start w:val="1"/>
+      <w:numFmt w:val="bullet"/>
+      <w:lvlText w:val="◦"/>
+      <w:lvlJc w:val="left"/>
+      <w:pPr>
+        <w:tabs>
+          <w:tab w:val="num" w:pos="2160"/>
+        </w:tabs>
+        <w:ind w:left="2160" w:hanging="360"/>
+      </w:pPr>
+      <w:rPr>
+        <w:rFonts w:ascii="OpenSymbol" w:hAnsi="OpenSymbol" w:cs="OpenSymbol" w:hint="default"/>
+      </w:rPr>
+    </w:lvl>
+    <w:lvl w:ilvl="5">
+      <w:start w:val="1"/>
+      <w:numFmt w:val="bullet"/>
+      <w:lvlText w:val="▪"/>
+      <w:lvlJc w:val="left"/>
+      <w:pPr>
+        <w:tabs>
+          <w:tab w:val="num" w:pos="2520"/>
+        </w:tabs>
+        <w:ind w:left="2520" w:hanging="360"/>
+      </w:pPr>
+      <w:rPr>
+        <w:rFonts w:ascii="OpenSymbol" w:hAnsi="OpenSymbol" w:cs="OpenSymbol" w:hint="default"/>
+      </w:rPr>
+    </w:lvl>
+    <w:lvl w:ilvl="6">
+      <w:start w:val="1"/>
+      <w:numFmt w:val="bullet"/>
+      <w:lvlText w:val=""/>
+      <w:lvlJc w:val="left"/>
+      <w:pPr>
+        <w:tabs>
+          <w:tab w:val="num" w:pos="2880"/>
+        </w:tabs>
+        <w:ind w:left="2880" w:hanging="360"/>
+      </w:pPr>
+      <w:rPr>
+        <w:rFonts w:ascii="Symbol" w:hAnsi="Symbol" w:cs="Symbol" w:hint="default"/>
+      </w:rPr>
+    </w:lvl>
+    <w:lvl w:ilvl="7">
+      <w:start w:val="1"/>
+      <w:numFmt w:val="bullet"/>
+      <w:lvlText w:val="◦"/>
+      <w:lvlJc w:val="left"/>
+      <w:pPr>
+        <w:tabs>
+          <w:tab w:val="num" w:pos="3240"/>
+        </w:tabs>
+        <w:ind w:left="3240" w:hanging="360"/>
+      </w:pPr>
+      <w:rPr>
+        <w:rFonts w:ascii="OpenSymbol" w:hAnsi="OpenSymbol" w:cs="OpenSymbol" w:hint="default"/>
+      </w:rPr>
+    </w:lvl>
+    <w:lvl w:ilvl="8">
+      <w:start w:val="1"/>
+      <w:numFmt w:val="bullet"/>
+      <w:lvlText w:val="▪"/>
+      <w:lvlJc w:val="left"/>
+      <w:pPr>
+        <w:tabs>
+          <w:tab w:val="num" w:pos="3600"/>
+        </w:tabs>
+        <w:ind w:left="3600" w:hanging="360"/>
+      </w:pPr>
+      <w:rPr>
+        <w:rFonts w:ascii="OpenSymbol" w:hAnsi="OpenSymbol" w:cs="OpenSymbol" w:hint="default"/>
+      </w:rPr>
+    </w:lvl>
+  </w:abstractNum>
+  <w:abstractNum w:abstractNumId="12">
+    <w:lvl w:ilvl="0">
+      <w:start w:val="1"/>
       <w:numFmt w:val="none"/>
       <w:suff w:val="nothing"/>
       <w:lvlText w:val=""/>
@@ -50118,6 +50347,9 @@
   </w:num>
   <w:num w:numId="11">
     <w:abstractNumId w:val="11"/>
+  </w:num>
+  <w:num w:numId="12">
+    <w:abstractNumId w:val="12"/>
   </w:num>
 </w:numbering>
 </file>

</xml_diff>